<commit_message>
- updating user manual
</commit_message>
<xml_diff>
--- a/Documentation/UserManual_Latest.docx
+++ b/Documentation/UserManual_Latest.docx
@@ -186,7 +186,13 @@
           </w:tcPr>
           <w:p>
             <w:r>
-              <w:t>07/27/2024</w:t>
+              <w:t>07/2</w:t>
+            </w:r>
+            <w:r>
+              <w:t>6</w:t>
+            </w:r>
+            <w:r>
+              <w:t>/2024</w:t>
             </w:r>
           </w:p>
         </w:tc>
@@ -1985,15 +1991,7 @@
         <w:t xml:space="preserve">The plot below shows the power requirements of the tackle sensor given various input supply voltages and LED loads.  The LED loads will vary based on the style and the number of LEDs that </w:t>
       </w:r>
       <w:r>
-        <w:t xml:space="preserve">will be driven.  This chart is an actual performance measurement of the device and include inefficiencies that </w:t>
-      </w:r>
-      <w:proofErr w:type="gramStart"/>
-      <w:r>
-        <w:t>the</w:t>
-      </w:r>
-      <w:proofErr w:type="gramEnd"/>
-      <w:r>
-        <w:t xml:space="preserve"> might exist within the device.</w:t>
+        <w:t>will be driven.  This chart is an actual performance measurement of the device and include inefficiencies that might exist within the device.</w:t>
       </w:r>
     </w:p>
     <w:p/>
@@ -3173,15 +3171,31 @@
     <w:p/>
     <w:p>
       <w:r>
-        <w:t xml:space="preserve">The tackle sensor system is also configurable using remote IO lines that can be connected to custom circuitry to set the system state.  </w:t>
-      </w:r>
-    </w:p>
-    <w:p>
+        <w:t>The tackle sensor system is also configurable using remote IO lines that can be connected to custom circuitry to set the</w:t>
+      </w:r>
+      <w:r>
+        <w:t xml:space="preserve"> tackle sensor</w:t>
+      </w:r>
+      <w:r>
+        <w:t xml:space="preserve"> </w:t>
+      </w:r>
+      <w:r>
+        <w:t>operating</w:t>
+      </w:r>
+      <w:r>
+        <w:t xml:space="preserve"> state.  </w:t>
+      </w:r>
       <w:r>
         <w:t>The tackle sensor subsystem is compatible with 3.3V logic levels.  When using 3.3V compatible system logic, the inputs and outputs can be directly monitored</w:t>
       </w:r>
       <w:r>
         <w:t xml:space="preserve"> with a microcontroller or controlled with a microcontroller output.</w:t>
+      </w:r>
+    </w:p>
+    <w:p/>
+    <w:p>
+      <w:r>
+        <w:t xml:space="preserve">The tackle output pin can be monitored with a digital input on a microcontroller.  The </w:t>
       </w:r>
     </w:p>
     <w:p>
@@ -3329,18 +3343,649 @@
         <w:pStyle w:val="Heading2"/>
       </w:pPr>
       <w:r>
+        <w:lastRenderedPageBreak/>
         <w:t>Configuring with the Serial UART</w:t>
       </w:r>
     </w:p>
+    <w:p>
+      <w:r>
+        <w:t xml:space="preserve">The simplest way to configure a tackle sensor is to build up a small cable that includes a USB to UART and the J5 connector.  Please note that the TX line from the USB to UART adapter goes to the RX line on the tackle sensor and the RX line from the USB to UART goes to the TX line on the J5 connector.  </w:t>
+      </w:r>
+    </w:p>
+    <w:p>
+      <w:r>
+        <w:rPr>
+          <w:noProof/>
+        </w:rPr>
+        <w:drawing>
+          <wp:inline distT="0" distB="0" distL="0" distR="0" wp14:anchorId="2CDC3B34" wp14:editId="279377C9">
+            <wp:extent cx="5943600" cy="1758950"/>
+            <wp:effectExtent l="0" t="0" r="0" b="6350"/>
+            <wp:docPr id="4" name="Picture 4" descr="A red and black electrical device&#10;&#10;Description automatically generated"/>
+            <wp:cNvGraphicFramePr>
+              <a:graphicFrameLocks xmlns:a="http://schemas.openxmlformats.org/drawingml/2006/main" noChangeAspect="1"/>
+            </wp:cNvGraphicFramePr>
+            <a:graphic xmlns:a="http://schemas.openxmlformats.org/drawingml/2006/main">
+              <a:graphicData uri="http://schemas.openxmlformats.org/drawingml/2006/picture">
+                <pic:pic xmlns:pic="http://schemas.openxmlformats.org/drawingml/2006/picture">
+                  <pic:nvPicPr>
+                    <pic:cNvPr id="4" name="Picture 4" descr="A red and black electrical device&#10;&#10;Description automatically generated"/>
+                    <pic:cNvPicPr/>
+                  </pic:nvPicPr>
+                  <pic:blipFill>
+                    <a:blip r:embed="rId19">
+                      <a:extLst>
+                        <a:ext uri="{28A0092B-C50C-407E-A947-70E740481C1C}">
+                          <a14:useLocalDpi xmlns:a14="http://schemas.microsoft.com/office/drawing/2010/main" val="0"/>
+                        </a:ext>
+                      </a:extLst>
+                    </a:blip>
+                    <a:stretch>
+                      <a:fillRect/>
+                    </a:stretch>
+                  </pic:blipFill>
+                  <pic:spPr>
+                    <a:xfrm>
+                      <a:off x="0" y="0"/>
+                      <a:ext cx="5943600" cy="1758950"/>
+                    </a:xfrm>
+                    <a:prstGeom prst="rect">
+                      <a:avLst/>
+                    </a:prstGeom>
+                  </pic:spPr>
+                </pic:pic>
+              </a:graphicData>
+            </a:graphic>
+          </wp:inline>
+        </w:drawing>
+      </w:r>
+    </w:p>
+    <w:p>
+      <w:r>
+        <w:t>Configure the USB to UART at a baudrate of 115200 with the configuration of 8 data bits, no parity bit, and 1 stop bit.  The configuration is 115200-8-N-1.  A serial terminal can be used to directly send and receive the messages.</w:t>
+      </w:r>
+    </w:p>
     <w:p/>
     <w:p>
       <w:r>
-        <w:t xml:space="preserve">TODO: </w:t>
+        <w:t>The following commands and responses are available.</w:t>
+      </w:r>
+    </w:p>
+    <w:tbl>
+      <w:tblPr>
+        <w:tblStyle w:val="TableGrid"/>
+        <w:tblW w:w="0" w:type="auto"/>
+        <w:tblLook w:val="04A0" w:firstRow="1" w:lastRow="0" w:firstColumn="1" w:lastColumn="0" w:noHBand="0" w:noVBand="1"/>
+      </w:tblPr>
+      <w:tblGrid>
+        <w:gridCol w:w="1900"/>
+        <w:gridCol w:w="1184"/>
+        <w:gridCol w:w="1691"/>
+        <w:gridCol w:w="2068"/>
+        <w:gridCol w:w="2507"/>
+      </w:tblGrid>
+      <w:tr>
+        <w:tc>
+          <w:tcPr>
+            <w:tcW w:w="1904" w:type="dxa"/>
+          </w:tcPr>
+          <w:p>
+            <w:pPr>
+              <w:rPr>
+                <w:b/>
+                <w:bCs/>
+              </w:rPr>
+            </w:pPr>
+            <w:r>
+              <w:rPr>
+                <w:b/>
+                <w:bCs/>
+              </w:rPr>
+              <w:t>Function</w:t>
+            </w:r>
+          </w:p>
+        </w:tc>
+        <w:tc>
+          <w:tcPr>
+            <w:tcW w:w="1169" w:type="dxa"/>
+          </w:tcPr>
+          <w:p>
+            <w:pPr>
+              <w:rPr>
+                <w:b/>
+                <w:bCs/>
+              </w:rPr>
+            </w:pPr>
+            <w:r>
+              <w:rPr>
+                <w:b/>
+                <w:bCs/>
+              </w:rPr>
+              <w:t>Character (Hex)</w:t>
+            </w:r>
+          </w:p>
+        </w:tc>
+        <w:tc>
+          <w:tcPr>
+            <w:tcW w:w="1692" w:type="dxa"/>
+          </w:tcPr>
+          <w:p>
+            <w:pPr>
+              <w:rPr>
+                <w:b/>
+                <w:bCs/>
+              </w:rPr>
+            </w:pPr>
+            <w:r>
+              <w:rPr>
+                <w:b/>
+                <w:bCs/>
+              </w:rPr>
+              <w:t>Example Command</w:t>
+            </w:r>
+          </w:p>
+        </w:tc>
+        <w:tc>
+          <w:tcPr>
+            <w:tcW w:w="2070" w:type="dxa"/>
+          </w:tcPr>
+          <w:p>
+            <w:pPr>
+              <w:rPr>
+                <w:b/>
+                <w:bCs/>
+              </w:rPr>
+            </w:pPr>
+            <w:r>
+              <w:rPr>
+                <w:b/>
+                <w:bCs/>
+              </w:rPr>
+              <w:t>Example Response</w:t>
+            </w:r>
+          </w:p>
+        </w:tc>
+        <w:tc>
+          <w:tcPr>
+            <w:tcW w:w="2515" w:type="dxa"/>
+          </w:tcPr>
+          <w:p>
+            <w:pPr>
+              <w:rPr>
+                <w:b/>
+                <w:bCs/>
+              </w:rPr>
+            </w:pPr>
+            <w:r>
+              <w:rPr>
+                <w:b/>
+                <w:bCs/>
+              </w:rPr>
+              <w:t>Description</w:t>
+            </w:r>
+          </w:p>
+        </w:tc>
+      </w:tr>
+      <w:tr>
+        <w:tc>
+          <w:tcPr>
+            <w:tcW w:w="1904" w:type="dxa"/>
+          </w:tcPr>
+          <w:p>
+            <w:r>
+              <w:t>Set RGB Value</w:t>
+            </w:r>
+          </w:p>
+        </w:tc>
+        <w:tc>
+          <w:tcPr>
+            <w:tcW w:w="1169" w:type="dxa"/>
+          </w:tcPr>
+          <w:p>
+            <w:r>
+              <w:t>l (0x6C)</w:t>
+            </w:r>
+          </w:p>
+        </w:tc>
+        <w:tc>
+          <w:tcPr>
+            <w:tcW w:w="1692" w:type="dxa"/>
+          </w:tcPr>
+          <w:p>
+            <w:r>
+              <w:t>l:255,255,0\n</w:t>
+            </w:r>
+          </w:p>
+        </w:tc>
+        <w:tc>
+          <w:tcPr>
+            <w:tcW w:w="2070" w:type="dxa"/>
+          </w:tcPr>
+          <w:p>
+            <w:r>
+              <w:t>l</w:t>
+            </w:r>
+            <w:r>
+              <w:t>:255,255,0\n</w:t>
+            </w:r>
+          </w:p>
+        </w:tc>
+        <w:tc>
+          <w:tcPr>
+            <w:tcW w:w="2515" w:type="dxa"/>
+          </w:tcPr>
+          <w:p>
+            <w:r>
+              <w:t>Set the RGB value of the home LED.  Saved to settings with each send.  Limit to less than 10,000 lifetime sends.</w:t>
+            </w:r>
+          </w:p>
+        </w:tc>
+      </w:tr>
+      <w:tr>
+        <w:tc>
+          <w:tcPr>
+            <w:tcW w:w="1904" w:type="dxa"/>
+          </w:tcPr>
+          <w:p>
+            <w:r>
+              <w:t>Get Acceleration</w:t>
+            </w:r>
+          </w:p>
+        </w:tc>
+        <w:tc>
+          <w:tcPr>
+            <w:tcW w:w="1169" w:type="dxa"/>
+          </w:tcPr>
+          <w:p>
+            <w:r>
+              <w:t>a (0x61)</w:t>
+            </w:r>
+          </w:p>
+        </w:tc>
+        <w:tc>
+          <w:tcPr>
+            <w:tcW w:w="1692" w:type="dxa"/>
+          </w:tcPr>
+          <w:p>
+            <w:r>
+              <w:t>a\n</w:t>
+            </w:r>
+          </w:p>
+        </w:tc>
+        <w:tc>
+          <w:tcPr>
+            <w:tcW w:w="2070" w:type="dxa"/>
+          </w:tcPr>
+          <w:p>
+            <w:r>
+              <w:t>a:0,0,1000\n</w:t>
+            </w:r>
+          </w:p>
+        </w:tc>
+        <w:tc>
+          <w:tcPr>
+            <w:tcW w:w="2515" w:type="dxa"/>
+          </w:tcPr>
+          <w:p>
+            <w:r>
+              <w:t>Reports the latest acceleration X, Y, and Z in milli-g.</w:t>
+            </w:r>
+          </w:p>
+        </w:tc>
+      </w:tr>
+      <w:tr>
+        <w:tc>
+          <w:tcPr>
+            <w:tcW w:w="1904" w:type="dxa"/>
+          </w:tcPr>
+          <w:p>
+            <w:r>
+              <w:t>Get Acceleration Magnitude Range</w:t>
+            </w:r>
+          </w:p>
+        </w:tc>
+        <w:tc>
+          <w:tcPr>
+            <w:tcW w:w="1169" w:type="dxa"/>
+          </w:tcPr>
+          <w:p>
+            <w:r>
+              <w:t>r (0x72)</w:t>
+            </w:r>
+          </w:p>
+        </w:tc>
+        <w:tc>
+          <w:tcPr>
+            <w:tcW w:w="1692" w:type="dxa"/>
+          </w:tcPr>
+          <w:p>
+            <w:r>
+              <w:t>r\n</w:t>
+            </w:r>
+          </w:p>
+        </w:tc>
+        <w:tc>
+          <w:tcPr>
+            <w:tcW w:w="2070" w:type="dxa"/>
+          </w:tcPr>
+          <w:p>
+            <w:r>
+              <w:t>r:0,100,0,100\n</w:t>
+            </w:r>
+          </w:p>
+        </w:tc>
+        <w:tc>
+          <w:tcPr>
+            <w:tcW w:w="2515" w:type="dxa"/>
+          </w:tcPr>
+          <w:p>
+            <w:r>
+              <w:t>Reports the minimum and maximum acceleration observed since the last call to this function. Min X, Max X, Min Y, and Max Y in milli-g.</w:t>
+            </w:r>
+          </w:p>
+        </w:tc>
+      </w:tr>
+      <w:tr>
+        <w:tc>
+          <w:tcPr>
+            <w:tcW w:w="1904" w:type="dxa"/>
+          </w:tcPr>
+          <w:p>
+            <w:r>
+              <w:t>Get Home Away Status</w:t>
+            </w:r>
+          </w:p>
+        </w:tc>
+        <w:tc>
+          <w:tcPr>
+            <w:tcW w:w="1169" w:type="dxa"/>
+          </w:tcPr>
+          <w:p>
+            <w:r>
+              <w:t>h (0x68)</w:t>
+            </w:r>
+          </w:p>
+        </w:tc>
+        <w:tc>
+          <w:tcPr>
+            <w:tcW w:w="1692" w:type="dxa"/>
+          </w:tcPr>
+          <w:p>
+            <w:r>
+              <w:t>h\n</w:t>
+            </w:r>
+          </w:p>
+        </w:tc>
+        <w:tc>
+          <w:tcPr>
+            <w:tcW w:w="2070" w:type="dxa"/>
+          </w:tcPr>
+          <w:p>
+            <w:r>
+              <w:t>h:1\n</w:t>
+            </w:r>
+          </w:p>
+        </w:tc>
+        <w:tc>
+          <w:tcPr>
+            <w:tcW w:w="2515" w:type="dxa"/>
+          </w:tcPr>
+          <w:p>
+            <w:r>
+              <w:t>Home = 1.  Away = 0.</w:t>
+            </w:r>
+          </w:p>
+        </w:tc>
+      </w:tr>
+      <w:tr>
+        <w:tc>
+          <w:tcPr>
+            <w:tcW w:w="1904" w:type="dxa"/>
+          </w:tcPr>
+          <w:p>
+            <w:r>
+              <w:t>Get Eligible Status</w:t>
+            </w:r>
+          </w:p>
+        </w:tc>
+        <w:tc>
+          <w:tcPr>
+            <w:tcW w:w="1169" w:type="dxa"/>
+          </w:tcPr>
+          <w:p>
+            <w:r>
+              <w:t>e (0x65)</w:t>
+            </w:r>
+          </w:p>
+        </w:tc>
+        <w:tc>
+          <w:tcPr>
+            <w:tcW w:w="1692" w:type="dxa"/>
+          </w:tcPr>
+          <w:p>
+            <w:r>
+              <w:t>e\n</w:t>
+            </w:r>
+          </w:p>
+        </w:tc>
+        <w:tc>
+          <w:tcPr>
+            <w:tcW w:w="2070" w:type="dxa"/>
+          </w:tcPr>
+          <w:p>
+            <w:r>
+              <w:t>e:1\n</w:t>
+            </w:r>
+          </w:p>
+        </w:tc>
+        <w:tc>
+          <w:tcPr>
+            <w:tcW w:w="2515" w:type="dxa"/>
+          </w:tcPr>
+          <w:p>
+            <w:r>
+              <w:t>Eligible = 1. Ineligible = 0.</w:t>
+            </w:r>
+          </w:p>
+        </w:tc>
+      </w:tr>
+      <w:tr>
+        <w:tc>
+          <w:tcPr>
+            <w:tcW w:w="1904" w:type="dxa"/>
+          </w:tcPr>
+          <w:p>
+            <w:r>
+              <w:t>Get Tackled Status</w:t>
+            </w:r>
+          </w:p>
+        </w:tc>
+        <w:tc>
+          <w:tcPr>
+            <w:tcW w:w="1169" w:type="dxa"/>
+          </w:tcPr>
+          <w:p>
+            <w:r>
+              <w:t>t (0x74)</w:t>
+            </w:r>
+          </w:p>
+        </w:tc>
+        <w:tc>
+          <w:tcPr>
+            <w:tcW w:w="1692" w:type="dxa"/>
+          </w:tcPr>
+          <w:p>
+            <w:r>
+              <w:t>t\n</w:t>
+            </w:r>
+          </w:p>
+        </w:tc>
+        <w:tc>
+          <w:tcPr>
+            <w:tcW w:w="2070" w:type="dxa"/>
+          </w:tcPr>
+          <w:p>
+            <w:r>
+              <w:t>t:0\n</w:t>
+            </w:r>
+          </w:p>
+        </w:tc>
+        <w:tc>
+          <w:tcPr>
+            <w:tcW w:w="2515" w:type="dxa"/>
+          </w:tcPr>
+          <w:p>
+            <w:r>
+              <w:t>Tackled = 1. Not tackled = 0.</w:t>
+            </w:r>
+          </w:p>
+        </w:tc>
+      </w:tr>
+      <w:tr>
+        <w:tc>
+          <w:tcPr>
+            <w:tcW w:w="1904" w:type="dxa"/>
+          </w:tcPr>
+          <w:p>
+            <w:r>
+              <w:lastRenderedPageBreak/>
+              <w:t>Get Firmware Version</w:t>
+            </w:r>
+          </w:p>
+        </w:tc>
+        <w:tc>
+          <w:tcPr>
+            <w:tcW w:w="1169" w:type="dxa"/>
+          </w:tcPr>
+          <w:p>
+            <w:r>
+              <w:t>v (0x76)</w:t>
+            </w:r>
+          </w:p>
+        </w:tc>
+        <w:tc>
+          <w:tcPr>
+            <w:tcW w:w="1692" w:type="dxa"/>
+          </w:tcPr>
+          <w:p>
+            <w:r>
+              <w:t>v\n</w:t>
+            </w:r>
+          </w:p>
+        </w:tc>
+        <w:tc>
+          <w:tcPr>
+            <w:tcW w:w="2070" w:type="dxa"/>
+          </w:tcPr>
+          <w:p>
+            <w:r>
+              <w:t>v:0.0.0\n</w:t>
+            </w:r>
+          </w:p>
+        </w:tc>
+        <w:tc>
+          <w:tcPr>
+            <w:tcW w:w="2515" w:type="dxa"/>
+          </w:tcPr>
+          <w:p>
+            <w:r>
+              <w:t>Reports the firmware version.</w:t>
+            </w:r>
+          </w:p>
+        </w:tc>
+      </w:tr>
+    </w:tbl>
+    <w:p/>
+    <w:p>
+      <w:r>
+        <w:t xml:space="preserve">This protocol has been fully implemented in a webapp that can be found hosted on GitHub: </w:t>
+      </w:r>
+      <w:hyperlink r:id="rId20" w:history="1">
+        <w:r>
+          <w:rPr>
+            <w:rStyle w:val="Hyperlink"/>
+          </w:rPr>
+          <w:t>https://ehunck.github.io/tackle-sensor-utility/</w:t>
+        </w:r>
+      </w:hyperlink>
+      <w:r>
+        <w:t>. This requires a Chrome browser to work properly.  Once connected, the information will be pulled from the device periodically.  The minimum and maximum acceleration in the X and Y directions will be plotted in real-time.  The Home Jersey color can be selected with the color picker.</w:t>
+      </w:r>
+    </w:p>
+    <w:p/>
+    <w:p>
+      <w:pPr>
+        <w:keepNext/>
+      </w:pPr>
+      <w:r>
+        <w:rPr>
+          <w:noProof/>
+        </w:rPr>
+        <w:drawing>
+          <wp:inline distT="0" distB="0" distL="0" distR="0" wp14:anchorId="5CFFA09B" wp14:editId="446C0225">
+            <wp:extent cx="5943600" cy="3924300"/>
+            <wp:effectExtent l="0" t="0" r="0" b="0"/>
+            <wp:docPr id="30" name="Picture 30" descr="A screenshot of a computer&#10;&#10;Description automatically generated"/>
+            <wp:cNvGraphicFramePr>
+              <a:graphicFrameLocks xmlns:a="http://schemas.openxmlformats.org/drawingml/2006/main" noChangeAspect="1"/>
+            </wp:cNvGraphicFramePr>
+            <a:graphic xmlns:a="http://schemas.openxmlformats.org/drawingml/2006/main">
+              <a:graphicData uri="http://schemas.openxmlformats.org/drawingml/2006/picture">
+                <pic:pic xmlns:pic="http://schemas.openxmlformats.org/drawingml/2006/picture">
+                  <pic:nvPicPr>
+                    <pic:cNvPr id="30" name="Picture 30" descr="A screenshot of a computer&#10;&#10;Description automatically generated"/>
+                    <pic:cNvPicPr/>
+                  </pic:nvPicPr>
+                  <pic:blipFill>
+                    <a:blip r:embed="rId21">
+                      <a:extLst>
+                        <a:ext uri="{28A0092B-C50C-407E-A947-70E740481C1C}">
+                          <a14:useLocalDpi xmlns:a14="http://schemas.microsoft.com/office/drawing/2010/main" val="0"/>
+                        </a:ext>
+                      </a:extLst>
+                    </a:blip>
+                    <a:stretch>
+                      <a:fillRect/>
+                    </a:stretch>
+                  </pic:blipFill>
+                  <pic:spPr>
+                    <a:xfrm>
+                      <a:off x="0" y="0"/>
+                      <a:ext cx="5943600" cy="3924300"/>
+                    </a:xfrm>
+                    <a:prstGeom prst="rect">
+                      <a:avLst/>
+                    </a:prstGeom>
+                  </pic:spPr>
+                </pic:pic>
+              </a:graphicData>
+            </a:graphic>
+          </wp:inline>
+        </w:drawing>
+      </w:r>
+    </w:p>
+    <w:p>
+      <w:pPr>
+        <w:pStyle w:val="Caption"/>
+      </w:pPr>
+      <w:r>
+        <w:t xml:space="preserve">Figure </w:t>
+      </w:r>
+      <w:fldSimple w:instr=" SEQ Figure \* ARABIC ">
+        <w:r>
+          <w:rPr>
+            <w:noProof/>
+          </w:rPr>
+          <w:t>7</w:t>
+        </w:r>
+      </w:fldSimple>
+      <w:r>
+        <w:t>- Tackle Sensor Configurator WebApp</w:t>
       </w:r>
     </w:p>
     <w:sectPr>
-      <w:footerReference w:type="even" r:id="rId19"/>
-      <w:footerReference w:type="default" r:id="rId20"/>
+      <w:footerReference w:type="even" r:id="rId22"/>
+      <w:footerReference w:type="default" r:id="rId23"/>
       <w:pgSz w:w="12240" w:h="15840"/>
       <w:pgMar w:top="1440" w:right="1440" w:bottom="1440" w:left="1440" w:header="720" w:footer="720" w:gutter="0"/>
       <w:cols w:space="720"/>

</xml_diff>

<commit_message>
- update power draw plot
</commit_message>
<xml_diff>
--- a/Documentation/UserManual_Latest.docx
+++ b/Documentation/UserManual_Latest.docx
@@ -1,6 +1,6 @@
 
 <file path=word/document.xml><?xml version="1.0" encoding="utf-8"?>
-<w:document xmlns:wpc="http://schemas.microsoft.com/office/word/2010/wordprocessingCanvas" xmlns:cx="http://schemas.microsoft.com/office/drawing/2014/chartex" xmlns:cx1="http://schemas.microsoft.com/office/drawing/2015/9/8/chartex" xmlns:cx2="http://schemas.microsoft.com/office/drawing/2015/10/21/chartex" xmlns:cx3="http://schemas.microsoft.com/office/drawing/2016/5/9/chartex" xmlns:cx4="http://schemas.microsoft.com/office/drawing/2016/5/10/chartex" xmlns:cx5="http://schemas.microsoft.com/office/drawing/2016/5/11/chartex" xmlns:cx6="http://schemas.microsoft.com/office/drawing/2016/5/12/chartex" xmlns:cx7="http://schemas.microsoft.com/office/drawing/2016/5/13/chartex" xmlns:cx8="http://schemas.microsoft.com/office/drawing/2016/5/14/chartex" xmlns:mc="http://schemas.openxmlformats.org/markup-compatibility/2006" xmlns:aink="http://schemas.microsoft.com/office/drawing/2016/ink" xmlns:am3d="http://schemas.microsoft.com/office/drawing/2017/model3d" xmlns:o="urn:schemas-microsoft-com:office:office" xmlns:oel="http://schemas.microsoft.com/office/2019/extlst" xmlns:r="http://schemas.openxmlformats.org/officeDocument/2006/relationships" xmlns:m="http://schemas.openxmlformats.org/officeDocument/2006/math" xmlns:v="urn:schemas-microsoft-com:vml" xmlns:wp14="http://schemas.microsoft.com/office/word/2010/wordprocessingDrawing" xmlns:wp="http://schemas.openxmlformats.org/drawingml/2006/wordprocessingDrawing" xmlns:w10="urn:schemas-microsoft-com:office:word" xmlns:w="http://schemas.openxmlformats.org/wordprocessingml/2006/main" xmlns:w14="http://schemas.microsoft.com/office/word/2010/wordml" xmlns:w15="http://schemas.microsoft.com/office/word/2012/wordml" xmlns:w16cex="http://schemas.microsoft.com/office/word/2018/wordml/cex" xmlns:w16cid="http://schemas.microsoft.com/office/word/2016/wordml/cid" xmlns:w16="http://schemas.microsoft.com/office/word/2018/wordml" xmlns:w16sdtdh="http://schemas.microsoft.com/office/word/2020/wordml/sdtdatahash" xmlns:w16se="http://schemas.microsoft.com/office/word/2015/wordml/symex" xmlns:wpg="http://schemas.microsoft.com/office/word/2010/wordprocessingGroup" xmlns:wpi="http://schemas.microsoft.com/office/word/2010/wordprocessingInk" xmlns:wne="http://schemas.microsoft.com/office/word/2006/wordml" xmlns:wps="http://schemas.microsoft.com/office/word/2010/wordprocessingShape" mc:Ignorable="w14 w15 w16se w16cid w16 w16cex w16sdtdh wp14">
+<w:document xmlns:wpc="http://schemas.microsoft.com/office/word/2010/wordprocessingCanvas" xmlns:cx="http://schemas.microsoft.com/office/drawing/2014/chartex" xmlns:cx1="http://schemas.microsoft.com/office/drawing/2015/9/8/chartex" xmlns:cx2="http://schemas.microsoft.com/office/drawing/2015/10/21/chartex" xmlns:cx3="http://schemas.microsoft.com/office/drawing/2016/5/9/chartex" xmlns:cx4="http://schemas.microsoft.com/office/drawing/2016/5/10/chartex" xmlns:cx5="http://schemas.microsoft.com/office/drawing/2016/5/11/chartex" xmlns:cx6="http://schemas.microsoft.com/office/drawing/2016/5/12/chartex" xmlns:cx7="http://schemas.microsoft.com/office/drawing/2016/5/13/chartex" xmlns:cx8="http://schemas.microsoft.com/office/drawing/2016/5/14/chartex" xmlns:mc="http://schemas.openxmlformats.org/markup-compatibility/2006" xmlns:aink="http://schemas.microsoft.com/office/drawing/2016/ink" xmlns:am3d="http://schemas.microsoft.com/office/drawing/2017/model3d" xmlns:o="urn:schemas-microsoft-com:office:office" xmlns:oel="http://schemas.microsoft.com/office/2019/extlst" xmlns:r="http://schemas.openxmlformats.org/officeDocument/2006/relationships" xmlns:m="http://schemas.openxmlformats.org/officeDocument/2006/math" xmlns:v="urn:schemas-microsoft-com:vml" xmlns:wp14="http://schemas.microsoft.com/office/word/2010/wordprocessingDrawing" xmlns:wp="http://schemas.openxmlformats.org/drawingml/2006/wordprocessingDrawing" xmlns:w10="urn:schemas-microsoft-com:office:word" xmlns:w="http://schemas.openxmlformats.org/wordprocessingml/2006/main" xmlns:w14="http://schemas.microsoft.com/office/word/2010/wordml" xmlns:w15="http://schemas.microsoft.com/office/word/2012/wordml" xmlns:w16cex="http://schemas.microsoft.com/office/word/2018/wordml/cex" xmlns:w16cid="http://schemas.microsoft.com/office/word/2016/wordml/cid" xmlns:w16="http://schemas.microsoft.com/office/word/2018/wordml" xmlns:w16du="http://schemas.microsoft.com/office/word/2023/wordml/word16du" xmlns:w16sdtdh="http://schemas.microsoft.com/office/word/2020/wordml/sdtdatahash" xmlns:w16se="http://schemas.microsoft.com/office/word/2015/wordml/symex" xmlns:wpg="http://schemas.microsoft.com/office/word/2010/wordprocessingGroup" xmlns:wpi="http://schemas.microsoft.com/office/word/2010/wordprocessingInk" xmlns:wne="http://schemas.microsoft.com/office/word/2006/wordml" xmlns:wps="http://schemas.microsoft.com/office/word/2010/wordprocessingShape" mc:Ignorable="w14 w15 w16se w16cid w16 w16cex w16sdtdh w16du wp14">
   <w:body>
     <w:p>
       <w:pPr>
@@ -194,10 +194,10 @@
               <w:t>9</w:t>
             </w:r>
             <w:r>
-              <w:t>/2</w:t>
-            </w:r>
-            <w:r>
-              <w:t>9</w:t>
+              <w:t>/</w:t>
+            </w:r>
+            <w:r>
+              <w:t>30</w:t>
             </w:r>
             <w:r>
               <w:t>/2024</w:t>
@@ -228,6 +228,14 @@
     </w:tbl>
     <w:sdt>
       <w:sdtPr>
+        <w:rPr>
+          <w:rFonts w:asciiTheme="minorHAnsi" w:eastAsiaTheme="minorHAnsi" w:hAnsiTheme="minorHAnsi" w:cstheme="minorBidi"/>
+          <w:b w:val="0"/>
+          <w:bCs w:val="0"/>
+          <w:color w:val="auto"/>
+          <w:sz w:val="24"/>
+          <w:szCs w:val="24"/>
+        </w:rPr>
         <w:id w:val="-357050714"/>
         <w:docPartObj>
           <w:docPartGallery w:val="Table of Contents"/>
@@ -236,11 +244,7 @@
       </w:sdtPr>
       <w:sdtEndPr>
         <w:rPr>
-          <w:rFonts w:asciiTheme="minorHAnsi" w:eastAsiaTheme="minorHAnsi" w:hAnsiTheme="minorHAnsi" w:cstheme="minorBidi"/>
           <w:noProof/>
-          <w:color w:val="auto"/>
-          <w:sz w:val="24"/>
-          <w:szCs w:val="24"/>
         </w:rPr>
       </w:sdtEndPr>
       <w:sdtContent>
@@ -2308,6 +2312,12 @@
     <w:p/>
     <w:p>
       <w:r>
+        <w:br w:type="page"/>
+      </w:r>
+    </w:p>
+    <w:p>
+      <w:r>
+        <w:lastRenderedPageBreak/>
         <w:t>The tackle sensor logic levels are as follows:</w:t>
       </w:r>
     </w:p>
@@ -2866,7 +2876,6 @@
           </w:tcPr>
           <w:p>
             <w:r>
-              <w:lastRenderedPageBreak/>
               <w:t>INELIGIBLE</w:t>
             </w:r>
           </w:p>
@@ -3058,10 +3067,10 @@
           <w:noProof/>
         </w:rPr>
         <w:drawing>
-          <wp:inline distT="0" distB="0" distL="0" distR="0" wp14:anchorId="2AA27893" wp14:editId="35F8599F">
-            <wp:extent cx="5432425" cy="3427414"/>
-            <wp:effectExtent l="0" t="0" r="15875" b="14605"/>
-            <wp:docPr id="2" name="Chart 2">
+          <wp:inline distT="0" distB="0" distL="0" distR="0" wp14:anchorId="23C23FB2" wp14:editId="68915BCB">
+            <wp:extent cx="5705475" cy="3857625"/>
+            <wp:effectExtent l="0" t="0" r="9525" b="9525"/>
+            <wp:docPr id="620680768" name="Chart 1">
               <a:extLst xmlns:a="http://schemas.openxmlformats.org/drawingml/2006/main">
                 <a:ext uri="{FF2B5EF4-FFF2-40B4-BE49-F238E27FC236}">
                   <a16:creationId xmlns:a16="http://schemas.microsoft.com/office/drawing/2014/main" id="{4B12F76E-659E-46A0-DE1B-C09410FE3180}"/>
@@ -3141,7 +3150,6 @@
           <w:b/>
           <w:bCs/>
         </w:rPr>
-        <w:lastRenderedPageBreak/>
         <w:t>Example:</w:t>
       </w:r>
     </w:p>
@@ -3515,7 +3523,7 @@
                 </mc:Choice>
                 <mc:Fallback>
                   <w:pict>
-                    <v:group w14:anchorId="05632148" id="Group 26" o:spid="_x0000_s1026" style="position:absolute;margin-left:-.15pt;margin-top:.85pt;width:157pt;height:74pt;z-index:251661312" coordsize="19939,9398" o:gfxdata="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">
+                    <v:group w14:anchorId="05632148" id="Group 26" o:spid="_x0000_s1026" style="position:absolute;margin-left:-.15pt;margin-top:.85pt;width:157pt;height:74pt;z-index:251661312" coordsize="19939,9398" o:gfxdata="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">
                       <v:shapetype id="_x0000_t75" coordsize="21600,21600" o:spt="75" o:preferrelative="t" path="m@4@5l@4@11@9@11@9@5xe" filled="f" stroked="f">
                         <v:stroke joinstyle="miter"/>
                         <v:formulas>
@@ -3535,13 +3543,13 @@
                         <v:path o:extrusionok="f" gradientshapeok="t" o:connecttype="rect"/>
                         <o:lock v:ext="edit" aspectratio="t"/>
                       </v:shapetype>
-                      <v:shape id="Picture 6" o:spid="_x0000_s1027" type="#_x0000_t75" alt="A close up of a sign&#10;&#10;Description automatically generated" style="position:absolute;width:19939;height:9398;visibility:visible;mso-wrap-style:square" o:gfxdata="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">
+                      <v:shape id="Picture 6" o:spid="_x0000_s1027" type="#_x0000_t75" alt="A close up of a sign&#10;&#10;Description automatically generated" style="position:absolute;width:19939;height:9398;visibility:visible;mso-wrap-style:square" o:gfxdata="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">
                         <v:imagedata r:id="rId17" o:title="A close up of a sign&#10;&#10;Description automatically generated"/>
                       </v:shape>
-                      <v:rect id="Rectangle 7" o:spid="_x0000_s1028" style="position:absolute;left:1859;top:3846;width:1388;height:3266;visibility:visible;mso-wrap-style:square;v-text-anchor:middle" o:gfxdata="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" fillcolor="black [3200]" strokecolor="black [1600]" strokeweight="1pt"/>
-                      <v:rect id="Rectangle 8" o:spid="_x0000_s1029" style="position:absolute;left:3719;top:3846;width:1388;height:3266;visibility:visible;mso-wrap-style:square;v-text-anchor:middle" o:gfxdata="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" fillcolor="black [3200]" strokecolor="black [1600]" strokeweight="1pt"/>
-                      <v:rect id="Rectangle 9" o:spid="_x0000_s1030" style="position:absolute;left:1941;top:3846;width:1388;height:1633;visibility:visible;mso-wrap-style:square;v-text-anchor:middle" o:gfxdata="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" fillcolor="white [3201]" strokecolor="#5b9bd5 [3208]" strokeweight="1pt"/>
-                      <v:rect id="Rectangle 10" o:spid="_x0000_s1031" style="position:absolute;left:3719;top:3846;width:1388;height:1633;visibility:visible;mso-wrap-style:square;v-text-anchor:middle" o:gfxdata="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" fillcolor="white [3201]" strokecolor="#5b9bd5 [3208]" strokeweight="1pt"/>
+                      <v:rect id="Rectangle 7" o:spid="_x0000_s1028" style="position:absolute;left:1859;top:3846;width:1388;height:3266;visibility:visible;mso-wrap-style:square;v-text-anchor:middle" o:gfxdata="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" fillcolor="black [3200]" strokecolor="black [1600]" strokeweight="1pt"/>
+                      <v:rect id="Rectangle 8" o:spid="_x0000_s1029" style="position:absolute;left:3719;top:3846;width:1388;height:3266;visibility:visible;mso-wrap-style:square;v-text-anchor:middle" o:gfxdata="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" fillcolor="black [3200]" strokecolor="black [1600]" strokeweight="1pt"/>
+                      <v:rect id="Rectangle 9" o:spid="_x0000_s1030" style="position:absolute;left:1941;top:3846;width:1388;height:1633;visibility:visible;mso-wrap-style:square;v-text-anchor:middle" o:gfxdata="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" fillcolor="white [3201]" strokecolor="#5b9bd5 [3208]" strokeweight="1pt"/>
+                      <v:rect id="Rectangle 10" o:spid="_x0000_s1031" style="position:absolute;left:3719;top:3846;width:1388;height:1633;visibility:visible;mso-wrap-style:square;v-text-anchor:middle" o:gfxdata="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" fillcolor="white [3201]" strokecolor="#5b9bd5 [3208]" strokeweight="1pt"/>
                     </v:group>
                   </w:pict>
                 </mc:Fallback>
@@ -3560,6 +3568,7 @@
           </w:tcPr>
           <w:p>
             <w:r>
+              <w:lastRenderedPageBreak/>
               <w:t>Tackle sensor is ineligible.  Tackle sensor is home.</w:t>
             </w:r>
           </w:p>
@@ -3754,14 +3763,14 @@
                 </mc:Choice>
                 <mc:Fallback>
                   <w:pict>
-                    <v:group w14:anchorId="15D2D0C3" id="Group 29" o:spid="_x0000_s1026" style="position:absolute;margin-left:.05pt;margin-top:.9pt;width:157pt;height:74pt;z-index:251663360" coordsize="19939,9398" o:gfxdata="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">
-                      <v:shape id="Picture 12" o:spid="_x0000_s1027" type="#_x0000_t75" alt="A close up of a sign&#10;&#10;Description automatically generated" style="position:absolute;width:19939;height:9398;visibility:visible;mso-wrap-style:square" o:gfxdata="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">
+                    <v:group w14:anchorId="15D2D0C3" id="Group 29" o:spid="_x0000_s1026" style="position:absolute;margin-left:.05pt;margin-top:.9pt;width:157pt;height:74pt;z-index:251663360" coordsize="19939,9398" o:gfxdata="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">
+                      <v:shape id="Picture 12" o:spid="_x0000_s1027" type="#_x0000_t75" alt="A close up of a sign&#10;&#10;Description automatically generated" style="position:absolute;width:19939;height:9398;visibility:visible;mso-wrap-style:square" o:gfxdata="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">
                         <v:imagedata r:id="rId17" o:title="A close up of a sign&#10;&#10;Description automatically generated"/>
                       </v:shape>
-                      <v:rect id="Rectangle 13" o:spid="_x0000_s1028" style="position:absolute;left:1859;top:3846;width:1388;height:3266;visibility:visible;mso-wrap-style:square;v-text-anchor:middle" o:gfxdata="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" fillcolor="black [3200]" strokecolor="black [1600]" strokeweight="1pt"/>
-                      <v:rect id="Rectangle 14" o:spid="_x0000_s1029" style="position:absolute;left:3719;top:3846;width:1388;height:3266;visibility:visible;mso-wrap-style:square;v-text-anchor:middle" o:gfxdata="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" fillcolor="black [3200]" strokecolor="black [1600]" strokeweight="1pt"/>
-                      <v:rect id="Rectangle 15" o:spid="_x0000_s1030" style="position:absolute;left:1859;top:5479;width:1388;height:1633;visibility:visible;mso-wrap-style:square;v-text-anchor:middle" o:gfxdata="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" fillcolor="white [3201]" strokecolor="#5b9bd5 [3208]" strokeweight="1pt"/>
-                      <v:rect id="Rectangle 16" o:spid="_x0000_s1031" style="position:absolute;left:3719;top:3846;width:1388;height:1633;visibility:visible;mso-wrap-style:square;v-text-anchor:middle" o:gfxdata="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" fillcolor="white [3201]" strokecolor="#5b9bd5 [3208]" strokeweight="1pt"/>
+                      <v:rect id="Rectangle 13" o:spid="_x0000_s1028" style="position:absolute;left:1859;top:3846;width:1388;height:3266;visibility:visible;mso-wrap-style:square;v-text-anchor:middle" o:gfxdata="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" fillcolor="black [3200]" strokecolor="black [1600]" strokeweight="1pt"/>
+                      <v:rect id="Rectangle 14" o:spid="_x0000_s1029" style="position:absolute;left:3719;top:3846;width:1388;height:3266;visibility:visible;mso-wrap-style:square;v-text-anchor:middle" o:gfxdata="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" fillcolor="black [3200]" strokecolor="black [1600]" strokeweight="1pt"/>
+                      <v:rect id="Rectangle 15" o:spid="_x0000_s1030" style="position:absolute;left:1859;top:5479;width:1388;height:1633;visibility:visible;mso-wrap-style:square;v-text-anchor:middle" o:gfxdata="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" fillcolor="white [3201]" strokecolor="#5b9bd5 [3208]" strokeweight="1pt"/>
+                      <v:rect id="Rectangle 16" o:spid="_x0000_s1031" style="position:absolute;left:3719;top:3846;width:1388;height:1633;visibility:visible;mso-wrap-style:square;v-text-anchor:middle" o:gfxdata="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" fillcolor="white [3201]" strokecolor="#5b9bd5 [3208]" strokeweight="1pt"/>
                     </v:group>
                   </w:pict>
                 </mc:Fallback>
@@ -3780,7 +3789,6 @@
           </w:tcPr>
           <w:p>
             <w:r>
-              <w:lastRenderedPageBreak/>
               <w:t>Tackle sensor is ineligible.</w:t>
             </w:r>
           </w:p>
@@ -3980,14 +3988,14 @@
                 </mc:Choice>
                 <mc:Fallback>
                   <w:pict>
-                    <v:group w14:anchorId="6C2C7651" id="Group 28" o:spid="_x0000_s1026" style="position:absolute;margin-left:.05pt;margin-top:.9pt;width:157pt;height:74pt;z-index:251665408" coordsize="19939,9398" o:gfxdata="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">
-                      <v:shape id="Picture 18" o:spid="_x0000_s1027" type="#_x0000_t75" alt="A close up of a sign&#10;&#10;Description automatically generated" style="position:absolute;width:19939;height:9398;visibility:visible;mso-wrap-style:square" o:gfxdata="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">
+                    <v:group w14:anchorId="6C2C7651" id="Group 28" o:spid="_x0000_s1026" style="position:absolute;margin-left:.05pt;margin-top:.9pt;width:157pt;height:74pt;z-index:251665408" coordsize="19939,9398" o:gfxdata="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">
+                      <v:shape id="Picture 18" o:spid="_x0000_s1027" type="#_x0000_t75" alt="A close up of a sign&#10;&#10;Description automatically generated" style="position:absolute;width:19939;height:9398;visibility:visible;mso-wrap-style:square" o:gfxdata="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">
                         <v:imagedata r:id="rId17" o:title="A close up of a sign&#10;&#10;Description automatically generated"/>
                       </v:shape>
-                      <v:rect id="Rectangle 19" o:spid="_x0000_s1028" style="position:absolute;left:1859;top:3846;width:1388;height:3266;visibility:visible;mso-wrap-style:square;v-text-anchor:middle" o:gfxdata="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" fillcolor="black [3200]" strokecolor="black [1600]" strokeweight="1pt"/>
-                      <v:rect id="Rectangle 20" o:spid="_x0000_s1029" style="position:absolute;left:3719;top:3846;width:1388;height:3266;visibility:visible;mso-wrap-style:square;v-text-anchor:middle" o:gfxdata="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" fillcolor="black [3200]" strokecolor="black [1600]" strokeweight="1pt"/>
-                      <v:rect id="Rectangle 21" o:spid="_x0000_s1030" style="position:absolute;left:1859;top:5479;width:1388;height:1633;visibility:visible;mso-wrap-style:square;v-text-anchor:middle" o:gfxdata="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" fillcolor="white [3201]" strokecolor="#5b9bd5 [3208]" strokeweight="1pt"/>
-                      <v:rect id="Rectangle 22" o:spid="_x0000_s1031" style="position:absolute;left:3719;top:5479;width:1388;height:1633;visibility:visible;mso-wrap-style:square;v-text-anchor:middle" o:gfxdata="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" fillcolor="white [3201]" strokecolor="#5b9bd5 [3208]" strokeweight="1pt"/>
+                      <v:rect id="Rectangle 19" o:spid="_x0000_s1028" style="position:absolute;left:1859;top:3846;width:1388;height:3266;visibility:visible;mso-wrap-style:square;v-text-anchor:middle" o:gfxdata="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" fillcolor="black [3200]" strokecolor="black [1600]" strokeweight="1pt"/>
+                      <v:rect id="Rectangle 20" o:spid="_x0000_s1029" style="position:absolute;left:3719;top:3846;width:1388;height:3266;visibility:visible;mso-wrap-style:square;v-text-anchor:middle" o:gfxdata="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" fillcolor="black [3200]" strokecolor="black [1600]" strokeweight="1pt"/>
+                      <v:rect id="Rectangle 21" o:spid="_x0000_s1030" style="position:absolute;left:1859;top:5479;width:1388;height:1633;visibility:visible;mso-wrap-style:square;v-text-anchor:middle" o:gfxdata="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" fillcolor="white [3201]" strokecolor="#5b9bd5 [3208]" strokeweight="1pt"/>
+                      <v:rect id="Rectangle 22" o:spid="_x0000_s1031" style="position:absolute;left:3719;top:5479;width:1388;height:1633;visibility:visible;mso-wrap-style:square;v-text-anchor:middle" o:gfxdata="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" fillcolor="white [3201]" strokecolor="#5b9bd5 [3208]" strokeweight="1pt"/>
                     </v:group>
                   </w:pict>
                 </mc:Fallback>
@@ -4200,14 +4208,14 @@
                 </mc:Choice>
                 <mc:Fallback>
                   <w:pict>
-                    <v:group w14:anchorId="2692D315" id="Group 27" o:spid="_x0000_s1026" style="position:absolute;margin-left:.05pt;margin-top:.9pt;width:157pt;height:74pt;z-index:251667456" coordsize="19939,9398" o:gfxdata="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">
-                      <v:shape id="Picture 24" o:spid="_x0000_s1027" type="#_x0000_t75" alt="A close up of a sign&#10;&#10;Description automatically generated" style="position:absolute;width:19939;height:9398;visibility:visible;mso-wrap-style:square" o:gfxdata="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">
+                    <v:group w14:anchorId="2692D315" id="Group 27" o:spid="_x0000_s1026" style="position:absolute;margin-left:.05pt;margin-top:.9pt;width:157pt;height:74pt;z-index:251667456" coordsize="19939,9398" o:gfxdata="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">
+                      <v:shape id="Picture 24" o:spid="_x0000_s1027" type="#_x0000_t75" alt="A close up of a sign&#10;&#10;Description automatically generated" style="position:absolute;width:19939;height:9398;visibility:visible;mso-wrap-style:square" o:gfxdata="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">
                         <v:imagedata r:id="rId17" o:title="A close up of a sign&#10;&#10;Description automatically generated"/>
                       </v:shape>
-                      <v:rect id="Rectangle 25" o:spid="_x0000_s1028" style="position:absolute;left:1859;top:3846;width:1388;height:3266;visibility:visible;mso-wrap-style:square;v-text-anchor:middle" o:gfxdata="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" fillcolor="black [3200]" strokecolor="black [1600]" strokeweight="1pt"/>
-                      <v:rect id="Rectangle 26" o:spid="_x0000_s1029" style="position:absolute;left:3719;top:3846;width:1388;height:3266;visibility:visible;mso-wrap-style:square;v-text-anchor:middle" o:gfxdata="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" fillcolor="black [3200]" strokecolor="black [1600]" strokeweight="1pt"/>
-                      <v:rect id="Rectangle 27" o:spid="_x0000_s1030" style="position:absolute;left:1891;top:3846;width:1388;height:1633;visibility:visible;mso-wrap-style:square;v-text-anchor:middle" o:gfxdata="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" fillcolor="white [3201]" strokecolor="#5b9bd5 [3208]" strokeweight="1pt"/>
-                      <v:rect id="Rectangle 28" o:spid="_x0000_s1031" style="position:absolute;left:3719;top:5569;width:1388;height:1633;visibility:visible;mso-wrap-style:square;v-text-anchor:middle" o:gfxdata="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" fillcolor="white [3201]" strokecolor="#5b9bd5 [3208]" strokeweight="1pt"/>
+                      <v:rect id="Rectangle 25" o:spid="_x0000_s1028" style="position:absolute;left:1859;top:3846;width:1388;height:3266;visibility:visible;mso-wrap-style:square;v-text-anchor:middle" o:gfxdata="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" fillcolor="black [3200]" strokecolor="black [1600]" strokeweight="1pt"/>
+                      <v:rect id="Rectangle 26" o:spid="_x0000_s1029" style="position:absolute;left:3719;top:3846;width:1388;height:3266;visibility:visible;mso-wrap-style:square;v-text-anchor:middle" o:gfxdata="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" fillcolor="black [3200]" strokecolor="black [1600]" strokeweight="1pt"/>
+                      <v:rect id="Rectangle 27" o:spid="_x0000_s1030" style="position:absolute;left:1891;top:3846;width:1388;height:1633;visibility:visible;mso-wrap-style:square;v-text-anchor:middle" o:gfxdata="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" fillcolor="white [3201]" strokecolor="#5b9bd5 [3208]" strokeweight="1pt"/>
+                      <v:rect id="Rectangle 28" o:spid="_x0000_s1031" style="position:absolute;left:3719;top:5569;width:1388;height:1633;visibility:visible;mso-wrap-style:square;v-text-anchor:middle" o:gfxdata="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" fillcolor="white [3201]" strokecolor="#5b9bd5 [3208]" strokeweight="1pt"/>
                     </v:group>
                   </w:pict>
                 </mc:Fallback>
@@ -4339,7 +4347,11 @@
         <w:t>Alternatively, the HOME/AWAY and the ELIGIBLE/INELIGIBLE status pins can be driven by 3.3V logic levels</w:t>
       </w:r>
       <w:r>
-        <w:t xml:space="preserve"> externally.  When doing this, the states of the switches on-board the tackle sensor are ignored, and the logic level driven to each pin is what determines the state of the tackle sensor.  </w:t>
+        <w:t xml:space="preserve"> externally.  When doing this, the states of the switches on-board the tackle sensor are ignored, and the logic level driven to each pin is what determines the state of the tackle </w:t>
+      </w:r>
+      <w:r>
+        <w:lastRenderedPageBreak/>
+        <w:t xml:space="preserve">sensor.  </w:t>
       </w:r>
       <w:r>
         <w:t xml:space="preserve">This provides </w:t>
@@ -4356,7 +4368,6 @@
         <w:rPr>
           <w:noProof/>
         </w:rPr>
-        <w:lastRenderedPageBreak/>
         <w:drawing>
           <wp:inline distT="0" distB="0" distL="0" distR="0" wp14:anchorId="0592BF5F" wp14:editId="37201441">
             <wp:extent cx="3221181" cy="1574800"/>
@@ -4692,7 +4703,11 @@
           </w:tcPr>
           <w:p>
             <w:r>
-              <w:t>Set the RGB value of the home LED.  Saved to settings with each send.  Limit to less than 10,000 lifetime sends.</w:t>
+              <w:t xml:space="preserve">Set the RGB value of the home LED.  Saved to settings with each </w:t>
+            </w:r>
+            <w:r>
+              <w:lastRenderedPageBreak/>
+              <w:t>send.  Limit to less than 10,000 lifetime sends.</w:t>
             </w:r>
           </w:p>
         </w:tc>
@@ -5264,7 +5279,7 @@
         </w:rPr>
         <w:lastRenderedPageBreak/>
         <w:drawing>
-          <wp:anchor distT="0" distB="0" distL="114300" distR="114300" simplePos="0" relativeHeight="251670528" behindDoc="0" locked="0" layoutInCell="1" allowOverlap="1" wp14:anchorId="1ACA92DF" wp14:editId="38D57EA2">
+          <wp:anchor distT="0" distB="0" distL="114300" distR="114300" simplePos="0" relativeHeight="251670528" behindDoc="0" locked="0" layoutInCell="1" allowOverlap="1" wp14:anchorId="1ACA92DF" wp14:editId="2B7B5795">
             <wp:simplePos x="0" y="0"/>
             <wp:positionH relativeFrom="column">
               <wp:posOffset>-1500505</wp:posOffset>
@@ -5395,7 +5410,7 @@
 </file>
 
 <file path=word/endnotes.xml><?xml version="1.0" encoding="utf-8"?>
-<w:endnotes xmlns:wpc="http://schemas.microsoft.com/office/word/2010/wordprocessingCanvas" xmlns:cx="http://schemas.microsoft.com/office/drawing/2014/chartex" xmlns:cx1="http://schemas.microsoft.com/office/drawing/2015/9/8/chartex" xmlns:cx2="http://schemas.microsoft.com/office/drawing/2015/10/21/chartex" xmlns:cx3="http://schemas.microsoft.com/office/drawing/2016/5/9/chartex" xmlns:cx4="http://schemas.microsoft.com/office/drawing/2016/5/10/chartex" xmlns:cx5="http://schemas.microsoft.com/office/drawing/2016/5/11/chartex" xmlns:cx6="http://schemas.microsoft.com/office/drawing/2016/5/12/chartex" xmlns:cx7="http://schemas.microsoft.com/office/drawing/2016/5/13/chartex" xmlns:cx8="http://schemas.microsoft.com/office/drawing/2016/5/14/chartex" xmlns:mc="http://schemas.openxmlformats.org/markup-compatibility/2006" xmlns:aink="http://schemas.microsoft.com/office/drawing/2016/ink" xmlns:am3d="http://schemas.microsoft.com/office/drawing/2017/model3d" xmlns:o="urn:schemas-microsoft-com:office:office" xmlns:oel="http://schemas.microsoft.com/office/2019/extlst" xmlns:r="http://schemas.openxmlformats.org/officeDocument/2006/relationships" xmlns:m="http://schemas.openxmlformats.org/officeDocument/2006/math" xmlns:v="urn:schemas-microsoft-com:vml" xmlns:wp14="http://schemas.microsoft.com/office/word/2010/wordprocessingDrawing" xmlns:wp="http://schemas.openxmlformats.org/drawingml/2006/wordprocessingDrawing" xmlns:w10="urn:schemas-microsoft-com:office:word" xmlns:w="http://schemas.openxmlformats.org/wordprocessingml/2006/main" xmlns:w14="http://schemas.microsoft.com/office/word/2010/wordml" xmlns:w15="http://schemas.microsoft.com/office/word/2012/wordml" xmlns:w16cex="http://schemas.microsoft.com/office/word/2018/wordml/cex" xmlns:w16cid="http://schemas.microsoft.com/office/word/2016/wordml/cid" xmlns:w16="http://schemas.microsoft.com/office/word/2018/wordml" xmlns:w16sdtdh="http://schemas.microsoft.com/office/word/2020/wordml/sdtdatahash" xmlns:w16se="http://schemas.microsoft.com/office/word/2015/wordml/symex" xmlns:wpg="http://schemas.microsoft.com/office/word/2010/wordprocessingGroup" xmlns:wpi="http://schemas.microsoft.com/office/word/2010/wordprocessingInk" xmlns:wne="http://schemas.microsoft.com/office/word/2006/wordml" xmlns:wps="http://schemas.microsoft.com/office/word/2010/wordprocessingShape" mc:Ignorable="w14 w15 w16se w16cid w16 w16cex w16sdtdh wp14">
+<w:endnotes xmlns:wpc="http://schemas.microsoft.com/office/word/2010/wordprocessingCanvas" xmlns:cx="http://schemas.microsoft.com/office/drawing/2014/chartex" xmlns:cx1="http://schemas.microsoft.com/office/drawing/2015/9/8/chartex" xmlns:cx2="http://schemas.microsoft.com/office/drawing/2015/10/21/chartex" xmlns:cx3="http://schemas.microsoft.com/office/drawing/2016/5/9/chartex" xmlns:cx4="http://schemas.microsoft.com/office/drawing/2016/5/10/chartex" xmlns:cx5="http://schemas.microsoft.com/office/drawing/2016/5/11/chartex" xmlns:cx6="http://schemas.microsoft.com/office/drawing/2016/5/12/chartex" xmlns:cx7="http://schemas.microsoft.com/office/drawing/2016/5/13/chartex" xmlns:cx8="http://schemas.microsoft.com/office/drawing/2016/5/14/chartex" xmlns:mc="http://schemas.openxmlformats.org/markup-compatibility/2006" xmlns:aink="http://schemas.microsoft.com/office/drawing/2016/ink" xmlns:am3d="http://schemas.microsoft.com/office/drawing/2017/model3d" xmlns:o="urn:schemas-microsoft-com:office:office" xmlns:oel="http://schemas.microsoft.com/office/2019/extlst" xmlns:r="http://schemas.openxmlformats.org/officeDocument/2006/relationships" xmlns:m="http://schemas.openxmlformats.org/officeDocument/2006/math" xmlns:v="urn:schemas-microsoft-com:vml" xmlns:wp14="http://schemas.microsoft.com/office/word/2010/wordprocessingDrawing" xmlns:wp="http://schemas.openxmlformats.org/drawingml/2006/wordprocessingDrawing" xmlns:w10="urn:schemas-microsoft-com:office:word" xmlns:w="http://schemas.openxmlformats.org/wordprocessingml/2006/main" xmlns:w14="http://schemas.microsoft.com/office/word/2010/wordml" xmlns:w15="http://schemas.microsoft.com/office/word/2012/wordml" xmlns:w16cex="http://schemas.microsoft.com/office/word/2018/wordml/cex" xmlns:w16cid="http://schemas.microsoft.com/office/word/2016/wordml/cid" xmlns:w16="http://schemas.microsoft.com/office/word/2018/wordml" xmlns:w16du="http://schemas.microsoft.com/office/word/2023/wordml/word16du" xmlns:w16sdtdh="http://schemas.microsoft.com/office/word/2020/wordml/sdtdatahash" xmlns:w16se="http://schemas.microsoft.com/office/word/2015/wordml/symex" xmlns:wpg="http://schemas.microsoft.com/office/word/2010/wordprocessingGroup" xmlns:wpi="http://schemas.microsoft.com/office/word/2010/wordprocessingInk" xmlns:wne="http://schemas.microsoft.com/office/word/2006/wordml" xmlns:wps="http://schemas.microsoft.com/office/word/2010/wordprocessingShape" mc:Ignorable="w14 w15 w16se w16cid w16 w16cex w16sdtdh w16du wp14">
   <w:endnote w:type="separator" w:id="-1">
     <w:p>
       <w:r>
@@ -5414,7 +5429,7 @@
 </file>
 
 <file path=word/footer1.xml><?xml version="1.0" encoding="utf-8"?>
-<w:ftr xmlns:wpc="http://schemas.microsoft.com/office/word/2010/wordprocessingCanvas" xmlns:cx="http://schemas.microsoft.com/office/drawing/2014/chartex" xmlns:cx1="http://schemas.microsoft.com/office/drawing/2015/9/8/chartex" xmlns:cx2="http://schemas.microsoft.com/office/drawing/2015/10/21/chartex" xmlns:cx3="http://schemas.microsoft.com/office/drawing/2016/5/9/chartex" xmlns:cx4="http://schemas.microsoft.com/office/drawing/2016/5/10/chartex" xmlns:cx5="http://schemas.microsoft.com/office/drawing/2016/5/11/chartex" xmlns:cx6="http://schemas.microsoft.com/office/drawing/2016/5/12/chartex" xmlns:cx7="http://schemas.microsoft.com/office/drawing/2016/5/13/chartex" xmlns:cx8="http://schemas.microsoft.com/office/drawing/2016/5/14/chartex" xmlns:mc="http://schemas.openxmlformats.org/markup-compatibility/2006" xmlns:aink="http://schemas.microsoft.com/office/drawing/2016/ink" xmlns:am3d="http://schemas.microsoft.com/office/drawing/2017/model3d" xmlns:o="urn:schemas-microsoft-com:office:office" xmlns:oel="http://schemas.microsoft.com/office/2019/extlst" xmlns:r="http://schemas.openxmlformats.org/officeDocument/2006/relationships" xmlns:m="http://schemas.openxmlformats.org/officeDocument/2006/math" xmlns:v="urn:schemas-microsoft-com:vml" xmlns:wp14="http://schemas.microsoft.com/office/word/2010/wordprocessingDrawing" xmlns:wp="http://schemas.openxmlformats.org/drawingml/2006/wordprocessingDrawing" xmlns:w10="urn:schemas-microsoft-com:office:word" xmlns:w="http://schemas.openxmlformats.org/wordprocessingml/2006/main" xmlns:w14="http://schemas.microsoft.com/office/word/2010/wordml" xmlns:w15="http://schemas.microsoft.com/office/word/2012/wordml" xmlns:w16cex="http://schemas.microsoft.com/office/word/2018/wordml/cex" xmlns:w16cid="http://schemas.microsoft.com/office/word/2016/wordml/cid" xmlns:w16="http://schemas.microsoft.com/office/word/2018/wordml" xmlns:w16sdtdh="http://schemas.microsoft.com/office/word/2020/wordml/sdtdatahash" xmlns:w16se="http://schemas.microsoft.com/office/word/2015/wordml/symex" xmlns:wpg="http://schemas.microsoft.com/office/word/2010/wordprocessingGroup" xmlns:wpi="http://schemas.microsoft.com/office/word/2010/wordprocessingInk" xmlns:wne="http://schemas.microsoft.com/office/word/2006/wordml" xmlns:wps="http://schemas.microsoft.com/office/word/2010/wordprocessingShape" mc:Ignorable="w14 w15 w16se w16cid w16 w16cex w16sdtdh wp14">
+<w:ftr xmlns:wpc="http://schemas.microsoft.com/office/word/2010/wordprocessingCanvas" xmlns:cx="http://schemas.microsoft.com/office/drawing/2014/chartex" xmlns:cx1="http://schemas.microsoft.com/office/drawing/2015/9/8/chartex" xmlns:cx2="http://schemas.microsoft.com/office/drawing/2015/10/21/chartex" xmlns:cx3="http://schemas.microsoft.com/office/drawing/2016/5/9/chartex" xmlns:cx4="http://schemas.microsoft.com/office/drawing/2016/5/10/chartex" xmlns:cx5="http://schemas.microsoft.com/office/drawing/2016/5/11/chartex" xmlns:cx6="http://schemas.microsoft.com/office/drawing/2016/5/12/chartex" xmlns:cx7="http://schemas.microsoft.com/office/drawing/2016/5/13/chartex" xmlns:cx8="http://schemas.microsoft.com/office/drawing/2016/5/14/chartex" xmlns:mc="http://schemas.openxmlformats.org/markup-compatibility/2006" xmlns:aink="http://schemas.microsoft.com/office/drawing/2016/ink" xmlns:am3d="http://schemas.microsoft.com/office/drawing/2017/model3d" xmlns:o="urn:schemas-microsoft-com:office:office" xmlns:oel="http://schemas.microsoft.com/office/2019/extlst" xmlns:r="http://schemas.openxmlformats.org/officeDocument/2006/relationships" xmlns:m="http://schemas.openxmlformats.org/officeDocument/2006/math" xmlns:v="urn:schemas-microsoft-com:vml" xmlns:wp14="http://schemas.microsoft.com/office/word/2010/wordprocessingDrawing" xmlns:wp="http://schemas.openxmlformats.org/drawingml/2006/wordprocessingDrawing" xmlns:w10="urn:schemas-microsoft-com:office:word" xmlns:w="http://schemas.openxmlformats.org/wordprocessingml/2006/main" xmlns:w14="http://schemas.microsoft.com/office/word/2010/wordml" xmlns:w15="http://schemas.microsoft.com/office/word/2012/wordml" xmlns:w16cex="http://schemas.microsoft.com/office/word/2018/wordml/cex" xmlns:w16cid="http://schemas.microsoft.com/office/word/2016/wordml/cid" xmlns:w16="http://schemas.microsoft.com/office/word/2018/wordml" xmlns:w16du="http://schemas.microsoft.com/office/word/2023/wordml/word16du" xmlns:w16sdtdh="http://schemas.microsoft.com/office/word/2020/wordml/sdtdatahash" xmlns:w16se="http://schemas.microsoft.com/office/word/2015/wordml/symex" xmlns:wpg="http://schemas.microsoft.com/office/word/2010/wordprocessingGroup" xmlns:wpi="http://schemas.microsoft.com/office/word/2010/wordprocessingInk" xmlns:wne="http://schemas.microsoft.com/office/word/2006/wordml" xmlns:wps="http://schemas.microsoft.com/office/word/2010/wordprocessingShape" mc:Ignorable="w14 w15 w16se w16cid w16 w16cex w16sdtdh w16du wp14">
   <w:sdt>
     <w:sdtPr>
       <w:rPr>
@@ -5479,7 +5494,7 @@
 </file>
 
 <file path=word/footer2.xml><?xml version="1.0" encoding="utf-8"?>
-<w:ftr xmlns:wpc="http://schemas.microsoft.com/office/word/2010/wordprocessingCanvas" xmlns:cx="http://schemas.microsoft.com/office/drawing/2014/chartex" xmlns:cx1="http://schemas.microsoft.com/office/drawing/2015/9/8/chartex" xmlns:cx2="http://schemas.microsoft.com/office/drawing/2015/10/21/chartex" xmlns:cx3="http://schemas.microsoft.com/office/drawing/2016/5/9/chartex" xmlns:cx4="http://schemas.microsoft.com/office/drawing/2016/5/10/chartex" xmlns:cx5="http://schemas.microsoft.com/office/drawing/2016/5/11/chartex" xmlns:cx6="http://schemas.microsoft.com/office/drawing/2016/5/12/chartex" xmlns:cx7="http://schemas.microsoft.com/office/drawing/2016/5/13/chartex" xmlns:cx8="http://schemas.microsoft.com/office/drawing/2016/5/14/chartex" xmlns:mc="http://schemas.openxmlformats.org/markup-compatibility/2006" xmlns:aink="http://schemas.microsoft.com/office/drawing/2016/ink" xmlns:am3d="http://schemas.microsoft.com/office/drawing/2017/model3d" xmlns:o="urn:schemas-microsoft-com:office:office" xmlns:oel="http://schemas.microsoft.com/office/2019/extlst" xmlns:r="http://schemas.openxmlformats.org/officeDocument/2006/relationships" xmlns:m="http://schemas.openxmlformats.org/officeDocument/2006/math" xmlns:v="urn:schemas-microsoft-com:vml" xmlns:wp14="http://schemas.microsoft.com/office/word/2010/wordprocessingDrawing" xmlns:wp="http://schemas.openxmlformats.org/drawingml/2006/wordprocessingDrawing" xmlns:w10="urn:schemas-microsoft-com:office:word" xmlns:w="http://schemas.openxmlformats.org/wordprocessingml/2006/main" xmlns:w14="http://schemas.microsoft.com/office/word/2010/wordml" xmlns:w15="http://schemas.microsoft.com/office/word/2012/wordml" xmlns:w16cex="http://schemas.microsoft.com/office/word/2018/wordml/cex" xmlns:w16cid="http://schemas.microsoft.com/office/word/2016/wordml/cid" xmlns:w16="http://schemas.microsoft.com/office/word/2018/wordml" xmlns:w16sdtdh="http://schemas.microsoft.com/office/word/2020/wordml/sdtdatahash" xmlns:w16se="http://schemas.microsoft.com/office/word/2015/wordml/symex" xmlns:wpg="http://schemas.microsoft.com/office/word/2010/wordprocessingGroup" xmlns:wpi="http://schemas.microsoft.com/office/word/2010/wordprocessingInk" xmlns:wne="http://schemas.microsoft.com/office/word/2006/wordml" xmlns:wps="http://schemas.microsoft.com/office/word/2010/wordprocessingShape" mc:Ignorable="w14 w15 w16se w16cid w16 w16cex w16sdtdh wp14">
+<w:ftr xmlns:wpc="http://schemas.microsoft.com/office/word/2010/wordprocessingCanvas" xmlns:cx="http://schemas.microsoft.com/office/drawing/2014/chartex" xmlns:cx1="http://schemas.microsoft.com/office/drawing/2015/9/8/chartex" xmlns:cx2="http://schemas.microsoft.com/office/drawing/2015/10/21/chartex" xmlns:cx3="http://schemas.microsoft.com/office/drawing/2016/5/9/chartex" xmlns:cx4="http://schemas.microsoft.com/office/drawing/2016/5/10/chartex" xmlns:cx5="http://schemas.microsoft.com/office/drawing/2016/5/11/chartex" xmlns:cx6="http://schemas.microsoft.com/office/drawing/2016/5/12/chartex" xmlns:cx7="http://schemas.microsoft.com/office/drawing/2016/5/13/chartex" xmlns:cx8="http://schemas.microsoft.com/office/drawing/2016/5/14/chartex" xmlns:mc="http://schemas.openxmlformats.org/markup-compatibility/2006" xmlns:aink="http://schemas.microsoft.com/office/drawing/2016/ink" xmlns:am3d="http://schemas.microsoft.com/office/drawing/2017/model3d" xmlns:o="urn:schemas-microsoft-com:office:office" xmlns:oel="http://schemas.microsoft.com/office/2019/extlst" xmlns:r="http://schemas.openxmlformats.org/officeDocument/2006/relationships" xmlns:m="http://schemas.openxmlformats.org/officeDocument/2006/math" xmlns:v="urn:schemas-microsoft-com:vml" xmlns:wp14="http://schemas.microsoft.com/office/word/2010/wordprocessingDrawing" xmlns:wp="http://schemas.openxmlformats.org/drawingml/2006/wordprocessingDrawing" xmlns:w10="urn:schemas-microsoft-com:office:word" xmlns:w="http://schemas.openxmlformats.org/wordprocessingml/2006/main" xmlns:w14="http://schemas.microsoft.com/office/word/2010/wordml" xmlns:w15="http://schemas.microsoft.com/office/word/2012/wordml" xmlns:w16cex="http://schemas.microsoft.com/office/word/2018/wordml/cex" xmlns:w16cid="http://schemas.microsoft.com/office/word/2016/wordml/cid" xmlns:w16="http://schemas.microsoft.com/office/word/2018/wordml" xmlns:w16du="http://schemas.microsoft.com/office/word/2023/wordml/word16du" xmlns:w16sdtdh="http://schemas.microsoft.com/office/word/2020/wordml/sdtdatahash" xmlns:w16se="http://schemas.microsoft.com/office/word/2015/wordml/symex" xmlns:wpg="http://schemas.microsoft.com/office/word/2010/wordprocessingGroup" xmlns:wpi="http://schemas.microsoft.com/office/word/2010/wordprocessingInk" xmlns:wne="http://schemas.microsoft.com/office/word/2006/wordml" xmlns:wps="http://schemas.microsoft.com/office/word/2010/wordprocessingShape" mc:Ignorable="w14 w15 w16se w16cid w16 w16cex w16sdtdh w16du wp14">
   <w:sdt>
     <w:sdtPr>
       <w:rPr>
@@ -5547,7 +5562,7 @@
 </file>
 
 <file path=word/footnotes.xml><?xml version="1.0" encoding="utf-8"?>
-<w:footnotes xmlns:wpc="http://schemas.microsoft.com/office/word/2010/wordprocessingCanvas" xmlns:cx="http://schemas.microsoft.com/office/drawing/2014/chartex" xmlns:cx1="http://schemas.microsoft.com/office/drawing/2015/9/8/chartex" xmlns:cx2="http://schemas.microsoft.com/office/drawing/2015/10/21/chartex" xmlns:cx3="http://schemas.microsoft.com/office/drawing/2016/5/9/chartex" xmlns:cx4="http://schemas.microsoft.com/office/drawing/2016/5/10/chartex" xmlns:cx5="http://schemas.microsoft.com/office/drawing/2016/5/11/chartex" xmlns:cx6="http://schemas.microsoft.com/office/drawing/2016/5/12/chartex" xmlns:cx7="http://schemas.microsoft.com/office/drawing/2016/5/13/chartex" xmlns:cx8="http://schemas.microsoft.com/office/drawing/2016/5/14/chartex" xmlns:mc="http://schemas.openxmlformats.org/markup-compatibility/2006" xmlns:aink="http://schemas.microsoft.com/office/drawing/2016/ink" xmlns:am3d="http://schemas.microsoft.com/office/drawing/2017/model3d" xmlns:o="urn:schemas-microsoft-com:office:office" xmlns:oel="http://schemas.microsoft.com/office/2019/extlst" xmlns:r="http://schemas.openxmlformats.org/officeDocument/2006/relationships" xmlns:m="http://schemas.openxmlformats.org/officeDocument/2006/math" xmlns:v="urn:schemas-microsoft-com:vml" xmlns:wp14="http://schemas.microsoft.com/office/word/2010/wordprocessingDrawing" xmlns:wp="http://schemas.openxmlformats.org/drawingml/2006/wordprocessingDrawing" xmlns:w10="urn:schemas-microsoft-com:office:word" xmlns:w="http://schemas.openxmlformats.org/wordprocessingml/2006/main" xmlns:w14="http://schemas.microsoft.com/office/word/2010/wordml" xmlns:w15="http://schemas.microsoft.com/office/word/2012/wordml" xmlns:w16cex="http://schemas.microsoft.com/office/word/2018/wordml/cex" xmlns:w16cid="http://schemas.microsoft.com/office/word/2016/wordml/cid" xmlns:w16="http://schemas.microsoft.com/office/word/2018/wordml" xmlns:w16sdtdh="http://schemas.microsoft.com/office/word/2020/wordml/sdtdatahash" xmlns:w16se="http://schemas.microsoft.com/office/word/2015/wordml/symex" xmlns:wpg="http://schemas.microsoft.com/office/word/2010/wordprocessingGroup" xmlns:wpi="http://schemas.microsoft.com/office/word/2010/wordprocessingInk" xmlns:wne="http://schemas.microsoft.com/office/word/2006/wordml" xmlns:wps="http://schemas.microsoft.com/office/word/2010/wordprocessingShape" mc:Ignorable="w14 w15 w16se w16cid w16 w16cex w16sdtdh wp14">
+<w:footnotes xmlns:wpc="http://schemas.microsoft.com/office/word/2010/wordprocessingCanvas" xmlns:cx="http://schemas.microsoft.com/office/drawing/2014/chartex" xmlns:cx1="http://schemas.microsoft.com/office/drawing/2015/9/8/chartex" xmlns:cx2="http://schemas.microsoft.com/office/drawing/2015/10/21/chartex" xmlns:cx3="http://schemas.microsoft.com/office/drawing/2016/5/9/chartex" xmlns:cx4="http://schemas.microsoft.com/office/drawing/2016/5/10/chartex" xmlns:cx5="http://schemas.microsoft.com/office/drawing/2016/5/11/chartex" xmlns:cx6="http://schemas.microsoft.com/office/drawing/2016/5/12/chartex" xmlns:cx7="http://schemas.microsoft.com/office/drawing/2016/5/13/chartex" xmlns:cx8="http://schemas.microsoft.com/office/drawing/2016/5/14/chartex" xmlns:mc="http://schemas.openxmlformats.org/markup-compatibility/2006" xmlns:aink="http://schemas.microsoft.com/office/drawing/2016/ink" xmlns:am3d="http://schemas.microsoft.com/office/drawing/2017/model3d" xmlns:o="urn:schemas-microsoft-com:office:office" xmlns:oel="http://schemas.microsoft.com/office/2019/extlst" xmlns:r="http://schemas.openxmlformats.org/officeDocument/2006/relationships" xmlns:m="http://schemas.openxmlformats.org/officeDocument/2006/math" xmlns:v="urn:schemas-microsoft-com:vml" xmlns:wp14="http://schemas.microsoft.com/office/word/2010/wordprocessingDrawing" xmlns:wp="http://schemas.openxmlformats.org/drawingml/2006/wordprocessingDrawing" xmlns:w10="urn:schemas-microsoft-com:office:word" xmlns:w="http://schemas.openxmlformats.org/wordprocessingml/2006/main" xmlns:w14="http://schemas.microsoft.com/office/word/2010/wordml" xmlns:w15="http://schemas.microsoft.com/office/word/2012/wordml" xmlns:w16cex="http://schemas.microsoft.com/office/word/2018/wordml/cex" xmlns:w16cid="http://schemas.microsoft.com/office/word/2016/wordml/cid" xmlns:w16="http://schemas.microsoft.com/office/word/2018/wordml" xmlns:w16du="http://schemas.microsoft.com/office/word/2023/wordml/word16du" xmlns:w16sdtdh="http://schemas.microsoft.com/office/word/2020/wordml/sdtdatahash" xmlns:w16se="http://schemas.microsoft.com/office/word/2015/wordml/symex" xmlns:wpg="http://schemas.microsoft.com/office/word/2010/wordprocessingGroup" xmlns:wpi="http://schemas.microsoft.com/office/word/2010/wordprocessingInk" xmlns:wne="http://schemas.microsoft.com/office/word/2006/wordml" xmlns:wps="http://schemas.microsoft.com/office/word/2010/wordprocessingShape" mc:Ignorable="w14 w15 w16se w16cid w16 w16cex w16sdtdh w16du wp14">
   <w:footnote w:type="separator" w:id="-1">
     <w:p>
       <w:r>
@@ -5566,7 +5581,7 @@
 </file>
 
 <file path=word/numbering.xml><?xml version="1.0" encoding="utf-8"?>
-<w:numbering xmlns:wpc="http://schemas.microsoft.com/office/word/2010/wordprocessingCanvas" xmlns:cx="http://schemas.microsoft.com/office/drawing/2014/chartex" xmlns:cx1="http://schemas.microsoft.com/office/drawing/2015/9/8/chartex" xmlns:cx2="http://schemas.microsoft.com/office/drawing/2015/10/21/chartex" xmlns:cx3="http://schemas.microsoft.com/office/drawing/2016/5/9/chartex" xmlns:cx4="http://schemas.microsoft.com/office/drawing/2016/5/10/chartex" xmlns:cx5="http://schemas.microsoft.com/office/drawing/2016/5/11/chartex" xmlns:cx6="http://schemas.microsoft.com/office/drawing/2016/5/12/chartex" xmlns:cx7="http://schemas.microsoft.com/office/drawing/2016/5/13/chartex" xmlns:cx8="http://schemas.microsoft.com/office/drawing/2016/5/14/chartex" xmlns:mc="http://schemas.openxmlformats.org/markup-compatibility/2006" xmlns:aink="http://schemas.microsoft.com/office/drawing/2016/ink" xmlns:am3d="http://schemas.microsoft.com/office/drawing/2017/model3d" xmlns:o="urn:schemas-microsoft-com:office:office" xmlns:oel="http://schemas.microsoft.com/office/2019/extlst" xmlns:r="http://schemas.openxmlformats.org/officeDocument/2006/relationships" xmlns:m="http://schemas.openxmlformats.org/officeDocument/2006/math" xmlns:v="urn:schemas-microsoft-com:vml" xmlns:wp14="http://schemas.microsoft.com/office/word/2010/wordprocessingDrawing" xmlns:wp="http://schemas.openxmlformats.org/drawingml/2006/wordprocessingDrawing" xmlns:w10="urn:schemas-microsoft-com:office:word" xmlns:w="http://schemas.openxmlformats.org/wordprocessingml/2006/main" xmlns:w14="http://schemas.microsoft.com/office/word/2010/wordml" xmlns:w15="http://schemas.microsoft.com/office/word/2012/wordml" xmlns:w16cex="http://schemas.microsoft.com/office/word/2018/wordml/cex" xmlns:w16cid="http://schemas.microsoft.com/office/word/2016/wordml/cid" xmlns:w16="http://schemas.microsoft.com/office/word/2018/wordml" xmlns:w16sdtdh="http://schemas.microsoft.com/office/word/2020/wordml/sdtdatahash" xmlns:w16se="http://schemas.microsoft.com/office/word/2015/wordml/symex" xmlns:wpg="http://schemas.microsoft.com/office/word/2010/wordprocessingGroup" xmlns:wpi="http://schemas.microsoft.com/office/word/2010/wordprocessingInk" xmlns:wne="http://schemas.microsoft.com/office/word/2006/wordml" xmlns:wps="http://schemas.microsoft.com/office/word/2010/wordprocessingShape" mc:Ignorable="w14 w15 w16se w16cid w16 w16cex w16sdtdh wp14">
+<w:numbering xmlns:wpc="http://schemas.microsoft.com/office/word/2010/wordprocessingCanvas" xmlns:cx="http://schemas.microsoft.com/office/drawing/2014/chartex" xmlns:cx1="http://schemas.microsoft.com/office/drawing/2015/9/8/chartex" xmlns:cx2="http://schemas.microsoft.com/office/drawing/2015/10/21/chartex" xmlns:cx3="http://schemas.microsoft.com/office/drawing/2016/5/9/chartex" xmlns:cx4="http://schemas.microsoft.com/office/drawing/2016/5/10/chartex" xmlns:cx5="http://schemas.microsoft.com/office/drawing/2016/5/11/chartex" xmlns:cx6="http://schemas.microsoft.com/office/drawing/2016/5/12/chartex" xmlns:cx7="http://schemas.microsoft.com/office/drawing/2016/5/13/chartex" xmlns:cx8="http://schemas.microsoft.com/office/drawing/2016/5/14/chartex" xmlns:mc="http://schemas.openxmlformats.org/markup-compatibility/2006" xmlns:aink="http://schemas.microsoft.com/office/drawing/2016/ink" xmlns:am3d="http://schemas.microsoft.com/office/drawing/2017/model3d" xmlns:o="urn:schemas-microsoft-com:office:office" xmlns:oel="http://schemas.microsoft.com/office/2019/extlst" xmlns:r="http://schemas.openxmlformats.org/officeDocument/2006/relationships" xmlns:m="http://schemas.openxmlformats.org/officeDocument/2006/math" xmlns:v="urn:schemas-microsoft-com:vml" xmlns:wp14="http://schemas.microsoft.com/office/word/2010/wordprocessingDrawing" xmlns:wp="http://schemas.openxmlformats.org/drawingml/2006/wordprocessingDrawing" xmlns:w10="urn:schemas-microsoft-com:office:word" xmlns:w="http://schemas.openxmlformats.org/wordprocessingml/2006/main" xmlns:w14="http://schemas.microsoft.com/office/word/2010/wordml" xmlns:w15="http://schemas.microsoft.com/office/word/2012/wordml" xmlns:w16cex="http://schemas.microsoft.com/office/word/2018/wordml/cex" xmlns:w16cid="http://schemas.microsoft.com/office/word/2016/wordml/cid" xmlns:w16="http://schemas.microsoft.com/office/word/2018/wordml" xmlns:w16du="http://schemas.microsoft.com/office/word/2023/wordml/word16du" xmlns:w16sdtdh="http://schemas.microsoft.com/office/word/2020/wordml/sdtdatahash" xmlns:w16se="http://schemas.microsoft.com/office/word/2015/wordml/symex" xmlns:wpg="http://schemas.microsoft.com/office/word/2010/wordprocessingGroup" xmlns:wpi="http://schemas.microsoft.com/office/word/2010/wordprocessingInk" xmlns:wne="http://schemas.microsoft.com/office/word/2006/wordml" xmlns:wps="http://schemas.microsoft.com/office/word/2010/wordprocessingShape" mc:Ignorable="w14 w15 w16se w16cid w16 w16cex w16sdtdh w16du wp14">
   <w:abstractNum w:abstractNumId="0" w15:restartNumberingAfterBreak="0">
     <w:nsid w:val="07F14E5E"/>
     <w:multiLevelType w:val="hybridMultilevel"/>
@@ -6151,7 +6166,7 @@
 </file>
 
 <file path=word/styles.xml><?xml version="1.0" encoding="utf-8"?>
-<w:styles xmlns:mc="http://schemas.openxmlformats.org/markup-compatibility/2006" xmlns:r="http://schemas.openxmlformats.org/officeDocument/2006/relationships" xmlns:w="http://schemas.openxmlformats.org/wordprocessingml/2006/main" xmlns:w14="http://schemas.microsoft.com/office/word/2010/wordml" xmlns:w15="http://schemas.microsoft.com/office/word/2012/wordml" xmlns:w16cex="http://schemas.microsoft.com/office/word/2018/wordml/cex" xmlns:w16cid="http://schemas.microsoft.com/office/word/2016/wordml/cid" xmlns:w16="http://schemas.microsoft.com/office/word/2018/wordml" xmlns:w16sdtdh="http://schemas.microsoft.com/office/word/2020/wordml/sdtdatahash" xmlns:w16se="http://schemas.microsoft.com/office/word/2015/wordml/symex" mc:Ignorable="w14 w15 w16se w16cid w16 w16cex w16sdtdh">
+<w:styles xmlns:mc="http://schemas.openxmlformats.org/markup-compatibility/2006" xmlns:r="http://schemas.openxmlformats.org/officeDocument/2006/relationships" xmlns:w="http://schemas.openxmlformats.org/wordprocessingml/2006/main" xmlns:w14="http://schemas.microsoft.com/office/word/2010/wordml" xmlns:w15="http://schemas.microsoft.com/office/word/2012/wordml" xmlns:w16cex="http://schemas.microsoft.com/office/word/2018/wordml/cex" xmlns:w16cid="http://schemas.microsoft.com/office/word/2016/wordml/cid" xmlns:w16="http://schemas.microsoft.com/office/word/2018/wordml" xmlns:w16du="http://schemas.microsoft.com/office/word/2023/wordml/word16du" xmlns:w16sdtdh="http://schemas.microsoft.com/office/word/2020/wordml/sdtdatahash" xmlns:w16se="http://schemas.microsoft.com/office/word/2015/wordml/symex" mc:Ignorable="w14 w15 w16se w16cid w16 w16cex w16sdtdh w16du">
   <w:docDefaults>
     <w:rPrDefault>
       <w:rPr>
@@ -7216,17 +7231,12 @@
               </a:defRPr>
             </a:pPr>
             <a:r>
-              <a:rPr lang="en-US" baseline="0"/>
-              <a:t>Supply Current Draw vs. Supply Voltages </a:t>
+              <a:rPr lang="en-US"/>
+              <a:t>Supply Current</a:t>
             </a:r>
-          </a:p>
-          <a:p>
-            <a:pPr>
-              <a:defRPr/>
-            </a:pPr>
             <a:r>
               <a:rPr lang="en-US" baseline="0"/>
-              <a:t>&amp; LED Load Currents</a:t>
+              <a:t> Draw vs. Supply Voltages for a Range of LED Load Currents</a:t>
             </a:r>
             <a:endParaRPr lang="en-US"/>
           </a:p>
@@ -7470,7 +7480,7 @@
           <c:smooth val="0"/>
           <c:extLst>
             <c:ext xmlns:c16="http://schemas.microsoft.com/office/drawing/2014/chart" uri="{C3380CC4-5D6E-409C-BE32-E72D297353CC}">
-              <c16:uniqueId val="{00000000-95A7-2244-B973-00242705B09B}"/>
+              <c16:uniqueId val="{00000000-5CCD-4298-87E9-06EB2AE0FCA3}"/>
             </c:ext>
           </c:extLst>
         </c:ser>
@@ -7677,7 +7687,7 @@
           <c:smooth val="0"/>
           <c:extLst>
             <c:ext xmlns:c16="http://schemas.microsoft.com/office/drawing/2014/chart" uri="{C3380CC4-5D6E-409C-BE32-E72D297353CC}">
-              <c16:uniqueId val="{00000001-95A7-2244-B973-00242705B09B}"/>
+              <c16:uniqueId val="{00000001-5CCD-4298-87E9-06EB2AE0FCA3}"/>
             </c:ext>
           </c:extLst>
         </c:ser>
@@ -7881,7 +7891,208 @@
           <c:smooth val="0"/>
           <c:extLst>
             <c:ext xmlns:c16="http://schemas.microsoft.com/office/drawing/2014/chart" uri="{C3380CC4-5D6E-409C-BE32-E72D297353CC}">
-              <c16:uniqueId val="{00000002-95A7-2244-B973-00242705B09B}"/>
+              <c16:uniqueId val="{00000002-5CCD-4298-87E9-06EB2AE0FCA3}"/>
+            </c:ext>
+          </c:extLst>
+        </c:ser>
+        <c:ser>
+          <c:idx val="3"/>
+          <c:order val="3"/>
+          <c:tx>
+            <c:strRef>
+              <c:f>Sheet2!$E$1</c:f>
+              <c:strCache>
+                <c:ptCount val="1"/>
+                <c:pt idx="0">
+                  <c:v>1000mA Load</c:v>
+                </c:pt>
+              </c:strCache>
+            </c:strRef>
+          </c:tx>
+          <c:spPr>
+            <a:ln w="19050" cap="rnd">
+              <a:solidFill>
+                <a:schemeClr val="accent4"/>
+              </a:solidFill>
+              <a:round/>
+            </a:ln>
+            <a:effectLst/>
+          </c:spPr>
+          <c:marker>
+            <c:symbol val="none"/>
+          </c:marker>
+          <c:xVal>
+            <c:numRef>
+              <c:f>Sheet2!$A$2:$A$27</c:f>
+              <c:numCache>
+                <c:formatCode>General</c:formatCode>
+                <c:ptCount val="26"/>
+                <c:pt idx="0">
+                  <c:v>5</c:v>
+                </c:pt>
+                <c:pt idx="1">
+                  <c:v>6</c:v>
+                </c:pt>
+                <c:pt idx="2">
+                  <c:v>7</c:v>
+                </c:pt>
+                <c:pt idx="3">
+                  <c:v>8</c:v>
+                </c:pt>
+                <c:pt idx="4">
+                  <c:v>9</c:v>
+                </c:pt>
+                <c:pt idx="5">
+                  <c:v>10</c:v>
+                </c:pt>
+                <c:pt idx="6">
+                  <c:v>11</c:v>
+                </c:pt>
+                <c:pt idx="7">
+                  <c:v>12</c:v>
+                </c:pt>
+                <c:pt idx="8">
+                  <c:v>13</c:v>
+                </c:pt>
+                <c:pt idx="9">
+                  <c:v>14</c:v>
+                </c:pt>
+                <c:pt idx="10">
+                  <c:v>15</c:v>
+                </c:pt>
+                <c:pt idx="11">
+                  <c:v>16</c:v>
+                </c:pt>
+                <c:pt idx="12">
+                  <c:v>17</c:v>
+                </c:pt>
+                <c:pt idx="13">
+                  <c:v>18</c:v>
+                </c:pt>
+                <c:pt idx="14">
+                  <c:v>19</c:v>
+                </c:pt>
+                <c:pt idx="15">
+                  <c:v>20</c:v>
+                </c:pt>
+                <c:pt idx="16">
+                  <c:v>21</c:v>
+                </c:pt>
+                <c:pt idx="17">
+                  <c:v>22</c:v>
+                </c:pt>
+                <c:pt idx="18">
+                  <c:v>23</c:v>
+                </c:pt>
+                <c:pt idx="19">
+                  <c:v>24</c:v>
+                </c:pt>
+                <c:pt idx="20">
+                  <c:v>25</c:v>
+                </c:pt>
+                <c:pt idx="21">
+                  <c:v>26</c:v>
+                </c:pt>
+                <c:pt idx="22">
+                  <c:v>27</c:v>
+                </c:pt>
+                <c:pt idx="23">
+                  <c:v>28</c:v>
+                </c:pt>
+                <c:pt idx="24">
+                  <c:v>29</c:v>
+                </c:pt>
+                <c:pt idx="25">
+                  <c:v>30</c:v>
+                </c:pt>
+              </c:numCache>
+            </c:numRef>
+          </c:xVal>
+          <c:yVal>
+            <c:numRef>
+              <c:f>Sheet2!$E$2:$E$27</c:f>
+              <c:numCache>
+                <c:formatCode>General</c:formatCode>
+                <c:ptCount val="26"/>
+                <c:pt idx="2">
+                  <c:v>2.48</c:v>
+                </c:pt>
+                <c:pt idx="3">
+                  <c:v>2.0270000000000001</c:v>
+                </c:pt>
+                <c:pt idx="4">
+                  <c:v>1.7350000000000001</c:v>
+                </c:pt>
+                <c:pt idx="5">
+                  <c:v>1.526</c:v>
+                </c:pt>
+                <c:pt idx="6">
+                  <c:v>1.3620000000000001</c:v>
+                </c:pt>
+                <c:pt idx="7">
+                  <c:v>1.2290000000000001</c:v>
+                </c:pt>
+                <c:pt idx="8">
+                  <c:v>1.121</c:v>
+                </c:pt>
+                <c:pt idx="9">
+                  <c:v>1.03</c:v>
+                </c:pt>
+                <c:pt idx="10">
+                  <c:v>0.95399999999999996</c:v>
+                </c:pt>
+                <c:pt idx="11">
+                  <c:v>0.88900000000000001</c:v>
+                </c:pt>
+                <c:pt idx="12">
+                  <c:v>0.83199999999999996</c:v>
+                </c:pt>
+                <c:pt idx="13">
+                  <c:v>0.78300000000000003</c:v>
+                </c:pt>
+                <c:pt idx="14">
+                  <c:v>0.73899999999999999</c:v>
+                </c:pt>
+                <c:pt idx="15">
+                  <c:v>0.70099999999999996</c:v>
+                </c:pt>
+                <c:pt idx="16">
+                  <c:v>0.66600000000000004</c:v>
+                </c:pt>
+                <c:pt idx="17">
+                  <c:v>0.63500000000000001</c:v>
+                </c:pt>
+                <c:pt idx="18">
+                  <c:v>0.60699999999999998</c:v>
+                </c:pt>
+                <c:pt idx="19">
+                  <c:v>0.58099999999999996</c:v>
+                </c:pt>
+                <c:pt idx="20">
+                  <c:v>0.55700000000000005</c:v>
+                </c:pt>
+                <c:pt idx="21">
+                  <c:v>0.53600000000000003</c:v>
+                </c:pt>
+                <c:pt idx="22">
+                  <c:v>0.51600000000000001</c:v>
+                </c:pt>
+                <c:pt idx="23">
+                  <c:v>0.497</c:v>
+                </c:pt>
+                <c:pt idx="24">
+                  <c:v>0.48</c:v>
+                </c:pt>
+                <c:pt idx="25">
+                  <c:v>0.46400000000000002</c:v>
+                </c:pt>
+              </c:numCache>
+            </c:numRef>
+          </c:yVal>
+          <c:smooth val="0"/>
+          <c:extLst>
+            <c:ext xmlns:c16="http://schemas.microsoft.com/office/drawing/2014/chart" uri="{C3380CC4-5D6E-409C-BE32-E72D297353CC}">
+              <c16:uniqueId val="{00000003-5CCD-4298-87E9-06EB2AE0FCA3}"/>
             </c:ext>
           </c:extLst>
         </c:ser>

</xml_diff>

<commit_message>
- update block diagrams in the documents
</commit_message>
<xml_diff>
--- a/Documentation/UserManual_Latest.docx
+++ b/Documentation/UserManual_Latest.docx
@@ -1,6 +1,6 @@
 
 <file path=word/document.xml><?xml version="1.0" encoding="utf-8"?>
-<w:document xmlns:wpc="http://schemas.microsoft.com/office/word/2010/wordprocessingCanvas" xmlns:cx="http://schemas.microsoft.com/office/drawing/2014/chartex" xmlns:cx1="http://schemas.microsoft.com/office/drawing/2015/9/8/chartex" xmlns:cx2="http://schemas.microsoft.com/office/drawing/2015/10/21/chartex" xmlns:cx3="http://schemas.microsoft.com/office/drawing/2016/5/9/chartex" xmlns:cx4="http://schemas.microsoft.com/office/drawing/2016/5/10/chartex" xmlns:cx5="http://schemas.microsoft.com/office/drawing/2016/5/11/chartex" xmlns:cx6="http://schemas.microsoft.com/office/drawing/2016/5/12/chartex" xmlns:cx7="http://schemas.microsoft.com/office/drawing/2016/5/13/chartex" xmlns:cx8="http://schemas.microsoft.com/office/drawing/2016/5/14/chartex" xmlns:mc="http://schemas.openxmlformats.org/markup-compatibility/2006" xmlns:aink="http://schemas.microsoft.com/office/drawing/2016/ink" xmlns:am3d="http://schemas.microsoft.com/office/drawing/2017/model3d" xmlns:o="urn:schemas-microsoft-com:office:office" xmlns:oel="http://schemas.microsoft.com/office/2019/extlst" xmlns:r="http://schemas.openxmlformats.org/officeDocument/2006/relationships" xmlns:m="http://schemas.openxmlformats.org/officeDocument/2006/math" xmlns:v="urn:schemas-microsoft-com:vml" xmlns:wp14="http://schemas.microsoft.com/office/word/2010/wordprocessingDrawing" xmlns:wp="http://schemas.openxmlformats.org/drawingml/2006/wordprocessingDrawing" xmlns:w10="urn:schemas-microsoft-com:office:word" xmlns:w="http://schemas.openxmlformats.org/wordprocessingml/2006/main" xmlns:w14="http://schemas.microsoft.com/office/word/2010/wordml" xmlns:w15="http://schemas.microsoft.com/office/word/2012/wordml" xmlns:w16cex="http://schemas.microsoft.com/office/word/2018/wordml/cex" xmlns:w16cid="http://schemas.microsoft.com/office/word/2016/wordml/cid" xmlns:w16="http://schemas.microsoft.com/office/word/2018/wordml" xmlns:w16du="http://schemas.microsoft.com/office/word/2023/wordml/word16du" xmlns:w16sdtdh="http://schemas.microsoft.com/office/word/2020/wordml/sdtdatahash" xmlns:w16se="http://schemas.microsoft.com/office/word/2015/wordml/symex" xmlns:wpg="http://schemas.microsoft.com/office/word/2010/wordprocessingGroup" xmlns:wpi="http://schemas.microsoft.com/office/word/2010/wordprocessingInk" xmlns:wne="http://schemas.microsoft.com/office/word/2006/wordml" xmlns:wps="http://schemas.microsoft.com/office/word/2010/wordprocessingShape" mc:Ignorable="w14 w15 w16se w16cid w16 w16cex w16sdtdh w16du wp14">
+<w:document xmlns:wpc="http://schemas.microsoft.com/office/word/2010/wordprocessingCanvas" xmlns:cx="http://schemas.microsoft.com/office/drawing/2014/chartex" xmlns:cx1="http://schemas.microsoft.com/office/drawing/2015/9/8/chartex" xmlns:cx2="http://schemas.microsoft.com/office/drawing/2015/10/21/chartex" xmlns:cx3="http://schemas.microsoft.com/office/drawing/2016/5/9/chartex" xmlns:cx4="http://schemas.microsoft.com/office/drawing/2016/5/10/chartex" xmlns:cx5="http://schemas.microsoft.com/office/drawing/2016/5/11/chartex" xmlns:cx6="http://schemas.microsoft.com/office/drawing/2016/5/12/chartex" xmlns:cx7="http://schemas.microsoft.com/office/drawing/2016/5/13/chartex" xmlns:cx8="http://schemas.microsoft.com/office/drawing/2016/5/14/chartex" xmlns:mc="http://schemas.openxmlformats.org/markup-compatibility/2006" xmlns:aink="http://schemas.microsoft.com/office/drawing/2016/ink" xmlns:am3d="http://schemas.microsoft.com/office/drawing/2017/model3d" xmlns:o="urn:schemas-microsoft-com:office:office" xmlns:oel="http://schemas.microsoft.com/office/2019/extlst" xmlns:r="http://schemas.openxmlformats.org/officeDocument/2006/relationships" xmlns:m="http://schemas.openxmlformats.org/officeDocument/2006/math" xmlns:v="urn:schemas-microsoft-com:vml" xmlns:wp14="http://schemas.microsoft.com/office/word/2010/wordprocessingDrawing" xmlns:wp="http://schemas.openxmlformats.org/drawingml/2006/wordprocessingDrawing" xmlns:w10="urn:schemas-microsoft-com:office:word" xmlns:w="http://schemas.openxmlformats.org/wordprocessingml/2006/main" xmlns:w14="http://schemas.microsoft.com/office/word/2010/wordml" xmlns:w15="http://schemas.microsoft.com/office/word/2012/wordml" xmlns:w16cex="http://schemas.microsoft.com/office/word/2018/wordml/cex" xmlns:w16cid="http://schemas.microsoft.com/office/word/2016/wordml/cid" xmlns:w16="http://schemas.microsoft.com/office/word/2018/wordml" xmlns:w16sdtdh="http://schemas.microsoft.com/office/word/2020/wordml/sdtdatahash" xmlns:w16se="http://schemas.microsoft.com/office/word/2015/wordml/symex" xmlns:wpg="http://schemas.microsoft.com/office/word/2010/wordprocessingGroup" xmlns:wpi="http://schemas.microsoft.com/office/word/2010/wordprocessingInk" xmlns:wne="http://schemas.microsoft.com/office/word/2006/wordml" xmlns:wps="http://schemas.microsoft.com/office/word/2010/wordprocessingShape" mc:Ignorable="w14 w15 w16se w16cid w16 w16cex w16sdtdh wp14">
   <w:body>
     <w:p>
       <w:pPr>
@@ -107,7 +107,7 @@
       <w:pPr>
         <w:pStyle w:val="Heading1"/>
       </w:pPr>
-      <w:bookmarkStart w:id="0" w:name="_Toc178548271"/>
+      <w:bookmarkStart w:id="0" w:name="_Toc178631752"/>
       <w:r>
         <w:lastRenderedPageBreak/>
         <w:t>Revision History</w:t>
@@ -188,16 +188,13 @@
           </w:tcPr>
           <w:p>
             <w:r>
-              <w:t>0</w:t>
-            </w:r>
-            <w:r>
-              <w:t>9</w:t>
+              <w:t>10</w:t>
             </w:r>
             <w:r>
               <w:t>/</w:t>
             </w:r>
             <w:r>
-              <w:t>30</w:t>
+              <w:t>1</w:t>
             </w:r>
             <w:r>
               <w:t>/2024</w:t>
@@ -288,7 +285,7 @@
             </w:rPr>
             <w:fldChar w:fldCharType="separate"/>
           </w:r>
-          <w:hyperlink w:anchor="_Toc178548271" w:history="1">
+          <w:hyperlink w:anchor="_Toc178631752" w:history="1">
             <w:r>
               <w:rPr>
                 <w:rStyle w:val="Hyperlink"/>
@@ -315,7 +312,7 @@
                 <w:noProof/>
                 <w:webHidden/>
               </w:rPr>
-              <w:instrText xml:space="preserve"> PAGEREF _Toc178548271 \h </w:instrText>
+              <w:instrText xml:space="preserve"> PAGEREF _Toc178631752 \h </w:instrText>
             </w:r>
             <w:r>
               <w:rPr>
@@ -361,7 +358,7 @@
               <w:noProof/>
             </w:rPr>
           </w:pPr>
-          <w:hyperlink w:anchor="_Toc178548272" w:history="1">
+          <w:hyperlink w:anchor="_Toc178631753" w:history="1">
             <w:r>
               <w:rPr>
                 <w:rStyle w:val="Hyperlink"/>
@@ -388,7 +385,7 @@
                 <w:noProof/>
                 <w:webHidden/>
               </w:rPr>
-              <w:instrText xml:space="preserve"> PAGEREF _Toc178548272 \h </w:instrText>
+              <w:instrText xml:space="preserve"> PAGEREF _Toc178631753 \h </w:instrText>
             </w:r>
             <w:r>
               <w:rPr>
@@ -434,7 +431,7 @@
               <w:noProof/>
             </w:rPr>
           </w:pPr>
-          <w:hyperlink w:anchor="_Toc178548273" w:history="1">
+          <w:hyperlink w:anchor="_Toc178631754" w:history="1">
             <w:r>
               <w:rPr>
                 <w:rStyle w:val="Hyperlink"/>
@@ -461,7 +458,7 @@
                 <w:noProof/>
                 <w:webHidden/>
               </w:rPr>
-              <w:instrText xml:space="preserve"> PAGEREF _Toc178548273 \h </w:instrText>
+              <w:instrText xml:space="preserve"> PAGEREF _Toc178631754 \h </w:instrText>
             </w:r>
             <w:r>
               <w:rPr>
@@ -507,7 +504,7 @@
               <w:szCs w:val="24"/>
             </w:rPr>
           </w:pPr>
-          <w:hyperlink w:anchor="_Toc178548274" w:history="1">
+          <w:hyperlink w:anchor="_Toc178631755" w:history="1">
             <w:r>
               <w:rPr>
                 <w:rStyle w:val="Hyperlink"/>
@@ -534,7 +531,7 @@
                 <w:noProof/>
                 <w:webHidden/>
               </w:rPr>
-              <w:instrText xml:space="preserve"> PAGEREF _Toc178548274 \h </w:instrText>
+              <w:instrText xml:space="preserve"> PAGEREF _Toc178631755 \h </w:instrText>
             </w:r>
             <w:r>
               <w:rPr>
@@ -580,7 +577,7 @@
               <w:szCs w:val="24"/>
             </w:rPr>
           </w:pPr>
-          <w:hyperlink w:anchor="_Toc178548275" w:history="1">
+          <w:hyperlink w:anchor="_Toc178631756" w:history="1">
             <w:r>
               <w:rPr>
                 <w:rStyle w:val="Hyperlink"/>
@@ -607,7 +604,7 @@
                 <w:noProof/>
                 <w:webHidden/>
               </w:rPr>
-              <w:instrText xml:space="preserve"> PAGEREF _Toc178548275 \h </w:instrText>
+              <w:instrText xml:space="preserve"> PAGEREF _Toc178631756 \h </w:instrText>
             </w:r>
             <w:r>
               <w:rPr>
@@ -653,7 +650,7 @@
               <w:szCs w:val="24"/>
             </w:rPr>
           </w:pPr>
-          <w:hyperlink w:anchor="_Toc178548276" w:history="1">
+          <w:hyperlink w:anchor="_Toc178631757" w:history="1">
             <w:r>
               <w:rPr>
                 <w:rStyle w:val="Hyperlink"/>
@@ -680,7 +677,7 @@
                 <w:noProof/>
                 <w:webHidden/>
               </w:rPr>
-              <w:instrText xml:space="preserve"> PAGEREF _Toc178548276 \h </w:instrText>
+              <w:instrText xml:space="preserve"> PAGEREF _Toc178631757 \h </w:instrText>
             </w:r>
             <w:r>
               <w:rPr>
@@ -726,7 +723,7 @@
               <w:noProof/>
             </w:rPr>
           </w:pPr>
-          <w:hyperlink w:anchor="_Toc178548277" w:history="1">
+          <w:hyperlink w:anchor="_Toc178631758" w:history="1">
             <w:r>
               <w:rPr>
                 <w:rStyle w:val="Hyperlink"/>
@@ -753,7 +750,7 @@
                 <w:noProof/>
                 <w:webHidden/>
               </w:rPr>
-              <w:instrText xml:space="preserve"> PAGEREF _Toc178548277 \h </w:instrText>
+              <w:instrText xml:space="preserve"> PAGEREF _Toc178631758 \h </w:instrText>
             </w:r>
             <w:r>
               <w:rPr>
@@ -799,13 +796,13 @@
               <w:szCs w:val="24"/>
             </w:rPr>
           </w:pPr>
-          <w:hyperlink w:anchor="_Toc178548278" w:history="1">
+          <w:hyperlink w:anchor="_Toc178631759" w:history="1">
             <w:r>
               <w:rPr>
                 <w:rStyle w:val="Hyperlink"/>
                 <w:noProof/>
               </w:rPr>
-              <w:t>Powering The Module</w:t>
+              <w:t>Minimal Configuration</w:t>
             </w:r>
             <w:r>
               <w:rPr>
@@ -826,7 +823,7 @@
                 <w:noProof/>
                 <w:webHidden/>
               </w:rPr>
-              <w:instrText xml:space="preserve"> PAGEREF _Toc178548278 \h </w:instrText>
+              <w:instrText xml:space="preserve"> PAGEREF _Toc178631759 \h </w:instrText>
             </w:r>
             <w:r>
               <w:rPr>
@@ -872,13 +869,13 @@
               <w:szCs w:val="24"/>
             </w:rPr>
           </w:pPr>
-          <w:hyperlink w:anchor="_Toc178548279" w:history="1">
+          <w:hyperlink w:anchor="_Toc178631760" w:history="1">
             <w:r>
               <w:rPr>
                 <w:rStyle w:val="Hyperlink"/>
                 <w:noProof/>
               </w:rPr>
-              <w:t>Interfacing with LEDs</w:t>
+              <w:t>Powering The Module</w:t>
             </w:r>
             <w:r>
               <w:rPr>
@@ -899,7 +896,7 @@
                 <w:noProof/>
                 <w:webHidden/>
               </w:rPr>
-              <w:instrText xml:space="preserve"> PAGEREF _Toc178548279 \h </w:instrText>
+              <w:instrText xml:space="preserve"> PAGEREF _Toc178631760 \h </w:instrText>
             </w:r>
             <w:r>
               <w:rPr>
@@ -919,7 +916,7 @@
                 <w:noProof/>
                 <w:webHidden/>
               </w:rPr>
-              <w:t>8</w:t>
+              <w:t>7</w:t>
             </w:r>
             <w:r>
               <w:rPr>
@@ -945,13 +942,13 @@
               <w:szCs w:val="24"/>
             </w:rPr>
           </w:pPr>
-          <w:hyperlink w:anchor="_Toc178548280" w:history="1">
+          <w:hyperlink w:anchor="_Toc178631761" w:history="1">
             <w:r>
               <w:rPr>
                 <w:rStyle w:val="Hyperlink"/>
                 <w:noProof/>
               </w:rPr>
-              <w:t>Configuring the On-board Switches</w:t>
+              <w:t>Interfacing with LEDs</w:t>
             </w:r>
             <w:r>
               <w:rPr>
@@ -972,7 +969,7 @@
                 <w:noProof/>
                 <w:webHidden/>
               </w:rPr>
-              <w:instrText xml:space="preserve"> PAGEREF _Toc178548280 \h </w:instrText>
+              <w:instrText xml:space="preserve"> PAGEREF _Toc178631761 \h </w:instrText>
             </w:r>
             <w:r>
               <w:rPr>
@@ -1018,13 +1015,13 @@
               <w:szCs w:val="24"/>
             </w:rPr>
           </w:pPr>
-          <w:hyperlink w:anchor="_Toc178548281" w:history="1">
+          <w:hyperlink w:anchor="_Toc178631762" w:history="1">
             <w:r>
               <w:rPr>
                 <w:rStyle w:val="Hyperlink"/>
                 <w:noProof/>
               </w:rPr>
-              <w:t>Configuring with Remote IO</w:t>
+              <w:t>Configuring the On-board Switches</w:t>
             </w:r>
             <w:r>
               <w:rPr>
@@ -1045,7 +1042,7 @@
                 <w:noProof/>
                 <w:webHidden/>
               </w:rPr>
-              <w:instrText xml:space="preserve"> PAGEREF _Toc178548281 \h </w:instrText>
+              <w:instrText xml:space="preserve"> PAGEREF _Toc178631762 \h </w:instrText>
             </w:r>
             <w:r>
               <w:rPr>
@@ -1091,12 +1088,85 @@
               <w:szCs w:val="24"/>
             </w:rPr>
           </w:pPr>
-          <w:hyperlink w:anchor="_Toc178548282" w:history="1">
+          <w:hyperlink w:anchor="_Toc178631763" w:history="1">
             <w:r>
               <w:rPr>
                 <w:rStyle w:val="Hyperlink"/>
                 <w:noProof/>
               </w:rPr>
+              <w:t>Configuring with Remote IO</w:t>
+            </w:r>
+            <w:r>
+              <w:rPr>
+                <w:noProof/>
+                <w:webHidden/>
+              </w:rPr>
+              <w:tab/>
+            </w:r>
+            <w:r>
+              <w:rPr>
+                <w:noProof/>
+                <w:webHidden/>
+              </w:rPr>
+              <w:fldChar w:fldCharType="begin"/>
+            </w:r>
+            <w:r>
+              <w:rPr>
+                <w:noProof/>
+                <w:webHidden/>
+              </w:rPr>
+              <w:instrText xml:space="preserve"> PAGEREF _Toc178631763 \h </w:instrText>
+            </w:r>
+            <w:r>
+              <w:rPr>
+                <w:noProof/>
+                <w:webHidden/>
+              </w:rPr>
+            </w:r>
+            <w:r>
+              <w:rPr>
+                <w:noProof/>
+                <w:webHidden/>
+              </w:rPr>
+              <w:fldChar w:fldCharType="separate"/>
+            </w:r>
+            <w:r>
+              <w:rPr>
+                <w:noProof/>
+                <w:webHidden/>
+              </w:rPr>
+              <w:t>9</w:t>
+            </w:r>
+            <w:r>
+              <w:rPr>
+                <w:noProof/>
+                <w:webHidden/>
+              </w:rPr>
+              <w:fldChar w:fldCharType="end"/>
+            </w:r>
+          </w:hyperlink>
+        </w:p>
+        <w:p>
+          <w:pPr>
+            <w:pStyle w:val="TOC2"/>
+            <w:tabs>
+              <w:tab w:val="right" w:leader="dot" w:pos="9350"/>
+            </w:tabs>
+            <w:rPr>
+              <w:rFonts w:eastAsiaTheme="minorEastAsia" w:cstheme="minorBidi"/>
+              <w:b w:val="0"/>
+              <w:bCs w:val="0"/>
+              <w:noProof/>
+              <w:sz w:val="24"/>
+              <w:szCs w:val="24"/>
+            </w:rPr>
+          </w:pPr>
+          <w:hyperlink w:anchor="_Toc178631764" w:history="1">
+            <w:r>
+              <w:rPr>
+                <w:rStyle w:val="Hyperlink"/>
+                <w:noProof/>
+              </w:rPr>
               <w:t>Configuring with the Serial UART</w:t>
             </w:r>
             <w:r>
@@ -1118,7 +1188,7 @@
                 <w:noProof/>
                 <w:webHidden/>
               </w:rPr>
-              <w:instrText xml:space="preserve"> PAGEREF _Toc178548282 \h </w:instrText>
+              <w:instrText xml:space="preserve"> PAGEREF _Toc178631764 \h </w:instrText>
             </w:r>
             <w:r>
               <w:rPr>
@@ -1164,7 +1234,7 @@
               <w:noProof/>
             </w:rPr>
           </w:pPr>
-          <w:hyperlink w:anchor="_Toc178548283" w:history="1">
+          <w:hyperlink w:anchor="_Toc178631765" w:history="1">
             <w:r>
               <w:rPr>
                 <w:rStyle w:val="Hyperlink"/>
@@ -1191,7 +1261,7 @@
                 <w:noProof/>
                 <w:webHidden/>
               </w:rPr>
-              <w:instrText xml:space="preserve"> PAGEREF _Toc178548283 \h </w:instrText>
+              <w:instrText xml:space="preserve"> PAGEREF _Toc178631765 \h </w:instrText>
             </w:r>
             <w:r>
               <w:rPr>
@@ -1256,7 +1326,7 @@
       <w:pPr>
         <w:pStyle w:val="Heading1"/>
       </w:pPr>
-      <w:bookmarkStart w:id="1" w:name="_Toc178548272"/>
+      <w:bookmarkStart w:id="1" w:name="_Toc178631753"/>
       <w:r>
         <w:lastRenderedPageBreak/>
         <w:t>Introduction</w:t>
@@ -1461,7 +1531,7 @@
         </w:numPr>
       </w:pPr>
       <w:r>
-        <w:t>Home or away.</w:t>
+        <w:t>Home or away</w:t>
       </w:r>
     </w:p>
     <w:p>
@@ -1492,7 +1562,13 @@
         <w:t xml:space="preserve">  </w:t>
       </w:r>
       <w:r>
-        <w:t xml:space="preserve">If the filtered acceleration exceeds 2.5g in </w:t>
+        <w:t xml:space="preserve">If the filtered acceleration exceeds </w:t>
+      </w:r>
+      <w:r>
+        <w:t>5</w:t>
+      </w:r>
+      <w:r>
+        <w:t xml:space="preserve">g in </w:t>
       </w:r>
       <w:r>
         <w:t>either the X or Y axis, the system triggers a tackle.</w:t>
@@ -1536,6 +1612,11 @@
       <w:r>
         <w:t>.</w:t>
       </w:r>
+    </w:p>
+    <w:p>
+      <w:pPr>
+        <w:ind w:left="360"/>
+      </w:pPr>
     </w:p>
     <w:p/>
     <w:p>
@@ -1555,7 +1636,7 @@
       <w:pPr>
         <w:pStyle w:val="Heading1"/>
       </w:pPr>
-      <w:bookmarkStart w:id="2" w:name="_Toc178548273"/>
+      <w:bookmarkStart w:id="2" w:name="_Toc178631754"/>
       <w:r>
         <w:lastRenderedPageBreak/>
         <w:t>IO</w:t>
@@ -1573,7 +1654,7 @@
       <w:pPr>
         <w:pStyle w:val="Heading2"/>
       </w:pPr>
-      <w:bookmarkStart w:id="3" w:name="_Toc178548274"/>
+      <w:bookmarkStart w:id="3" w:name="_Toc178631755"/>
       <w:r>
         <w:t>Power Connector J2</w:t>
       </w:r>
@@ -1728,7 +1809,7 @@
       <w:pPr>
         <w:pStyle w:val="Heading2"/>
       </w:pPr>
-      <w:bookmarkStart w:id="4" w:name="_Toc178548275"/>
+      <w:bookmarkStart w:id="4" w:name="_Toc178631756"/>
       <w:r>
         <w:t>LED Connector J4</w:t>
       </w:r>
@@ -1985,7 +2066,7 @@
       <w:pPr>
         <w:pStyle w:val="Heading2"/>
       </w:pPr>
-      <w:bookmarkStart w:id="5" w:name="_Toc178548276"/>
+      <w:bookmarkStart w:id="5" w:name="_Toc178631757"/>
       <w:r>
         <w:t>Status Connector J5</w:t>
       </w:r>
@@ -2986,7 +3067,7 @@
       <w:pPr>
         <w:pStyle w:val="Heading1"/>
       </w:pPr>
-      <w:bookmarkStart w:id="6" w:name="_Toc178548277"/>
+      <w:bookmarkStart w:id="6" w:name="_Toc178631758"/>
       <w:r>
         <w:lastRenderedPageBreak/>
         <w:t>Getting Started</w:t>
@@ -2997,14 +3078,87 @@
       <w:pPr>
         <w:pStyle w:val="Heading2"/>
       </w:pPr>
-      <w:bookmarkStart w:id="7" w:name="_Toc178548278"/>
+      <w:bookmarkStart w:id="7" w:name="_Toc178631759"/>
+      <w:r>
+        <w:t>Minimal Configuration</w:t>
+      </w:r>
+      <w:bookmarkEnd w:id="7"/>
+    </w:p>
+    <w:p>
+      <w:r>
+        <w:t>The simplest configuration consists of attaching just the power and the RGB LED strip to the tackle sensors.  No other configuration is necessary as these come preprogrammed and configured from the CRFC.  No connections are needed to be made to the status connector for the minimal configuration.  The remainder of this document describes more advanced features of the tackle sensor.</w:t>
+      </w:r>
+    </w:p>
+    <w:p>
+      <w:pPr>
+        <w:keepNext/>
+      </w:pPr>
+      <w:r>
+        <w:drawing>
+          <wp:inline distT="0" distB="0" distL="0" distR="0" wp14:anchorId="17C77452" wp14:editId="0D32CADA">
+            <wp:extent cx="5943600" cy="2372360"/>
+            <wp:effectExtent l="0" t="0" r="0" b="2540"/>
+            <wp:docPr id="34" name="Picture 34" descr="A diagram of a circuit board&#10;&#10;Description automatically generated"/>
+            <wp:cNvGraphicFramePr>
+              <a:graphicFrameLocks xmlns:a="http://schemas.openxmlformats.org/drawingml/2006/main" noChangeAspect="1"/>
+            </wp:cNvGraphicFramePr>
+            <a:graphic xmlns:a="http://schemas.openxmlformats.org/drawingml/2006/main">
+              <a:graphicData uri="http://schemas.openxmlformats.org/drawingml/2006/picture">
+                <pic:pic xmlns:pic="http://schemas.openxmlformats.org/drawingml/2006/picture">
+                  <pic:nvPicPr>
+                    <pic:cNvPr id="34" name="Picture 34" descr="A diagram of a circuit board&#10;&#10;Description automatically generated"/>
+                    <pic:cNvPicPr/>
+                  </pic:nvPicPr>
+                  <pic:blipFill>
+                    <a:blip r:embed="rId11"/>
+                    <a:stretch>
+                      <a:fillRect/>
+                    </a:stretch>
+                  </pic:blipFill>
+                  <pic:spPr>
+                    <a:xfrm>
+                      <a:off x="0" y="0"/>
+                      <a:ext cx="5943600" cy="2372360"/>
+                    </a:xfrm>
+                    <a:prstGeom prst="rect">
+                      <a:avLst/>
+                    </a:prstGeom>
+                  </pic:spPr>
+                </pic:pic>
+              </a:graphicData>
+            </a:graphic>
+          </wp:inline>
+        </w:drawing>
+      </w:r>
+    </w:p>
+    <w:p>
+      <w:pPr>
+        <w:pStyle w:val="Caption"/>
+      </w:pPr>
+      <w:r>
+        <w:t xml:space="preserve">Figure </w:t>
+      </w:r>
+      <w:fldSimple w:instr=" SEQ Figure \* ARABIC ">
+        <w:r>
+          <w:rPr>
+            <w:noProof/>
+          </w:rPr>
+          <w:t>3</w:t>
+        </w:r>
+      </w:fldSimple>
+      <w:r>
+        <w:t xml:space="preserve"> - Minimal Configuration</w:t>
+      </w:r>
+    </w:p>
+    <w:p>
+      <w:pPr>
+        <w:pStyle w:val="Heading2"/>
+      </w:pPr>
+      <w:bookmarkStart w:id="8" w:name="_Toc178631760"/>
       <w:r>
         <w:t>Powering The Module</w:t>
       </w:r>
-      <w:bookmarkEnd w:id="7"/>
-      <w:r>
-        <w:br/>
-      </w:r>
+      <w:bookmarkEnd w:id="8"/>
     </w:p>
     <w:p>
       <w:r>
@@ -3013,7 +3167,7 @@
       <w:r>
         <w:t xml:space="preserve">connector J2.  The connectors on this module are all JST XHP style connectors with differing numbers of pins.  For the power connector, the mating part will be a </w:t>
       </w:r>
-      <w:hyperlink r:id="rId11" w:history="1">
+      <w:hyperlink r:id="rId12" w:history="1">
         <w:r>
           <w:rPr>
             <w:rStyle w:val="Hyperlink"/>
@@ -3024,7 +3178,7 @@
       <w:r>
         <w:t xml:space="preserve"> connector with mating connector pins </w:t>
       </w:r>
-      <w:hyperlink r:id="rId12" w:history="1">
+      <w:hyperlink r:id="rId13" w:history="1">
         <w:r>
           <w:rPr>
             <w:rStyle w:val="Hyperlink"/>
@@ -3054,7 +3208,13 @@
         <w:t xml:space="preserve">The plot below shows the power requirements of the tackle sensor given various input supply voltages and LED loads.  The LED loads will vary based on the style and the number of LEDs that </w:t>
       </w:r>
       <w:r>
-        <w:t>will be driven.  This chart is an actual performance measurement of the device and include inefficiencies that might exist within the device.</w:t>
+        <w:t>will be driven.  This chart is an actual performance measurement of the device and include</w:t>
+      </w:r>
+      <w:r>
+        <w:t>s</w:t>
+      </w:r>
+      <w:r>
+        <w:t xml:space="preserve"> inefficiencies that might exist within the device.</w:t>
       </w:r>
     </w:p>
     <w:p/>
@@ -3066,6 +3226,7 @@
         <w:rPr>
           <w:noProof/>
         </w:rPr>
+        <w:lastRenderedPageBreak/>
         <w:drawing>
           <wp:inline distT="0" distB="0" distL="0" distR="0" wp14:anchorId="23C23FB2" wp14:editId="68915BCB">
             <wp:extent cx="5705475" cy="3857625"/>
@@ -3080,7 +3241,7 @@
             <wp:cNvGraphicFramePr/>
             <a:graphic xmlns:a="http://schemas.openxmlformats.org/drawingml/2006/main">
               <a:graphicData uri="http://schemas.openxmlformats.org/drawingml/2006/chart">
-                <c:chart xmlns:c="http://schemas.openxmlformats.org/drawingml/2006/chart" xmlns:r="http://schemas.openxmlformats.org/officeDocument/2006/relationships" r:id="rId13"/>
+                <c:chart xmlns:c="http://schemas.openxmlformats.org/drawingml/2006/chart" xmlns:r="http://schemas.openxmlformats.org/officeDocument/2006/relationships" r:id="rId14"/>
               </a:graphicData>
             </a:graphic>
           </wp:inline>
@@ -3099,7 +3260,7 @@
           <w:rPr>
             <w:noProof/>
           </w:rPr>
-          <w:t>3</w:t>
+          <w:t>4</w:t>
         </w:r>
       </w:fldSimple>
       <w:r>
@@ -3174,18 +3335,18 @@
       <w:pPr>
         <w:pStyle w:val="Heading2"/>
       </w:pPr>
-      <w:bookmarkStart w:id="8" w:name="_Toc178548279"/>
+      <w:bookmarkStart w:id="9" w:name="_Toc178631761"/>
       <w:r>
         <w:t>Interfacing with LEDs</w:t>
       </w:r>
-      <w:bookmarkEnd w:id="8"/>
+      <w:bookmarkEnd w:id="9"/>
     </w:p>
     <w:p/>
     <w:p>
       <w:r>
         <w:t xml:space="preserve">For the power connector, the mating part will be a XHP-4 connector with mating connector pins </w:t>
       </w:r>
-      <w:hyperlink r:id="rId14" w:history="1">
+      <w:hyperlink r:id="rId15" w:history="1">
         <w:r>
           <w:rPr>
             <w:rStyle w:val="Hyperlink"/>
@@ -3209,6 +3370,7 @@
         <w:rPr>
           <w:noProof/>
         </w:rPr>
+        <w:lastRenderedPageBreak/>
         <w:drawing>
           <wp:inline distT="0" distB="0" distL="0" distR="0" wp14:anchorId="5D74AB5E" wp14:editId="0B3910AB">
             <wp:extent cx="2629666" cy="1803400"/>
@@ -3225,7 +3387,7 @@
                     <pic:cNvPicPr/>
                   </pic:nvPicPr>
                   <pic:blipFill>
-                    <a:blip r:embed="rId15">
+                    <a:blip r:embed="rId16">
                       <a:extLst>
                         <a:ext uri="{28A0092B-C50C-407E-A947-70E740481C1C}">
                           <a14:useLocalDpi xmlns:a14="http://schemas.microsoft.com/office/drawing/2010/main" val="0"/>
@@ -3264,23 +3426,83 @@
           <w:rPr>
             <w:noProof/>
           </w:rPr>
-          <w:t>4</w:t>
+          <w:t>5</w:t>
         </w:r>
       </w:fldSimple>
       <w:r>
         <w:t>- Example LED Connection</w:t>
       </w:r>
     </w:p>
-    <w:p/>
+    <w:p>
+      <w:pPr>
+        <w:keepNext/>
+      </w:pPr>
+      <w:r>
+        <w:drawing>
+          <wp:inline distT="0" distB="0" distL="0" distR="0" wp14:anchorId="62CAA504" wp14:editId="114ADC34">
+            <wp:extent cx="2629535" cy="766948"/>
+            <wp:effectExtent l="0" t="0" r="0" b="0"/>
+            <wp:docPr id="37" name="Picture 37" descr="A close-up of a wiring&#10;&#10;Description automatically generated"/>
+            <wp:cNvGraphicFramePr>
+              <a:graphicFrameLocks xmlns:a="http://schemas.openxmlformats.org/drawingml/2006/main" noChangeAspect="1"/>
+            </wp:cNvGraphicFramePr>
+            <a:graphic xmlns:a="http://schemas.openxmlformats.org/drawingml/2006/main">
+              <a:graphicData uri="http://schemas.openxmlformats.org/drawingml/2006/picture">
+                <pic:pic xmlns:pic="http://schemas.openxmlformats.org/drawingml/2006/picture">
+                  <pic:nvPicPr>
+                    <pic:cNvPr id="37" name="Picture 37" descr="A close-up of a wiring&#10;&#10;Description automatically generated"/>
+                    <pic:cNvPicPr/>
+                  </pic:nvPicPr>
+                  <pic:blipFill>
+                    <a:blip r:embed="rId17"/>
+                    <a:stretch>
+                      <a:fillRect/>
+                    </a:stretch>
+                  </pic:blipFill>
+                  <pic:spPr>
+                    <a:xfrm>
+                      <a:off x="0" y="0"/>
+                      <a:ext cx="2654227" cy="774150"/>
+                    </a:xfrm>
+                    <a:prstGeom prst="rect">
+                      <a:avLst/>
+                    </a:prstGeom>
+                  </pic:spPr>
+                </pic:pic>
+              </a:graphicData>
+            </a:graphic>
+          </wp:inline>
+        </w:drawing>
+      </w:r>
+    </w:p>
+    <w:p>
+      <w:pPr>
+        <w:pStyle w:val="Caption"/>
+      </w:pPr>
+      <w:r>
+        <w:t xml:space="preserve">Figure </w:t>
+      </w:r>
+      <w:fldSimple w:instr=" SEQ Figure \* ARABIC ">
+        <w:r>
+          <w:rPr>
+            <w:noProof/>
+          </w:rPr>
+          <w:t>6</w:t>
+        </w:r>
+      </w:fldSimple>
+      <w:r>
+        <w:t xml:space="preserve"> - Block Diagram of the LED Connector</w:t>
+      </w:r>
+    </w:p>
     <w:p>
       <w:pPr>
         <w:pStyle w:val="Heading2"/>
       </w:pPr>
-      <w:bookmarkStart w:id="9" w:name="_Toc178548280"/>
+      <w:bookmarkStart w:id="10" w:name="_Toc178631762"/>
       <w:r>
         <w:t>Configuring the On-board Switches</w:t>
       </w:r>
-      <w:bookmarkEnd w:id="9"/>
+      <w:bookmarkEnd w:id="10"/>
     </w:p>
     <w:p>
       <w:r>
@@ -3378,7 +3600,7 @@
                                 </pic:cNvPicPr>
                               </pic:nvPicPr>
                               <pic:blipFill>
-                                <a:blip r:embed="rId16">
+                                <a:blip r:embed="rId18">
                                   <a:extLst>
                                     <a:ext uri="{28A0092B-C50C-407E-A947-70E740481C1C}">
                                       <a14:useLocalDpi xmlns:a14="http://schemas.microsoft.com/office/drawing/2010/main" val="0"/>
@@ -3521,7 +3743,7 @@
                     </wp:anchor>
                   </w:drawing>
                 </mc:Choice>
-                <mc:Fallback>
+                <mc:Fallback xmlns:w16du="http://schemas.microsoft.com/office/word/2023/wordml/word16du">
                   <w:pict>
                     <v:group w14:anchorId="05632148" id="Group 26" o:spid="_x0000_s1026" style="position:absolute;margin-left:-.15pt;margin-top:.85pt;width:157pt;height:74pt;z-index:251661312" coordsize="19939,9398" o:gfxdata="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">
                       <v:shapetype id="_x0000_t75" coordsize="21600,21600" o:spt="75" o:preferrelative="t" path="m@4@5l@4@11@9@11@9@5xe" filled="f" stroked="f">
@@ -3544,7 +3766,7 @@
                         <o:lock v:ext="edit" aspectratio="t"/>
                       </v:shapetype>
                       <v:shape id="Picture 6" o:spid="_x0000_s1027" type="#_x0000_t75" alt="A close up of a sign&#10;&#10;Description automatically generated" style="position:absolute;width:19939;height:9398;visibility:visible;mso-wrap-style:square" o:gfxdata="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">
-                        <v:imagedata r:id="rId17" o:title="A close up of a sign&#10;&#10;Description automatically generated"/>
+                        <v:imagedata r:id="rId19" o:title="A close up of a sign&#10;&#10;Description automatically generated"/>
                       </v:shape>
                       <v:rect id="Rectangle 7" o:spid="_x0000_s1028" style="position:absolute;left:1859;top:3846;width:1388;height:3266;visibility:visible;mso-wrap-style:square;v-text-anchor:middle" o:gfxdata="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" fillcolor="black [3200]" strokecolor="black [1600]" strokeweight="1pt"/>
                       <v:rect id="Rectangle 8" o:spid="_x0000_s1029" style="position:absolute;left:3719;top:3846;width:1388;height:3266;visibility:visible;mso-wrap-style:square;v-text-anchor:middle" o:gfxdata="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" fillcolor="black [3200]" strokecolor="black [1600]" strokeweight="1pt"/>
@@ -3568,7 +3790,6 @@
           </w:tcPr>
           <w:p>
             <w:r>
-              <w:lastRenderedPageBreak/>
               <w:t>Tackle sensor is ineligible.  Tackle sensor is home.</w:t>
             </w:r>
           </w:p>
@@ -3618,7 +3839,7 @@
                                 </pic:cNvPicPr>
                               </pic:nvPicPr>
                               <pic:blipFill>
-                                <a:blip r:embed="rId16">
+                                <a:blip r:embed="rId18">
                                   <a:extLst>
                                     <a:ext uri="{28A0092B-C50C-407E-A947-70E740481C1C}">
                                       <a14:useLocalDpi xmlns:a14="http://schemas.microsoft.com/office/drawing/2010/main" val="0"/>
@@ -3761,11 +3982,11 @@
                     </wp:anchor>
                   </w:drawing>
                 </mc:Choice>
-                <mc:Fallback>
+                <mc:Fallback xmlns:w16du="http://schemas.microsoft.com/office/word/2023/wordml/word16du">
                   <w:pict>
                     <v:group w14:anchorId="15D2D0C3" id="Group 29" o:spid="_x0000_s1026" style="position:absolute;margin-left:.05pt;margin-top:.9pt;width:157pt;height:74pt;z-index:251663360" coordsize="19939,9398" o:gfxdata="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">
                       <v:shape id="Picture 12" o:spid="_x0000_s1027" type="#_x0000_t75" alt="A close up of a sign&#10;&#10;Description automatically generated" style="position:absolute;width:19939;height:9398;visibility:visible;mso-wrap-style:square" o:gfxdata="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">
-                        <v:imagedata r:id="rId17" o:title="A close up of a sign&#10;&#10;Description automatically generated"/>
+                        <v:imagedata r:id="rId19" o:title="A close up of a sign&#10;&#10;Description automatically generated"/>
                       </v:shape>
                       <v:rect id="Rectangle 13" o:spid="_x0000_s1028" style="position:absolute;left:1859;top:3846;width:1388;height:3266;visibility:visible;mso-wrap-style:square;v-text-anchor:middle" o:gfxdata="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" fillcolor="black [3200]" strokecolor="black [1600]" strokeweight="1pt"/>
                       <v:rect id="Rectangle 14" o:spid="_x0000_s1029" style="position:absolute;left:3719;top:3846;width:1388;height:3266;visibility:visible;mso-wrap-style:square;v-text-anchor:middle" o:gfxdata="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" fillcolor="black [3200]" strokecolor="black [1600]" strokeweight="1pt"/>
@@ -3843,7 +4064,7 @@
                                 </pic:cNvPicPr>
                               </pic:nvPicPr>
                               <pic:blipFill>
-                                <a:blip r:embed="rId16">
+                                <a:blip r:embed="rId18">
                                   <a:extLst>
                                     <a:ext uri="{28A0092B-C50C-407E-A947-70E740481C1C}">
                                       <a14:useLocalDpi xmlns:a14="http://schemas.microsoft.com/office/drawing/2010/main" val="0"/>
@@ -3986,11 +4207,11 @@
                     </wp:anchor>
                   </w:drawing>
                 </mc:Choice>
-                <mc:Fallback>
+                <mc:Fallback xmlns:w16du="http://schemas.microsoft.com/office/word/2023/wordml/word16du">
                   <w:pict>
                     <v:group w14:anchorId="6C2C7651" id="Group 28" o:spid="_x0000_s1026" style="position:absolute;margin-left:.05pt;margin-top:.9pt;width:157pt;height:74pt;z-index:251665408" coordsize="19939,9398" o:gfxdata="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">
                       <v:shape id="Picture 18" o:spid="_x0000_s1027" type="#_x0000_t75" alt="A close up of a sign&#10;&#10;Description automatically generated" style="position:absolute;width:19939;height:9398;visibility:visible;mso-wrap-style:square" o:gfxdata="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">
-                        <v:imagedata r:id="rId17" o:title="A close up of a sign&#10;&#10;Description automatically generated"/>
+                        <v:imagedata r:id="rId19" o:title="A close up of a sign&#10;&#10;Description automatically generated"/>
                       </v:shape>
                       <v:rect id="Rectangle 19" o:spid="_x0000_s1028" style="position:absolute;left:1859;top:3846;width:1388;height:3266;visibility:visible;mso-wrap-style:square;v-text-anchor:middle" o:gfxdata="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" fillcolor="black [3200]" strokecolor="black [1600]" strokeweight="1pt"/>
                       <v:rect id="Rectangle 20" o:spid="_x0000_s1029" style="position:absolute;left:3719;top:3846;width:1388;height:3266;visibility:visible;mso-wrap-style:square;v-text-anchor:middle" o:gfxdata="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" fillcolor="black [3200]" strokecolor="black [1600]" strokeweight="1pt"/>
@@ -4063,7 +4284,7 @@
                                 </pic:cNvPicPr>
                               </pic:nvPicPr>
                               <pic:blipFill>
-                                <a:blip r:embed="rId16">
+                                <a:blip r:embed="rId18">
                                   <a:extLst>
                                     <a:ext uri="{28A0092B-C50C-407E-A947-70E740481C1C}">
                                       <a14:useLocalDpi xmlns:a14="http://schemas.microsoft.com/office/drawing/2010/main" val="0"/>
@@ -4206,11 +4427,11 @@
                     </wp:anchor>
                   </w:drawing>
                 </mc:Choice>
-                <mc:Fallback>
+                <mc:Fallback xmlns:w16du="http://schemas.microsoft.com/office/word/2023/wordml/word16du">
                   <w:pict>
                     <v:group w14:anchorId="2692D315" id="Group 27" o:spid="_x0000_s1026" style="position:absolute;margin-left:.05pt;margin-top:.9pt;width:157pt;height:74pt;z-index:251667456" coordsize="19939,9398" o:gfxdata="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">
                       <v:shape id="Picture 24" o:spid="_x0000_s1027" type="#_x0000_t75" alt="A close up of a sign&#10;&#10;Description automatically generated" style="position:absolute;width:19939;height:9398;visibility:visible;mso-wrap-style:square" o:gfxdata="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">
-                        <v:imagedata r:id="rId17" o:title="A close up of a sign&#10;&#10;Description automatically generated"/>
+                        <v:imagedata r:id="rId19" o:title="A close up of a sign&#10;&#10;Description automatically generated"/>
                       </v:shape>
                       <v:rect id="Rectangle 25" o:spid="_x0000_s1028" style="position:absolute;left:1859;top:3846;width:1388;height:3266;visibility:visible;mso-wrap-style:square;v-text-anchor:middle" o:gfxdata="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" fillcolor="black [3200]" strokecolor="black [1600]" strokeweight="1pt"/>
                       <v:rect id="Rectangle 26" o:spid="_x0000_s1029" style="position:absolute;left:3719;top:3846;width:1388;height:3266;visibility:visible;mso-wrap-style:square;v-text-anchor:middle" o:gfxdata="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" fillcolor="black [3200]" strokecolor="black [1600]" strokeweight="1pt"/>
@@ -4230,11 +4451,11 @@
       <w:pPr>
         <w:pStyle w:val="Heading2"/>
       </w:pPr>
-      <w:bookmarkStart w:id="10" w:name="_Toc178548281"/>
+      <w:bookmarkStart w:id="11" w:name="_Toc178631763"/>
       <w:r>
         <w:t>Configuring with Remote IO</w:t>
       </w:r>
-      <w:bookmarkEnd w:id="10"/>
+      <w:bookmarkEnd w:id="11"/>
     </w:p>
     <w:p/>
     <w:p>
@@ -4257,7 +4478,13 @@
         <w:t>The tackle sensor subsystem is compatible with 3.3V logic levels.  When using 3.3V compatible system logic, the inputs and outputs can be directly monitored</w:t>
       </w:r>
       <w:r>
-        <w:t xml:space="preserve"> with a microcontroller or controlled with a microcontroller output.</w:t>
+        <w:t xml:space="preserve"> with a microcontroller </w:t>
+      </w:r>
+      <w:r>
+        <w:t xml:space="preserve">input </w:t>
+      </w:r>
+      <w:r>
+        <w:t>or controlled with a microcontroller output.</w:t>
       </w:r>
     </w:p>
     <w:p/>
@@ -4281,10 +4508,10 @@
           <w:noProof/>
         </w:rPr>
         <w:drawing>
-          <wp:inline distT="0" distB="0" distL="0" distR="0" wp14:anchorId="3628B494" wp14:editId="4B4F6A6C">
-            <wp:extent cx="3318852" cy="1612900"/>
-            <wp:effectExtent l="0" t="0" r="0" b="0"/>
-            <wp:docPr id="32" name="Picture 32" descr="A screenshot of a computer&#10;&#10;Description automatically generated"/>
+          <wp:inline distT="0" distB="0" distL="0" distR="0" wp14:anchorId="2B277557" wp14:editId="63C0BE8B">
+            <wp:extent cx="5943600" cy="1560830"/>
+            <wp:effectExtent l="0" t="0" r="0" b="1270"/>
+            <wp:docPr id="35" name="Picture 35" descr="A diagram of a computer component&#10;&#10;Description automatically generated"/>
             <wp:cNvGraphicFramePr>
               <a:graphicFrameLocks xmlns:a="http://schemas.openxmlformats.org/drawingml/2006/main" noChangeAspect="1"/>
             </wp:cNvGraphicFramePr>
@@ -4292,11 +4519,11 @@
               <a:graphicData uri="http://schemas.openxmlformats.org/drawingml/2006/picture">
                 <pic:pic xmlns:pic="http://schemas.openxmlformats.org/drawingml/2006/picture">
                   <pic:nvPicPr>
-                    <pic:cNvPr id="32" name="Picture 32" descr="A screenshot of a computer&#10;&#10;Description automatically generated"/>
+                    <pic:cNvPr id="35" name="Picture 35" descr="A diagram of a computer component&#10;&#10;Description automatically generated"/>
                     <pic:cNvPicPr/>
                   </pic:nvPicPr>
                   <pic:blipFill>
-                    <a:blip r:embed="rId18">
+                    <a:blip r:embed="rId20">
                       <a:extLst>
                         <a:ext uri="{28A0092B-C50C-407E-A947-70E740481C1C}">
                           <a14:useLocalDpi xmlns:a14="http://schemas.microsoft.com/office/drawing/2010/main" val="0"/>
@@ -4310,7 +4537,7 @@
                   <pic:spPr>
                     <a:xfrm>
                       <a:off x="0" y="0"/>
-                      <a:ext cx="3339258" cy="1622817"/>
+                      <a:ext cx="5943600" cy="1560830"/>
                     </a:xfrm>
                     <a:prstGeom prst="rect">
                       <a:avLst/>
@@ -4335,7 +4562,7 @@
           <w:rPr>
             <w:noProof/>
           </w:rPr>
-          <w:t>5</w:t>
+          <w:t>7</w:t>
         </w:r>
       </w:fldSimple>
       <w:r>
@@ -4347,17 +4574,16 @@
         <w:t>Alternatively, the HOME/AWAY and the ELIGIBLE/INELIGIBLE status pins can be driven by 3.3V logic levels</w:t>
       </w:r>
       <w:r>
-        <w:t xml:space="preserve"> externally.  When doing this, the states of the switches on-board the tackle sensor are ignored, and the logic level driven to each pin is what determines the state of the tackle </w:t>
-      </w:r>
-      <w:r>
-        <w:lastRenderedPageBreak/>
-        <w:t xml:space="preserve">sensor.  </w:t>
+        <w:t xml:space="preserve"> externally.  When doing this, the states of the switches on-board the tackle sensor are ignored, and the logic level driven to each pin is what determines the state of the tackle sensor.  </w:t>
       </w:r>
       <w:r>
         <w:t xml:space="preserve">This provides </w:t>
       </w:r>
       <w:r>
         <w:t>a way to interface the custom microcontroller system to the tackle sensor.  The system designer could then be able to remotely toggle between home and away or eligible and ineligible.</w:t>
+      </w:r>
+      <w:r>
+        <w:t xml:space="preserve">  </w:t>
       </w:r>
     </w:p>
     <w:p>
@@ -4369,10 +4595,10 @@
           <w:noProof/>
         </w:rPr>
         <w:drawing>
-          <wp:inline distT="0" distB="0" distL="0" distR="0" wp14:anchorId="0592BF5F" wp14:editId="37201441">
-            <wp:extent cx="3221181" cy="1574800"/>
-            <wp:effectExtent l="0" t="0" r="5080" b="0"/>
-            <wp:docPr id="33" name="Picture 33" descr="A computer screen shot of a diagram&#10;&#10;Description automatically generated"/>
+          <wp:inline distT="0" distB="0" distL="0" distR="0" wp14:anchorId="4612D55C" wp14:editId="7CA393DB">
+            <wp:extent cx="5943600" cy="1610360"/>
+            <wp:effectExtent l="0" t="0" r="0" b="2540"/>
+            <wp:docPr id="36" name="Picture 36" descr="A diagram of a wiring diagram&#10;&#10;Description automatically generated"/>
             <wp:cNvGraphicFramePr>
               <a:graphicFrameLocks xmlns:a="http://schemas.openxmlformats.org/drawingml/2006/main" noChangeAspect="1"/>
             </wp:cNvGraphicFramePr>
@@ -4380,11 +4606,11 @@
               <a:graphicData uri="http://schemas.openxmlformats.org/drawingml/2006/picture">
                 <pic:pic xmlns:pic="http://schemas.openxmlformats.org/drawingml/2006/picture">
                   <pic:nvPicPr>
-                    <pic:cNvPr id="33" name="Picture 33" descr="A computer screen shot of a diagram&#10;&#10;Description automatically generated"/>
+                    <pic:cNvPr id="36" name="Picture 36" descr="A diagram of a wiring diagram&#10;&#10;Description automatically generated"/>
                     <pic:cNvPicPr/>
                   </pic:nvPicPr>
                   <pic:blipFill>
-                    <a:blip r:embed="rId19">
+                    <a:blip r:embed="rId21">
                       <a:extLst>
                         <a:ext uri="{28A0092B-C50C-407E-A947-70E740481C1C}">
                           <a14:useLocalDpi xmlns:a14="http://schemas.microsoft.com/office/drawing/2010/main" val="0"/>
@@ -4398,7 +4624,7 @@
                   <pic:spPr>
                     <a:xfrm>
                       <a:off x="0" y="0"/>
-                      <a:ext cx="3231191" cy="1579694"/>
+                      <a:ext cx="5943600" cy="1610360"/>
                     </a:xfrm>
                     <a:prstGeom prst="rect">
                       <a:avLst/>
@@ -4423,7 +4649,7 @@
           <w:rPr>
             <w:noProof/>
           </w:rPr>
-          <w:t>6</w:t>
+          <w:t>8</w:t>
         </w:r>
       </w:fldSimple>
       <w:r>
@@ -4434,18 +4660,28 @@
       <w:pPr>
         <w:pStyle w:val="Heading2"/>
       </w:pPr>
-      <w:bookmarkStart w:id="11" w:name="_Toc178548282"/>
+      <w:bookmarkStart w:id="12" w:name="_Toc178631764"/>
       <w:r>
         <w:t>Configuring with the Serial UART</w:t>
       </w:r>
-      <w:bookmarkEnd w:id="11"/>
-    </w:p>
-    <w:p>
-      <w:r>
-        <w:t>The simplest way to configure a tackle sensor is to build up a small cable that includes a USB to UART and the J5 connector</w:t>
-      </w:r>
-      <w:r>
-        <w:t>.  This adapter gives the designer the ability to easily send commands to the tackle sensor for configuration purposes.  When configuring the tackle sensor, the changes are stored in non-volatile on-board memory.</w:t>
+      <w:bookmarkEnd w:id="12"/>
+    </w:p>
+    <w:p>
+      <w:r>
+        <w:t>The simplest way to configure a tackle sensor</w:t>
+      </w:r>
+      <w:r>
+        <w:t>’s “home jersey” color</w:t>
+      </w:r>
+      <w:r>
+        <w:t xml:space="preserve"> is to build up a small cable that includes a USB to UART and the J5 connector</w:t>
+      </w:r>
+      <w:r>
+        <w:t xml:space="preserve">.  This adapter gives the designer the ability to </w:t>
+      </w:r>
+      <w:r>
+        <w:lastRenderedPageBreak/>
+        <w:t>easily send commands to the tackle sensor for configuration purposes.  When configuring the tackle sensor, the changes are stored in non-volatile on-board memory.</w:t>
       </w:r>
       <w:r>
         <w:t xml:space="preserve">  </w:t>
@@ -4484,7 +4720,7 @@
                     <pic:cNvPicPr/>
                   </pic:nvPicPr>
                   <pic:blipFill>
-                    <a:blip r:embed="rId20">
+                    <a:blip r:embed="rId22">
                       <a:extLst>
                         <a:ext uri="{28A0092B-C50C-407E-A947-70E740481C1C}">
                           <a14:useLocalDpi xmlns:a14="http://schemas.microsoft.com/office/drawing/2010/main" val="0"/>
@@ -4523,7 +4759,7 @@
           <w:rPr>
             <w:noProof/>
           </w:rPr>
-          <w:t>7</w:t>
+          <w:t>9</w:t>
         </w:r>
       </w:fldSimple>
       <w:r>
@@ -4703,11 +4939,7 @@
           </w:tcPr>
           <w:p>
             <w:r>
-              <w:t xml:space="preserve">Set the RGB value of the home LED.  Saved to settings with each </w:t>
-            </w:r>
-            <w:r>
-              <w:lastRenderedPageBreak/>
-              <w:t>send.  Limit to less than 10,000 lifetime sends.</w:t>
+              <w:t>Set the RGB value of the home LED.  Saved to settings with each send.  Limit to less than 10,000 lifetime sends.</w:t>
             </w:r>
           </w:p>
         </w:tc>
@@ -4719,7 +4951,6 @@
           </w:tcPr>
           <w:p>
             <w:r>
-              <w:lastRenderedPageBreak/>
               <w:t>Get Acceleration</w:t>
             </w:r>
           </w:p>
@@ -4876,6 +5107,7 @@
           </w:tcPr>
           <w:p>
             <w:r>
+              <w:lastRenderedPageBreak/>
               <w:t>Get Eligible Status</w:t>
             </w:r>
           </w:p>
@@ -5031,7 +5263,7 @@
       <w:r>
         <w:t xml:space="preserve">This protocol has been fully implemented in a webapp that can be found hosted on GitHub: </w:t>
       </w:r>
-      <w:hyperlink r:id="rId21" w:history="1">
+      <w:hyperlink r:id="rId23" w:history="1">
         <w:r>
           <w:rPr>
             <w:rStyle w:val="Hyperlink"/>
@@ -5049,7 +5281,6 @@
         <w:rPr>
           <w:noProof/>
         </w:rPr>
-        <w:lastRenderedPageBreak/>
         <w:drawing>
           <wp:inline distT="0" distB="0" distL="0" distR="0" wp14:anchorId="3E454080" wp14:editId="68BAA34B">
             <wp:extent cx="5943600" cy="4363720"/>
@@ -5066,7 +5297,7 @@
                     <pic:cNvPicPr/>
                   </pic:nvPicPr>
                   <pic:blipFill>
-                    <a:blip r:embed="rId22">
+                    <a:blip r:embed="rId24">
                       <a:extLst>
                         <a:ext uri="{28A0092B-C50C-407E-A947-70E740481C1C}">
                           <a14:useLocalDpi xmlns:a14="http://schemas.microsoft.com/office/drawing/2010/main" val="0"/>
@@ -5105,7 +5336,7 @@
           <w:rPr>
             <w:noProof/>
           </w:rPr>
-          <w:t>8</w:t>
+          <w:t>10</w:t>
         </w:r>
       </w:fldSimple>
       <w:r>
@@ -5132,7 +5363,7 @@
       </w:r>
     </w:p>
     <w:p>
-      <w:bookmarkStart w:id="12" w:name="_Toc178548283"/>
+      <w:bookmarkStart w:id="13" w:name="_Toc178631765"/>
       <w:r>
         <w:rPr>
           <w:rStyle w:val="Heading1Char"/>
@@ -5140,7 +5371,7 @@
         <w:lastRenderedPageBreak/>
         <w:t>Resources</w:t>
       </w:r>
-      <w:bookmarkEnd w:id="12"/>
+      <w:bookmarkEnd w:id="13"/>
       <w:r>
         <w:br/>
         <w:t>The latest design files and firmware can be found on the Collegiate Robotic Football Conference GitHub page.</w:t>
@@ -5157,7 +5388,7 @@
       <w:r>
         <w:t xml:space="preserve">Firmware - </w:t>
       </w:r>
-      <w:hyperlink r:id="rId23" w:history="1">
+      <w:hyperlink r:id="rId25" w:history="1">
         <w:r>
           <w:rPr>
             <w:rStyle w:val="Hyperlink"/>
@@ -5177,7 +5408,7 @@
       <w:r>
         <w:t xml:space="preserve">Hardware - </w:t>
       </w:r>
-      <w:hyperlink r:id="rId24" w:history="1">
+      <w:hyperlink r:id="rId26" w:history="1">
         <w:r>
           <w:rPr>
             <w:rStyle w:val="Hyperlink"/>
@@ -5197,7 +5428,7 @@
       <w:r>
         <w:t xml:space="preserve">Reference Sheet PDF - </w:t>
       </w:r>
-      <w:hyperlink r:id="rId25" w:history="1">
+      <w:hyperlink r:id="rId27" w:history="1">
         <w:r>
           <w:rPr>
             <w:rStyle w:val="Hyperlink"/>
@@ -5217,7 +5448,7 @@
       <w:r>
         <w:t xml:space="preserve">Schematic PDF - </w:t>
       </w:r>
-      <w:hyperlink r:id="rId26" w:history="1">
+      <w:hyperlink r:id="rId28" w:history="1">
         <w:r>
           <w:rPr>
             <w:rStyle w:val="Hyperlink"/>
@@ -5237,7 +5468,7 @@
       <w:r>
         <w:t xml:space="preserve">3D Model STEP File - </w:t>
       </w:r>
-      <w:hyperlink r:id="rId27" w:history="1">
+      <w:hyperlink r:id="rId29" w:history="1">
         <w:r>
           <w:rPr>
             <w:rStyle w:val="Hyperlink"/>
@@ -5263,7 +5494,7 @@
       <w:r>
         <w:t xml:space="preserve">Configuration Utility - </w:t>
       </w:r>
-      <w:hyperlink r:id="rId28" w:history="1">
+      <w:hyperlink r:id="rId30" w:history="1">
         <w:r>
           <w:rPr>
             <w:rStyle w:val="Hyperlink"/>
@@ -5300,7 +5531,7 @@
                     <pic:cNvPicPr/>
                   </pic:nvPicPr>
                   <pic:blipFill>
-                    <a:blip r:embed="rId29">
+                    <a:blip r:embed="rId31">
                       <a:extLst>
                         <a:ext uri="{28A0092B-C50C-407E-A947-70E740481C1C}">
                           <a14:useLocalDpi xmlns:a14="http://schemas.microsoft.com/office/drawing/2010/main" val="0"/>
@@ -5370,7 +5601,7 @@
                     <pic:cNvPicPr/>
                   </pic:nvPicPr>
                   <pic:blipFill>
-                    <a:blip r:embed="rId30"/>
+                    <a:blip r:embed="rId32"/>
                     <a:stretch>
                       <a:fillRect/>
                     </a:stretch>
@@ -5398,8 +5629,8 @@
       </w:r>
     </w:p>
     <w:sectPr>
-      <w:footerReference w:type="even" r:id="rId31"/>
-      <w:footerReference w:type="default" r:id="rId32"/>
+      <w:footerReference w:type="even" r:id="rId33"/>
+      <w:footerReference w:type="default" r:id="rId34"/>
       <w:pgSz w:w="12240" w:h="15840"/>
       <w:pgMar w:top="1440" w:right="1440" w:bottom="1440" w:left="1440" w:header="720" w:footer="720" w:gutter="0"/>
       <w:cols w:space="720"/>
@@ -5410,7 +5641,7 @@
 </file>
 
 <file path=word/endnotes.xml><?xml version="1.0" encoding="utf-8"?>
-<w:endnotes xmlns:wpc="http://schemas.microsoft.com/office/word/2010/wordprocessingCanvas" xmlns:cx="http://schemas.microsoft.com/office/drawing/2014/chartex" xmlns:cx1="http://schemas.microsoft.com/office/drawing/2015/9/8/chartex" xmlns:cx2="http://schemas.microsoft.com/office/drawing/2015/10/21/chartex" xmlns:cx3="http://schemas.microsoft.com/office/drawing/2016/5/9/chartex" xmlns:cx4="http://schemas.microsoft.com/office/drawing/2016/5/10/chartex" xmlns:cx5="http://schemas.microsoft.com/office/drawing/2016/5/11/chartex" xmlns:cx6="http://schemas.microsoft.com/office/drawing/2016/5/12/chartex" xmlns:cx7="http://schemas.microsoft.com/office/drawing/2016/5/13/chartex" xmlns:cx8="http://schemas.microsoft.com/office/drawing/2016/5/14/chartex" xmlns:mc="http://schemas.openxmlformats.org/markup-compatibility/2006" xmlns:aink="http://schemas.microsoft.com/office/drawing/2016/ink" xmlns:am3d="http://schemas.microsoft.com/office/drawing/2017/model3d" xmlns:o="urn:schemas-microsoft-com:office:office" xmlns:oel="http://schemas.microsoft.com/office/2019/extlst" xmlns:r="http://schemas.openxmlformats.org/officeDocument/2006/relationships" xmlns:m="http://schemas.openxmlformats.org/officeDocument/2006/math" xmlns:v="urn:schemas-microsoft-com:vml" xmlns:wp14="http://schemas.microsoft.com/office/word/2010/wordprocessingDrawing" xmlns:wp="http://schemas.openxmlformats.org/drawingml/2006/wordprocessingDrawing" xmlns:w10="urn:schemas-microsoft-com:office:word" xmlns:w="http://schemas.openxmlformats.org/wordprocessingml/2006/main" xmlns:w14="http://schemas.microsoft.com/office/word/2010/wordml" xmlns:w15="http://schemas.microsoft.com/office/word/2012/wordml" xmlns:w16cex="http://schemas.microsoft.com/office/word/2018/wordml/cex" xmlns:w16cid="http://schemas.microsoft.com/office/word/2016/wordml/cid" xmlns:w16="http://schemas.microsoft.com/office/word/2018/wordml" xmlns:w16du="http://schemas.microsoft.com/office/word/2023/wordml/word16du" xmlns:w16sdtdh="http://schemas.microsoft.com/office/word/2020/wordml/sdtdatahash" xmlns:w16se="http://schemas.microsoft.com/office/word/2015/wordml/symex" xmlns:wpg="http://schemas.microsoft.com/office/word/2010/wordprocessingGroup" xmlns:wpi="http://schemas.microsoft.com/office/word/2010/wordprocessingInk" xmlns:wne="http://schemas.microsoft.com/office/word/2006/wordml" xmlns:wps="http://schemas.microsoft.com/office/word/2010/wordprocessingShape" mc:Ignorable="w14 w15 w16se w16cid w16 w16cex w16sdtdh w16du wp14">
+<w:endnotes xmlns:wpc="http://schemas.microsoft.com/office/word/2010/wordprocessingCanvas" xmlns:cx="http://schemas.microsoft.com/office/drawing/2014/chartex" xmlns:cx1="http://schemas.microsoft.com/office/drawing/2015/9/8/chartex" xmlns:cx2="http://schemas.microsoft.com/office/drawing/2015/10/21/chartex" xmlns:cx3="http://schemas.microsoft.com/office/drawing/2016/5/9/chartex" xmlns:cx4="http://schemas.microsoft.com/office/drawing/2016/5/10/chartex" xmlns:cx5="http://schemas.microsoft.com/office/drawing/2016/5/11/chartex" xmlns:cx6="http://schemas.microsoft.com/office/drawing/2016/5/12/chartex" xmlns:cx7="http://schemas.microsoft.com/office/drawing/2016/5/13/chartex" xmlns:cx8="http://schemas.microsoft.com/office/drawing/2016/5/14/chartex" xmlns:mc="http://schemas.openxmlformats.org/markup-compatibility/2006" xmlns:aink="http://schemas.microsoft.com/office/drawing/2016/ink" xmlns:am3d="http://schemas.microsoft.com/office/drawing/2017/model3d" xmlns:o="urn:schemas-microsoft-com:office:office" xmlns:oel="http://schemas.microsoft.com/office/2019/extlst" xmlns:r="http://schemas.openxmlformats.org/officeDocument/2006/relationships" xmlns:m="http://schemas.openxmlformats.org/officeDocument/2006/math" xmlns:v="urn:schemas-microsoft-com:vml" xmlns:wp14="http://schemas.microsoft.com/office/word/2010/wordprocessingDrawing" xmlns:wp="http://schemas.openxmlformats.org/drawingml/2006/wordprocessingDrawing" xmlns:w10="urn:schemas-microsoft-com:office:word" xmlns:w="http://schemas.openxmlformats.org/wordprocessingml/2006/main" xmlns:w14="http://schemas.microsoft.com/office/word/2010/wordml" xmlns:w15="http://schemas.microsoft.com/office/word/2012/wordml" xmlns:w16cex="http://schemas.microsoft.com/office/word/2018/wordml/cex" xmlns:w16cid="http://schemas.microsoft.com/office/word/2016/wordml/cid" xmlns:w16="http://schemas.microsoft.com/office/word/2018/wordml" xmlns:w16sdtdh="http://schemas.microsoft.com/office/word/2020/wordml/sdtdatahash" xmlns:w16se="http://schemas.microsoft.com/office/word/2015/wordml/symex" xmlns:wpg="http://schemas.microsoft.com/office/word/2010/wordprocessingGroup" xmlns:wpi="http://schemas.microsoft.com/office/word/2010/wordprocessingInk" xmlns:wne="http://schemas.microsoft.com/office/word/2006/wordml" xmlns:wps="http://schemas.microsoft.com/office/word/2010/wordprocessingShape" mc:Ignorable="w14 w15 w16se w16cid w16 w16cex w16sdtdh wp14">
   <w:endnote w:type="separator" w:id="-1">
     <w:p>
       <w:r>
@@ -5429,7 +5660,7 @@
 </file>
 
 <file path=word/footer1.xml><?xml version="1.0" encoding="utf-8"?>
-<w:ftr xmlns:wpc="http://schemas.microsoft.com/office/word/2010/wordprocessingCanvas" xmlns:cx="http://schemas.microsoft.com/office/drawing/2014/chartex" xmlns:cx1="http://schemas.microsoft.com/office/drawing/2015/9/8/chartex" xmlns:cx2="http://schemas.microsoft.com/office/drawing/2015/10/21/chartex" xmlns:cx3="http://schemas.microsoft.com/office/drawing/2016/5/9/chartex" xmlns:cx4="http://schemas.microsoft.com/office/drawing/2016/5/10/chartex" xmlns:cx5="http://schemas.microsoft.com/office/drawing/2016/5/11/chartex" xmlns:cx6="http://schemas.microsoft.com/office/drawing/2016/5/12/chartex" xmlns:cx7="http://schemas.microsoft.com/office/drawing/2016/5/13/chartex" xmlns:cx8="http://schemas.microsoft.com/office/drawing/2016/5/14/chartex" xmlns:mc="http://schemas.openxmlformats.org/markup-compatibility/2006" xmlns:aink="http://schemas.microsoft.com/office/drawing/2016/ink" xmlns:am3d="http://schemas.microsoft.com/office/drawing/2017/model3d" xmlns:o="urn:schemas-microsoft-com:office:office" xmlns:oel="http://schemas.microsoft.com/office/2019/extlst" xmlns:r="http://schemas.openxmlformats.org/officeDocument/2006/relationships" xmlns:m="http://schemas.openxmlformats.org/officeDocument/2006/math" xmlns:v="urn:schemas-microsoft-com:vml" xmlns:wp14="http://schemas.microsoft.com/office/word/2010/wordprocessingDrawing" xmlns:wp="http://schemas.openxmlformats.org/drawingml/2006/wordprocessingDrawing" xmlns:w10="urn:schemas-microsoft-com:office:word" xmlns:w="http://schemas.openxmlformats.org/wordprocessingml/2006/main" xmlns:w14="http://schemas.microsoft.com/office/word/2010/wordml" xmlns:w15="http://schemas.microsoft.com/office/word/2012/wordml" xmlns:w16cex="http://schemas.microsoft.com/office/word/2018/wordml/cex" xmlns:w16cid="http://schemas.microsoft.com/office/word/2016/wordml/cid" xmlns:w16="http://schemas.microsoft.com/office/word/2018/wordml" xmlns:w16du="http://schemas.microsoft.com/office/word/2023/wordml/word16du" xmlns:w16sdtdh="http://schemas.microsoft.com/office/word/2020/wordml/sdtdatahash" xmlns:w16se="http://schemas.microsoft.com/office/word/2015/wordml/symex" xmlns:wpg="http://schemas.microsoft.com/office/word/2010/wordprocessingGroup" xmlns:wpi="http://schemas.microsoft.com/office/word/2010/wordprocessingInk" xmlns:wne="http://schemas.microsoft.com/office/word/2006/wordml" xmlns:wps="http://schemas.microsoft.com/office/word/2010/wordprocessingShape" mc:Ignorable="w14 w15 w16se w16cid w16 w16cex w16sdtdh w16du wp14">
+<w:ftr xmlns:wpc="http://schemas.microsoft.com/office/word/2010/wordprocessingCanvas" xmlns:cx="http://schemas.microsoft.com/office/drawing/2014/chartex" xmlns:cx1="http://schemas.microsoft.com/office/drawing/2015/9/8/chartex" xmlns:cx2="http://schemas.microsoft.com/office/drawing/2015/10/21/chartex" xmlns:cx3="http://schemas.microsoft.com/office/drawing/2016/5/9/chartex" xmlns:cx4="http://schemas.microsoft.com/office/drawing/2016/5/10/chartex" xmlns:cx5="http://schemas.microsoft.com/office/drawing/2016/5/11/chartex" xmlns:cx6="http://schemas.microsoft.com/office/drawing/2016/5/12/chartex" xmlns:cx7="http://schemas.microsoft.com/office/drawing/2016/5/13/chartex" xmlns:cx8="http://schemas.microsoft.com/office/drawing/2016/5/14/chartex" xmlns:mc="http://schemas.openxmlformats.org/markup-compatibility/2006" xmlns:aink="http://schemas.microsoft.com/office/drawing/2016/ink" xmlns:am3d="http://schemas.microsoft.com/office/drawing/2017/model3d" xmlns:o="urn:schemas-microsoft-com:office:office" xmlns:oel="http://schemas.microsoft.com/office/2019/extlst" xmlns:r="http://schemas.openxmlformats.org/officeDocument/2006/relationships" xmlns:m="http://schemas.openxmlformats.org/officeDocument/2006/math" xmlns:v="urn:schemas-microsoft-com:vml" xmlns:wp14="http://schemas.microsoft.com/office/word/2010/wordprocessingDrawing" xmlns:wp="http://schemas.openxmlformats.org/drawingml/2006/wordprocessingDrawing" xmlns:w10="urn:schemas-microsoft-com:office:word" xmlns:w="http://schemas.openxmlformats.org/wordprocessingml/2006/main" xmlns:w14="http://schemas.microsoft.com/office/word/2010/wordml" xmlns:w15="http://schemas.microsoft.com/office/word/2012/wordml" xmlns:w16cex="http://schemas.microsoft.com/office/word/2018/wordml/cex" xmlns:w16cid="http://schemas.microsoft.com/office/word/2016/wordml/cid" xmlns:w16="http://schemas.microsoft.com/office/word/2018/wordml" xmlns:w16sdtdh="http://schemas.microsoft.com/office/word/2020/wordml/sdtdatahash" xmlns:w16se="http://schemas.microsoft.com/office/word/2015/wordml/symex" xmlns:wpg="http://schemas.microsoft.com/office/word/2010/wordprocessingGroup" xmlns:wpi="http://schemas.microsoft.com/office/word/2010/wordprocessingInk" xmlns:wne="http://schemas.microsoft.com/office/word/2006/wordml" xmlns:wps="http://schemas.microsoft.com/office/word/2010/wordprocessingShape" mc:Ignorable="w14 w15 w16se w16cid w16 w16cex w16sdtdh wp14">
   <w:sdt>
     <w:sdtPr>
       <w:rPr>
@@ -5494,7 +5725,7 @@
 </file>
 
 <file path=word/footer2.xml><?xml version="1.0" encoding="utf-8"?>
-<w:ftr xmlns:wpc="http://schemas.microsoft.com/office/word/2010/wordprocessingCanvas" xmlns:cx="http://schemas.microsoft.com/office/drawing/2014/chartex" xmlns:cx1="http://schemas.microsoft.com/office/drawing/2015/9/8/chartex" xmlns:cx2="http://schemas.microsoft.com/office/drawing/2015/10/21/chartex" xmlns:cx3="http://schemas.microsoft.com/office/drawing/2016/5/9/chartex" xmlns:cx4="http://schemas.microsoft.com/office/drawing/2016/5/10/chartex" xmlns:cx5="http://schemas.microsoft.com/office/drawing/2016/5/11/chartex" xmlns:cx6="http://schemas.microsoft.com/office/drawing/2016/5/12/chartex" xmlns:cx7="http://schemas.microsoft.com/office/drawing/2016/5/13/chartex" xmlns:cx8="http://schemas.microsoft.com/office/drawing/2016/5/14/chartex" xmlns:mc="http://schemas.openxmlformats.org/markup-compatibility/2006" xmlns:aink="http://schemas.microsoft.com/office/drawing/2016/ink" xmlns:am3d="http://schemas.microsoft.com/office/drawing/2017/model3d" xmlns:o="urn:schemas-microsoft-com:office:office" xmlns:oel="http://schemas.microsoft.com/office/2019/extlst" xmlns:r="http://schemas.openxmlformats.org/officeDocument/2006/relationships" xmlns:m="http://schemas.openxmlformats.org/officeDocument/2006/math" xmlns:v="urn:schemas-microsoft-com:vml" xmlns:wp14="http://schemas.microsoft.com/office/word/2010/wordprocessingDrawing" xmlns:wp="http://schemas.openxmlformats.org/drawingml/2006/wordprocessingDrawing" xmlns:w10="urn:schemas-microsoft-com:office:word" xmlns:w="http://schemas.openxmlformats.org/wordprocessingml/2006/main" xmlns:w14="http://schemas.microsoft.com/office/word/2010/wordml" xmlns:w15="http://schemas.microsoft.com/office/word/2012/wordml" xmlns:w16cex="http://schemas.microsoft.com/office/word/2018/wordml/cex" xmlns:w16cid="http://schemas.microsoft.com/office/word/2016/wordml/cid" xmlns:w16="http://schemas.microsoft.com/office/word/2018/wordml" xmlns:w16du="http://schemas.microsoft.com/office/word/2023/wordml/word16du" xmlns:w16sdtdh="http://schemas.microsoft.com/office/word/2020/wordml/sdtdatahash" xmlns:w16se="http://schemas.microsoft.com/office/word/2015/wordml/symex" xmlns:wpg="http://schemas.microsoft.com/office/word/2010/wordprocessingGroup" xmlns:wpi="http://schemas.microsoft.com/office/word/2010/wordprocessingInk" xmlns:wne="http://schemas.microsoft.com/office/word/2006/wordml" xmlns:wps="http://schemas.microsoft.com/office/word/2010/wordprocessingShape" mc:Ignorable="w14 w15 w16se w16cid w16 w16cex w16sdtdh w16du wp14">
+<w:ftr xmlns:wpc="http://schemas.microsoft.com/office/word/2010/wordprocessingCanvas" xmlns:cx="http://schemas.microsoft.com/office/drawing/2014/chartex" xmlns:cx1="http://schemas.microsoft.com/office/drawing/2015/9/8/chartex" xmlns:cx2="http://schemas.microsoft.com/office/drawing/2015/10/21/chartex" xmlns:cx3="http://schemas.microsoft.com/office/drawing/2016/5/9/chartex" xmlns:cx4="http://schemas.microsoft.com/office/drawing/2016/5/10/chartex" xmlns:cx5="http://schemas.microsoft.com/office/drawing/2016/5/11/chartex" xmlns:cx6="http://schemas.microsoft.com/office/drawing/2016/5/12/chartex" xmlns:cx7="http://schemas.microsoft.com/office/drawing/2016/5/13/chartex" xmlns:cx8="http://schemas.microsoft.com/office/drawing/2016/5/14/chartex" xmlns:mc="http://schemas.openxmlformats.org/markup-compatibility/2006" xmlns:aink="http://schemas.microsoft.com/office/drawing/2016/ink" xmlns:am3d="http://schemas.microsoft.com/office/drawing/2017/model3d" xmlns:o="urn:schemas-microsoft-com:office:office" xmlns:oel="http://schemas.microsoft.com/office/2019/extlst" xmlns:r="http://schemas.openxmlformats.org/officeDocument/2006/relationships" xmlns:m="http://schemas.openxmlformats.org/officeDocument/2006/math" xmlns:v="urn:schemas-microsoft-com:vml" xmlns:wp14="http://schemas.microsoft.com/office/word/2010/wordprocessingDrawing" xmlns:wp="http://schemas.openxmlformats.org/drawingml/2006/wordprocessingDrawing" xmlns:w10="urn:schemas-microsoft-com:office:word" xmlns:w="http://schemas.openxmlformats.org/wordprocessingml/2006/main" xmlns:w14="http://schemas.microsoft.com/office/word/2010/wordml" xmlns:w15="http://schemas.microsoft.com/office/word/2012/wordml" xmlns:w16cex="http://schemas.microsoft.com/office/word/2018/wordml/cex" xmlns:w16cid="http://schemas.microsoft.com/office/word/2016/wordml/cid" xmlns:w16="http://schemas.microsoft.com/office/word/2018/wordml" xmlns:w16sdtdh="http://schemas.microsoft.com/office/word/2020/wordml/sdtdatahash" xmlns:w16se="http://schemas.microsoft.com/office/word/2015/wordml/symex" xmlns:wpg="http://schemas.microsoft.com/office/word/2010/wordprocessingGroup" xmlns:wpi="http://schemas.microsoft.com/office/word/2010/wordprocessingInk" xmlns:wne="http://schemas.microsoft.com/office/word/2006/wordml" xmlns:wps="http://schemas.microsoft.com/office/word/2010/wordprocessingShape" mc:Ignorable="w14 w15 w16se w16cid w16 w16cex w16sdtdh wp14">
   <w:sdt>
     <w:sdtPr>
       <w:rPr>
@@ -5562,7 +5793,7 @@
 </file>
 
 <file path=word/footnotes.xml><?xml version="1.0" encoding="utf-8"?>
-<w:footnotes xmlns:wpc="http://schemas.microsoft.com/office/word/2010/wordprocessingCanvas" xmlns:cx="http://schemas.microsoft.com/office/drawing/2014/chartex" xmlns:cx1="http://schemas.microsoft.com/office/drawing/2015/9/8/chartex" xmlns:cx2="http://schemas.microsoft.com/office/drawing/2015/10/21/chartex" xmlns:cx3="http://schemas.microsoft.com/office/drawing/2016/5/9/chartex" xmlns:cx4="http://schemas.microsoft.com/office/drawing/2016/5/10/chartex" xmlns:cx5="http://schemas.microsoft.com/office/drawing/2016/5/11/chartex" xmlns:cx6="http://schemas.microsoft.com/office/drawing/2016/5/12/chartex" xmlns:cx7="http://schemas.microsoft.com/office/drawing/2016/5/13/chartex" xmlns:cx8="http://schemas.microsoft.com/office/drawing/2016/5/14/chartex" xmlns:mc="http://schemas.openxmlformats.org/markup-compatibility/2006" xmlns:aink="http://schemas.microsoft.com/office/drawing/2016/ink" xmlns:am3d="http://schemas.microsoft.com/office/drawing/2017/model3d" xmlns:o="urn:schemas-microsoft-com:office:office" xmlns:oel="http://schemas.microsoft.com/office/2019/extlst" xmlns:r="http://schemas.openxmlformats.org/officeDocument/2006/relationships" xmlns:m="http://schemas.openxmlformats.org/officeDocument/2006/math" xmlns:v="urn:schemas-microsoft-com:vml" xmlns:wp14="http://schemas.microsoft.com/office/word/2010/wordprocessingDrawing" xmlns:wp="http://schemas.openxmlformats.org/drawingml/2006/wordprocessingDrawing" xmlns:w10="urn:schemas-microsoft-com:office:word" xmlns:w="http://schemas.openxmlformats.org/wordprocessingml/2006/main" xmlns:w14="http://schemas.microsoft.com/office/word/2010/wordml" xmlns:w15="http://schemas.microsoft.com/office/word/2012/wordml" xmlns:w16cex="http://schemas.microsoft.com/office/word/2018/wordml/cex" xmlns:w16cid="http://schemas.microsoft.com/office/word/2016/wordml/cid" xmlns:w16="http://schemas.microsoft.com/office/word/2018/wordml" xmlns:w16du="http://schemas.microsoft.com/office/word/2023/wordml/word16du" xmlns:w16sdtdh="http://schemas.microsoft.com/office/word/2020/wordml/sdtdatahash" xmlns:w16se="http://schemas.microsoft.com/office/word/2015/wordml/symex" xmlns:wpg="http://schemas.microsoft.com/office/word/2010/wordprocessingGroup" xmlns:wpi="http://schemas.microsoft.com/office/word/2010/wordprocessingInk" xmlns:wne="http://schemas.microsoft.com/office/word/2006/wordml" xmlns:wps="http://schemas.microsoft.com/office/word/2010/wordprocessingShape" mc:Ignorable="w14 w15 w16se w16cid w16 w16cex w16sdtdh w16du wp14">
+<w:footnotes xmlns:wpc="http://schemas.microsoft.com/office/word/2010/wordprocessingCanvas" xmlns:cx="http://schemas.microsoft.com/office/drawing/2014/chartex" xmlns:cx1="http://schemas.microsoft.com/office/drawing/2015/9/8/chartex" xmlns:cx2="http://schemas.microsoft.com/office/drawing/2015/10/21/chartex" xmlns:cx3="http://schemas.microsoft.com/office/drawing/2016/5/9/chartex" xmlns:cx4="http://schemas.microsoft.com/office/drawing/2016/5/10/chartex" xmlns:cx5="http://schemas.microsoft.com/office/drawing/2016/5/11/chartex" xmlns:cx6="http://schemas.microsoft.com/office/drawing/2016/5/12/chartex" xmlns:cx7="http://schemas.microsoft.com/office/drawing/2016/5/13/chartex" xmlns:cx8="http://schemas.microsoft.com/office/drawing/2016/5/14/chartex" xmlns:mc="http://schemas.openxmlformats.org/markup-compatibility/2006" xmlns:aink="http://schemas.microsoft.com/office/drawing/2016/ink" xmlns:am3d="http://schemas.microsoft.com/office/drawing/2017/model3d" xmlns:o="urn:schemas-microsoft-com:office:office" xmlns:oel="http://schemas.microsoft.com/office/2019/extlst" xmlns:r="http://schemas.openxmlformats.org/officeDocument/2006/relationships" xmlns:m="http://schemas.openxmlformats.org/officeDocument/2006/math" xmlns:v="urn:schemas-microsoft-com:vml" xmlns:wp14="http://schemas.microsoft.com/office/word/2010/wordprocessingDrawing" xmlns:wp="http://schemas.openxmlformats.org/drawingml/2006/wordprocessingDrawing" xmlns:w10="urn:schemas-microsoft-com:office:word" xmlns:w="http://schemas.openxmlformats.org/wordprocessingml/2006/main" xmlns:w14="http://schemas.microsoft.com/office/word/2010/wordml" xmlns:w15="http://schemas.microsoft.com/office/word/2012/wordml" xmlns:w16cex="http://schemas.microsoft.com/office/word/2018/wordml/cex" xmlns:w16cid="http://schemas.microsoft.com/office/word/2016/wordml/cid" xmlns:w16="http://schemas.microsoft.com/office/word/2018/wordml" xmlns:w16sdtdh="http://schemas.microsoft.com/office/word/2020/wordml/sdtdatahash" xmlns:w16se="http://schemas.microsoft.com/office/word/2015/wordml/symex" xmlns:wpg="http://schemas.microsoft.com/office/word/2010/wordprocessingGroup" xmlns:wpi="http://schemas.microsoft.com/office/word/2010/wordprocessingInk" xmlns:wne="http://schemas.microsoft.com/office/word/2006/wordml" xmlns:wps="http://schemas.microsoft.com/office/word/2010/wordprocessingShape" mc:Ignorable="w14 w15 w16se w16cid w16 w16cex w16sdtdh wp14">
   <w:footnote w:type="separator" w:id="-1">
     <w:p>
       <w:r>
@@ -5581,7 +5812,7 @@
 </file>
 
 <file path=word/numbering.xml><?xml version="1.0" encoding="utf-8"?>
-<w:numbering xmlns:wpc="http://schemas.microsoft.com/office/word/2010/wordprocessingCanvas" xmlns:cx="http://schemas.microsoft.com/office/drawing/2014/chartex" xmlns:cx1="http://schemas.microsoft.com/office/drawing/2015/9/8/chartex" xmlns:cx2="http://schemas.microsoft.com/office/drawing/2015/10/21/chartex" xmlns:cx3="http://schemas.microsoft.com/office/drawing/2016/5/9/chartex" xmlns:cx4="http://schemas.microsoft.com/office/drawing/2016/5/10/chartex" xmlns:cx5="http://schemas.microsoft.com/office/drawing/2016/5/11/chartex" xmlns:cx6="http://schemas.microsoft.com/office/drawing/2016/5/12/chartex" xmlns:cx7="http://schemas.microsoft.com/office/drawing/2016/5/13/chartex" xmlns:cx8="http://schemas.microsoft.com/office/drawing/2016/5/14/chartex" xmlns:mc="http://schemas.openxmlformats.org/markup-compatibility/2006" xmlns:aink="http://schemas.microsoft.com/office/drawing/2016/ink" xmlns:am3d="http://schemas.microsoft.com/office/drawing/2017/model3d" xmlns:o="urn:schemas-microsoft-com:office:office" xmlns:oel="http://schemas.microsoft.com/office/2019/extlst" xmlns:r="http://schemas.openxmlformats.org/officeDocument/2006/relationships" xmlns:m="http://schemas.openxmlformats.org/officeDocument/2006/math" xmlns:v="urn:schemas-microsoft-com:vml" xmlns:wp14="http://schemas.microsoft.com/office/word/2010/wordprocessingDrawing" xmlns:wp="http://schemas.openxmlformats.org/drawingml/2006/wordprocessingDrawing" xmlns:w10="urn:schemas-microsoft-com:office:word" xmlns:w="http://schemas.openxmlformats.org/wordprocessingml/2006/main" xmlns:w14="http://schemas.microsoft.com/office/word/2010/wordml" xmlns:w15="http://schemas.microsoft.com/office/word/2012/wordml" xmlns:w16cex="http://schemas.microsoft.com/office/word/2018/wordml/cex" xmlns:w16cid="http://schemas.microsoft.com/office/word/2016/wordml/cid" xmlns:w16="http://schemas.microsoft.com/office/word/2018/wordml" xmlns:w16du="http://schemas.microsoft.com/office/word/2023/wordml/word16du" xmlns:w16sdtdh="http://schemas.microsoft.com/office/word/2020/wordml/sdtdatahash" xmlns:w16se="http://schemas.microsoft.com/office/word/2015/wordml/symex" xmlns:wpg="http://schemas.microsoft.com/office/word/2010/wordprocessingGroup" xmlns:wpi="http://schemas.microsoft.com/office/word/2010/wordprocessingInk" xmlns:wne="http://schemas.microsoft.com/office/word/2006/wordml" xmlns:wps="http://schemas.microsoft.com/office/word/2010/wordprocessingShape" mc:Ignorable="w14 w15 w16se w16cid w16 w16cex w16sdtdh w16du wp14">
+<w:numbering xmlns:wpc="http://schemas.microsoft.com/office/word/2010/wordprocessingCanvas" xmlns:cx="http://schemas.microsoft.com/office/drawing/2014/chartex" xmlns:cx1="http://schemas.microsoft.com/office/drawing/2015/9/8/chartex" xmlns:cx2="http://schemas.microsoft.com/office/drawing/2015/10/21/chartex" xmlns:cx3="http://schemas.microsoft.com/office/drawing/2016/5/9/chartex" xmlns:cx4="http://schemas.microsoft.com/office/drawing/2016/5/10/chartex" xmlns:cx5="http://schemas.microsoft.com/office/drawing/2016/5/11/chartex" xmlns:cx6="http://schemas.microsoft.com/office/drawing/2016/5/12/chartex" xmlns:cx7="http://schemas.microsoft.com/office/drawing/2016/5/13/chartex" xmlns:cx8="http://schemas.microsoft.com/office/drawing/2016/5/14/chartex" xmlns:mc="http://schemas.openxmlformats.org/markup-compatibility/2006" xmlns:aink="http://schemas.microsoft.com/office/drawing/2016/ink" xmlns:am3d="http://schemas.microsoft.com/office/drawing/2017/model3d" xmlns:o="urn:schemas-microsoft-com:office:office" xmlns:oel="http://schemas.microsoft.com/office/2019/extlst" xmlns:r="http://schemas.openxmlformats.org/officeDocument/2006/relationships" xmlns:m="http://schemas.openxmlformats.org/officeDocument/2006/math" xmlns:v="urn:schemas-microsoft-com:vml" xmlns:wp14="http://schemas.microsoft.com/office/word/2010/wordprocessingDrawing" xmlns:wp="http://schemas.openxmlformats.org/drawingml/2006/wordprocessingDrawing" xmlns:w10="urn:schemas-microsoft-com:office:word" xmlns:w="http://schemas.openxmlformats.org/wordprocessingml/2006/main" xmlns:w14="http://schemas.microsoft.com/office/word/2010/wordml" xmlns:w15="http://schemas.microsoft.com/office/word/2012/wordml" xmlns:w16cex="http://schemas.microsoft.com/office/word/2018/wordml/cex" xmlns:w16cid="http://schemas.microsoft.com/office/word/2016/wordml/cid" xmlns:w16="http://schemas.microsoft.com/office/word/2018/wordml" xmlns:w16sdtdh="http://schemas.microsoft.com/office/word/2020/wordml/sdtdatahash" xmlns:w16se="http://schemas.microsoft.com/office/word/2015/wordml/symex" xmlns:wpg="http://schemas.microsoft.com/office/word/2010/wordprocessingGroup" xmlns:wpi="http://schemas.microsoft.com/office/word/2010/wordprocessingInk" xmlns:wne="http://schemas.microsoft.com/office/word/2006/wordml" xmlns:wps="http://schemas.microsoft.com/office/word/2010/wordprocessingShape" mc:Ignorable="w14 w15 w16se w16cid w16 w16cex w16sdtdh wp14">
   <w:abstractNum w:abstractNumId="0" w15:restartNumberingAfterBreak="0">
     <w:nsid w:val="07F14E5E"/>
     <w:multiLevelType w:val="hybridMultilevel"/>
@@ -6166,7 +6397,7 @@
 </file>
 
 <file path=word/styles.xml><?xml version="1.0" encoding="utf-8"?>
-<w:styles xmlns:mc="http://schemas.openxmlformats.org/markup-compatibility/2006" xmlns:r="http://schemas.openxmlformats.org/officeDocument/2006/relationships" xmlns:w="http://schemas.openxmlformats.org/wordprocessingml/2006/main" xmlns:w14="http://schemas.microsoft.com/office/word/2010/wordml" xmlns:w15="http://schemas.microsoft.com/office/word/2012/wordml" xmlns:w16cex="http://schemas.microsoft.com/office/word/2018/wordml/cex" xmlns:w16cid="http://schemas.microsoft.com/office/word/2016/wordml/cid" xmlns:w16="http://schemas.microsoft.com/office/word/2018/wordml" xmlns:w16du="http://schemas.microsoft.com/office/word/2023/wordml/word16du" xmlns:w16sdtdh="http://schemas.microsoft.com/office/word/2020/wordml/sdtdatahash" xmlns:w16se="http://schemas.microsoft.com/office/word/2015/wordml/symex" mc:Ignorable="w14 w15 w16se w16cid w16 w16cex w16sdtdh w16du">
+<w:styles xmlns:mc="http://schemas.openxmlformats.org/markup-compatibility/2006" xmlns:r="http://schemas.openxmlformats.org/officeDocument/2006/relationships" xmlns:w="http://schemas.openxmlformats.org/wordprocessingml/2006/main" xmlns:w14="http://schemas.microsoft.com/office/word/2010/wordml" xmlns:w15="http://schemas.microsoft.com/office/word/2012/wordml" xmlns:w16cex="http://schemas.microsoft.com/office/word/2018/wordml/cex" xmlns:w16cid="http://schemas.microsoft.com/office/word/2016/wordml/cid" xmlns:w16="http://schemas.microsoft.com/office/word/2018/wordml" xmlns:w16sdtdh="http://schemas.microsoft.com/office/word/2020/wordml/sdtdatahash" xmlns:w16se="http://schemas.microsoft.com/office/word/2015/wordml/symex" mc:Ignorable="w14 w15 w16se w16cid w16 w16cex w16sdtdh">
   <w:docDefaults>
     <w:rPrDefault>
       <w:rPr>

</xml_diff>

<commit_message>
- added Fade Enabled command, increased tackle threshold to 5g. Updated User Manual
</commit_message>
<xml_diff>
--- a/Documentation/UserManual_Latest.docx
+++ b/Documentation/UserManual_Latest.docx
@@ -2,6 +2,57 @@
 <file path=word/document.xml><?xml version="1.0" encoding="utf-8"?>
 <w:document xmlns:wpc="http://schemas.microsoft.com/office/word/2010/wordprocessingCanvas" xmlns:cx="http://schemas.microsoft.com/office/drawing/2014/chartex" xmlns:cx1="http://schemas.microsoft.com/office/drawing/2015/9/8/chartex" xmlns:cx2="http://schemas.microsoft.com/office/drawing/2015/10/21/chartex" xmlns:cx3="http://schemas.microsoft.com/office/drawing/2016/5/9/chartex" xmlns:cx4="http://schemas.microsoft.com/office/drawing/2016/5/10/chartex" xmlns:cx5="http://schemas.microsoft.com/office/drawing/2016/5/11/chartex" xmlns:cx6="http://schemas.microsoft.com/office/drawing/2016/5/12/chartex" xmlns:cx7="http://schemas.microsoft.com/office/drawing/2016/5/13/chartex" xmlns:cx8="http://schemas.microsoft.com/office/drawing/2016/5/14/chartex" xmlns:mc="http://schemas.openxmlformats.org/markup-compatibility/2006" xmlns:aink="http://schemas.microsoft.com/office/drawing/2016/ink" xmlns:am3d="http://schemas.microsoft.com/office/drawing/2017/model3d" xmlns:o="urn:schemas-microsoft-com:office:office" xmlns:oel="http://schemas.microsoft.com/office/2019/extlst" xmlns:r="http://schemas.openxmlformats.org/officeDocument/2006/relationships" xmlns:m="http://schemas.openxmlformats.org/officeDocument/2006/math" xmlns:v="urn:schemas-microsoft-com:vml" xmlns:wp14="http://schemas.microsoft.com/office/word/2010/wordprocessingDrawing" xmlns:wp="http://schemas.openxmlformats.org/drawingml/2006/wordprocessingDrawing" xmlns:w10="urn:schemas-microsoft-com:office:word" xmlns:w="http://schemas.openxmlformats.org/wordprocessingml/2006/main" xmlns:w14="http://schemas.microsoft.com/office/word/2010/wordml" xmlns:w15="http://schemas.microsoft.com/office/word/2012/wordml" xmlns:w16cex="http://schemas.microsoft.com/office/word/2018/wordml/cex" xmlns:w16cid="http://schemas.microsoft.com/office/word/2016/wordml/cid" xmlns:w16="http://schemas.microsoft.com/office/word/2018/wordml" xmlns:w16sdtdh="http://schemas.microsoft.com/office/word/2020/wordml/sdtdatahash" xmlns:w16se="http://schemas.microsoft.com/office/word/2015/wordml/symex" xmlns:wpg="http://schemas.microsoft.com/office/word/2010/wordprocessingGroup" xmlns:wpi="http://schemas.microsoft.com/office/word/2010/wordprocessingInk" xmlns:wne="http://schemas.microsoft.com/office/word/2006/wordml" xmlns:wps="http://schemas.microsoft.com/office/word/2010/wordprocessingShape" mc:Ignorable="w14 w15 w16se w16cid w16 w16cex w16sdtdh wp14">
   <w:body>
+    <w:p>
+      <w:pPr>
+        <w:pStyle w:val="Title"/>
+      </w:pPr>
+      <w:r>
+        <w:rPr>
+          <w:noProof/>
+        </w:rPr>
+        <w:drawing>
+          <wp:inline distT="0" distB="0" distL="0" distR="0" wp14:anchorId="14035E15" wp14:editId="3E32E7C3">
+            <wp:extent cx="2558902" cy="987747"/>
+            <wp:effectExtent l="0" t="0" r="0" b="3175"/>
+            <wp:docPr id="2" name="Picture 2" descr="A black and blue logo&#10;&#10;Description automatically generated"/>
+            <wp:cNvGraphicFramePr>
+              <a:graphicFrameLocks xmlns:a="http://schemas.openxmlformats.org/drawingml/2006/main" noChangeAspect="1"/>
+            </wp:cNvGraphicFramePr>
+            <a:graphic xmlns:a="http://schemas.openxmlformats.org/drawingml/2006/main">
+              <a:graphicData uri="http://schemas.openxmlformats.org/drawingml/2006/picture">
+                <pic:pic xmlns:pic="http://schemas.openxmlformats.org/drawingml/2006/picture">
+                  <pic:nvPicPr>
+                    <pic:cNvPr id="2" name="Picture 2" descr="A black and blue logo&#10;&#10;Description automatically generated"/>
+                    <pic:cNvPicPr/>
+                  </pic:nvPicPr>
+                  <pic:blipFill>
+                    <a:blip r:embed="rId8">
+                      <a:extLst>
+                        <a:ext uri="{28A0092B-C50C-407E-A947-70E740481C1C}">
+                          <a14:useLocalDpi xmlns:a14="http://schemas.microsoft.com/office/drawing/2010/main" val="0"/>
+                        </a:ext>
+                      </a:extLst>
+                    </a:blip>
+                    <a:stretch>
+                      <a:fillRect/>
+                    </a:stretch>
+                  </pic:blipFill>
+                  <pic:spPr>
+                    <a:xfrm>
+                      <a:off x="0" y="0"/>
+                      <a:ext cx="2582718" cy="996940"/>
+                    </a:xfrm>
+                    <a:prstGeom prst="rect">
+                      <a:avLst/>
+                    </a:prstGeom>
+                  </pic:spPr>
+                </pic:pic>
+              </a:graphicData>
+            </a:graphic>
+          </wp:inline>
+        </w:drawing>
+      </w:r>
+    </w:p>
     <w:p>
       <w:pPr>
         <w:pStyle w:val="Title"/>
@@ -45,7 +96,7 @@
                     <pic:cNvPicPr/>
                   </pic:nvPicPr>
                   <pic:blipFill rotWithShape="1">
-                    <a:blip r:embed="rId8">
+                    <a:blip r:embed="rId9">
                       <a:extLst>
                         <a:ext uri="{28A0092B-C50C-407E-A947-70E740481C1C}">
                           <a14:useLocalDpi xmlns:a14="http://schemas.microsoft.com/office/drawing/2010/main" val="0"/>
@@ -107,7 +158,7 @@
       <w:pPr>
         <w:pStyle w:val="Heading1"/>
       </w:pPr>
-      <w:bookmarkStart w:id="0" w:name="_Toc178631752"/>
+      <w:bookmarkStart w:id="0" w:name="_Toc178966515"/>
       <w:r>
         <w:lastRenderedPageBreak/>
         <w:t>Revision History</w:t>
@@ -194,7 +245,7 @@
               <w:t>/</w:t>
             </w:r>
             <w:r>
-              <w:t>1</w:t>
+              <w:t>4</w:t>
             </w:r>
             <w:r>
               <w:t>/2024</w:t>
@@ -285,7 +336,7 @@
             </w:rPr>
             <w:fldChar w:fldCharType="separate"/>
           </w:r>
-          <w:hyperlink w:anchor="_Toc178631752" w:history="1">
+          <w:hyperlink w:anchor="_Toc178966515" w:history="1">
             <w:r>
               <w:rPr>
                 <w:rStyle w:val="Hyperlink"/>
@@ -312,7 +363,7 @@
                 <w:noProof/>
                 <w:webHidden/>
               </w:rPr>
-              <w:instrText xml:space="preserve"> PAGEREF _Toc178631752 \h </w:instrText>
+              <w:instrText xml:space="preserve"> PAGEREF _Toc178966515 \h </w:instrText>
             </w:r>
             <w:r>
               <w:rPr>
@@ -358,7 +409,7 @@
               <w:noProof/>
             </w:rPr>
           </w:pPr>
-          <w:hyperlink w:anchor="_Toc178631753" w:history="1">
+          <w:hyperlink w:anchor="_Toc178966516" w:history="1">
             <w:r>
               <w:rPr>
                 <w:rStyle w:val="Hyperlink"/>
@@ -385,7 +436,7 @@
                 <w:noProof/>
                 <w:webHidden/>
               </w:rPr>
-              <w:instrText xml:space="preserve"> PAGEREF _Toc178631753 \h </w:instrText>
+              <w:instrText xml:space="preserve"> PAGEREF _Toc178966516 \h </w:instrText>
             </w:r>
             <w:r>
               <w:rPr>
@@ -431,7 +482,7 @@
               <w:noProof/>
             </w:rPr>
           </w:pPr>
-          <w:hyperlink w:anchor="_Toc178631754" w:history="1">
+          <w:hyperlink w:anchor="_Toc178966517" w:history="1">
             <w:r>
               <w:rPr>
                 <w:rStyle w:val="Hyperlink"/>
@@ -458,7 +509,7 @@
                 <w:noProof/>
                 <w:webHidden/>
               </w:rPr>
-              <w:instrText xml:space="preserve"> PAGEREF _Toc178631754 \h </w:instrText>
+              <w:instrText xml:space="preserve"> PAGEREF _Toc178966517 \h </w:instrText>
             </w:r>
             <w:r>
               <w:rPr>
@@ -504,7 +555,7 @@
               <w:szCs w:val="24"/>
             </w:rPr>
           </w:pPr>
-          <w:hyperlink w:anchor="_Toc178631755" w:history="1">
+          <w:hyperlink w:anchor="_Toc178966518" w:history="1">
             <w:r>
               <w:rPr>
                 <w:rStyle w:val="Hyperlink"/>
@@ -531,7 +582,7 @@
                 <w:noProof/>
                 <w:webHidden/>
               </w:rPr>
-              <w:instrText xml:space="preserve"> PAGEREF _Toc178631755 \h </w:instrText>
+              <w:instrText xml:space="preserve"> PAGEREF _Toc178966518 \h </w:instrText>
             </w:r>
             <w:r>
               <w:rPr>
@@ -577,7 +628,7 @@
               <w:szCs w:val="24"/>
             </w:rPr>
           </w:pPr>
-          <w:hyperlink w:anchor="_Toc178631756" w:history="1">
+          <w:hyperlink w:anchor="_Toc178966519" w:history="1">
             <w:r>
               <w:rPr>
                 <w:rStyle w:val="Hyperlink"/>
@@ -604,7 +655,7 @@
                 <w:noProof/>
                 <w:webHidden/>
               </w:rPr>
-              <w:instrText xml:space="preserve"> PAGEREF _Toc178631756 \h </w:instrText>
+              <w:instrText xml:space="preserve"> PAGEREF _Toc178966519 \h </w:instrText>
             </w:r>
             <w:r>
               <w:rPr>
@@ -650,7 +701,7 @@
               <w:szCs w:val="24"/>
             </w:rPr>
           </w:pPr>
-          <w:hyperlink w:anchor="_Toc178631757" w:history="1">
+          <w:hyperlink w:anchor="_Toc178966520" w:history="1">
             <w:r>
               <w:rPr>
                 <w:rStyle w:val="Hyperlink"/>
@@ -677,7 +728,7 @@
                 <w:noProof/>
                 <w:webHidden/>
               </w:rPr>
-              <w:instrText xml:space="preserve"> PAGEREF _Toc178631757 \h </w:instrText>
+              <w:instrText xml:space="preserve"> PAGEREF _Toc178966520 \h </w:instrText>
             </w:r>
             <w:r>
               <w:rPr>
@@ -723,7 +774,7 @@
               <w:noProof/>
             </w:rPr>
           </w:pPr>
-          <w:hyperlink w:anchor="_Toc178631758" w:history="1">
+          <w:hyperlink w:anchor="_Toc178966521" w:history="1">
             <w:r>
               <w:rPr>
                 <w:rStyle w:val="Hyperlink"/>
@@ -750,7 +801,7 @@
                 <w:noProof/>
                 <w:webHidden/>
               </w:rPr>
-              <w:instrText xml:space="preserve"> PAGEREF _Toc178631758 \h </w:instrText>
+              <w:instrText xml:space="preserve"> PAGEREF _Toc178966521 \h </w:instrText>
             </w:r>
             <w:r>
               <w:rPr>
@@ -796,7 +847,7 @@
               <w:szCs w:val="24"/>
             </w:rPr>
           </w:pPr>
-          <w:hyperlink w:anchor="_Toc178631759" w:history="1">
+          <w:hyperlink w:anchor="_Toc178966522" w:history="1">
             <w:r>
               <w:rPr>
                 <w:rStyle w:val="Hyperlink"/>
@@ -823,7 +874,7 @@
                 <w:noProof/>
                 <w:webHidden/>
               </w:rPr>
-              <w:instrText xml:space="preserve"> PAGEREF _Toc178631759 \h </w:instrText>
+              <w:instrText xml:space="preserve"> PAGEREF _Toc178966522 \h </w:instrText>
             </w:r>
             <w:r>
               <w:rPr>
@@ -869,7 +920,7 @@
               <w:szCs w:val="24"/>
             </w:rPr>
           </w:pPr>
-          <w:hyperlink w:anchor="_Toc178631760" w:history="1">
+          <w:hyperlink w:anchor="_Toc178966523" w:history="1">
             <w:r>
               <w:rPr>
                 <w:rStyle w:val="Hyperlink"/>
@@ -896,7 +947,7 @@
                 <w:noProof/>
                 <w:webHidden/>
               </w:rPr>
-              <w:instrText xml:space="preserve"> PAGEREF _Toc178631760 \h </w:instrText>
+              <w:instrText xml:space="preserve"> PAGEREF _Toc178966523 \h </w:instrText>
             </w:r>
             <w:r>
               <w:rPr>
@@ -942,7 +993,7 @@
               <w:szCs w:val="24"/>
             </w:rPr>
           </w:pPr>
-          <w:hyperlink w:anchor="_Toc178631761" w:history="1">
+          <w:hyperlink w:anchor="_Toc178966524" w:history="1">
             <w:r>
               <w:rPr>
                 <w:rStyle w:val="Hyperlink"/>
@@ -969,7 +1020,7 @@
                 <w:noProof/>
                 <w:webHidden/>
               </w:rPr>
-              <w:instrText xml:space="preserve"> PAGEREF _Toc178631761 \h </w:instrText>
+              <w:instrText xml:space="preserve"> PAGEREF _Toc178966524 \h </w:instrText>
             </w:r>
             <w:r>
               <w:rPr>
@@ -989,7 +1040,7 @@
                 <w:noProof/>
                 <w:webHidden/>
               </w:rPr>
-              <w:t>8</w:t>
+              <w:t>9</w:t>
             </w:r>
             <w:r>
               <w:rPr>
@@ -1015,7 +1066,7 @@
               <w:szCs w:val="24"/>
             </w:rPr>
           </w:pPr>
-          <w:hyperlink w:anchor="_Toc178631762" w:history="1">
+          <w:hyperlink w:anchor="_Toc178966525" w:history="1">
             <w:r>
               <w:rPr>
                 <w:rStyle w:val="Hyperlink"/>
@@ -1042,7 +1093,7 @@
                 <w:noProof/>
                 <w:webHidden/>
               </w:rPr>
-              <w:instrText xml:space="preserve"> PAGEREF _Toc178631762 \h </w:instrText>
+              <w:instrText xml:space="preserve"> PAGEREF _Toc178966525 \h </w:instrText>
             </w:r>
             <w:r>
               <w:rPr>
@@ -1088,7 +1139,7 @@
               <w:szCs w:val="24"/>
             </w:rPr>
           </w:pPr>
-          <w:hyperlink w:anchor="_Toc178631763" w:history="1">
+          <w:hyperlink w:anchor="_Toc178966526" w:history="1">
             <w:r>
               <w:rPr>
                 <w:rStyle w:val="Hyperlink"/>
@@ -1115,7 +1166,7 @@
                 <w:noProof/>
                 <w:webHidden/>
               </w:rPr>
-              <w:instrText xml:space="preserve"> PAGEREF _Toc178631763 \h </w:instrText>
+              <w:instrText xml:space="preserve"> PAGEREF _Toc178966526 \h </w:instrText>
             </w:r>
             <w:r>
               <w:rPr>
@@ -1135,7 +1186,7 @@
                 <w:noProof/>
                 <w:webHidden/>
               </w:rPr>
-              <w:t>9</w:t>
+              <w:t>10</w:t>
             </w:r>
             <w:r>
               <w:rPr>
@@ -1161,7 +1212,7 @@
               <w:szCs w:val="24"/>
             </w:rPr>
           </w:pPr>
-          <w:hyperlink w:anchor="_Toc178631764" w:history="1">
+          <w:hyperlink w:anchor="_Toc178966527" w:history="1">
             <w:r>
               <w:rPr>
                 <w:rStyle w:val="Hyperlink"/>
@@ -1188,7 +1239,7 @@
                 <w:noProof/>
                 <w:webHidden/>
               </w:rPr>
-              <w:instrText xml:space="preserve"> PAGEREF _Toc178631764 \h </w:instrText>
+              <w:instrText xml:space="preserve"> PAGEREF _Toc178966527 \h </w:instrText>
             </w:r>
             <w:r>
               <w:rPr>
@@ -1208,7 +1259,7 @@
                 <w:noProof/>
                 <w:webHidden/>
               </w:rPr>
-              <w:t>10</w:t>
+              <w:t>11</w:t>
             </w:r>
             <w:r>
               <w:rPr>
@@ -1234,7 +1285,7 @@
               <w:noProof/>
             </w:rPr>
           </w:pPr>
-          <w:hyperlink w:anchor="_Toc178631765" w:history="1">
+          <w:hyperlink w:anchor="_Toc178966528" w:history="1">
             <w:r>
               <w:rPr>
                 <w:rStyle w:val="Hyperlink"/>
@@ -1261,7 +1312,7 @@
                 <w:noProof/>
                 <w:webHidden/>
               </w:rPr>
-              <w:instrText xml:space="preserve"> PAGEREF _Toc178631765 \h </w:instrText>
+              <w:instrText xml:space="preserve"> PAGEREF _Toc178966528 \h </w:instrText>
             </w:r>
             <w:r>
               <w:rPr>
@@ -1281,7 +1332,7 @@
                 <w:noProof/>
                 <w:webHidden/>
               </w:rPr>
-              <w:t>13</w:t>
+              <w:t>14</w:t>
             </w:r>
             <w:r>
               <w:rPr>
@@ -1326,7 +1377,7 @@
       <w:pPr>
         <w:pStyle w:val="Heading1"/>
       </w:pPr>
-      <w:bookmarkStart w:id="1" w:name="_Toc178631753"/>
+      <w:bookmarkStart w:id="1" w:name="_Toc178966516"/>
       <w:r>
         <w:lastRenderedPageBreak/>
         <w:t>Introduction</w:t>
@@ -1346,7 +1397,7 @@
       <w:r>
         <w:t xml:space="preserve">has occurred during gameplay in the Collegiate Robotic Football Conference.  This sensor is required to be rigidly mounted to the HDPE baseplate in a robot.  For the latest rules regarding the tackle sensor, please see the Collegiate Robotic Football Conference website: </w:t>
       </w:r>
-      <w:hyperlink r:id="rId9" w:history="1">
+      <w:hyperlink r:id="rId10" w:history="1">
         <w:r>
           <w:rPr>
             <w:rStyle w:val="Hyperlink"/>
@@ -1435,7 +1486,7 @@
                     <pic:cNvPicPr/>
                   </pic:nvPicPr>
                   <pic:blipFill>
-                    <a:blip r:embed="rId10">
+                    <a:blip r:embed="rId11">
                       <a:extLst>
                         <a:ext uri="{28A0092B-C50C-407E-A947-70E740481C1C}">
                           <a14:useLocalDpi xmlns:a14="http://schemas.microsoft.com/office/drawing/2010/main" val="0"/>
@@ -1636,7 +1687,7 @@
       <w:pPr>
         <w:pStyle w:val="Heading1"/>
       </w:pPr>
-      <w:bookmarkStart w:id="2" w:name="_Toc178631754"/>
+      <w:bookmarkStart w:id="2" w:name="_Toc178966517"/>
       <w:r>
         <w:lastRenderedPageBreak/>
         <w:t>IO</w:t>
@@ -1654,7 +1705,7 @@
       <w:pPr>
         <w:pStyle w:val="Heading2"/>
       </w:pPr>
-      <w:bookmarkStart w:id="3" w:name="_Toc178631755"/>
+      <w:bookmarkStart w:id="3" w:name="_Toc178966518"/>
       <w:r>
         <w:t>Power Connector J2</w:t>
       </w:r>
@@ -1809,7 +1860,7 @@
       <w:pPr>
         <w:pStyle w:val="Heading2"/>
       </w:pPr>
-      <w:bookmarkStart w:id="4" w:name="_Toc178631756"/>
+      <w:bookmarkStart w:id="4" w:name="_Toc178966519"/>
       <w:r>
         <w:t>LED Connector J4</w:t>
       </w:r>
@@ -2066,7 +2117,7 @@
       <w:pPr>
         <w:pStyle w:val="Heading2"/>
       </w:pPr>
-      <w:bookmarkStart w:id="5" w:name="_Toc178631757"/>
+      <w:bookmarkStart w:id="5" w:name="_Toc178966520"/>
       <w:r>
         <w:t>Status Connector J5</w:t>
       </w:r>
@@ -3067,7 +3118,7 @@
       <w:pPr>
         <w:pStyle w:val="Heading1"/>
       </w:pPr>
-      <w:bookmarkStart w:id="6" w:name="_Toc178631758"/>
+      <w:bookmarkStart w:id="6" w:name="_Toc178966521"/>
       <w:r>
         <w:lastRenderedPageBreak/>
         <w:t>Getting Started</w:t>
@@ -3078,7 +3129,7 @@
       <w:pPr>
         <w:pStyle w:val="Heading2"/>
       </w:pPr>
-      <w:bookmarkStart w:id="7" w:name="_Toc178631759"/>
+      <w:bookmarkStart w:id="7" w:name="_Toc178966522"/>
       <w:r>
         <w:t>Minimal Configuration</w:t>
       </w:r>
@@ -3094,6 +3145,9 @@
         <w:keepNext/>
       </w:pPr>
       <w:r>
+        <w:rPr>
+          <w:noProof/>
+        </w:rPr>
         <w:drawing>
           <wp:inline distT="0" distB="0" distL="0" distR="0" wp14:anchorId="17C77452" wp14:editId="0D32CADA">
             <wp:extent cx="5943600" cy="2372360"/>
@@ -3110,7 +3164,7 @@
                     <pic:cNvPicPr/>
                   </pic:nvPicPr>
                   <pic:blipFill>
-                    <a:blip r:embed="rId11"/>
+                    <a:blip r:embed="rId12"/>
                     <a:stretch>
                       <a:fillRect/>
                     </a:stretch>
@@ -3154,7 +3208,7 @@
       <w:pPr>
         <w:pStyle w:val="Heading2"/>
       </w:pPr>
-      <w:bookmarkStart w:id="8" w:name="_Toc178631760"/>
+      <w:bookmarkStart w:id="8" w:name="_Toc178966523"/>
       <w:r>
         <w:t>Powering The Module</w:t>
       </w:r>
@@ -3167,7 +3221,7 @@
       <w:r>
         <w:t xml:space="preserve">connector J2.  The connectors on this module are all JST XHP style connectors with differing numbers of pins.  For the power connector, the mating part will be a </w:t>
       </w:r>
-      <w:hyperlink r:id="rId12" w:history="1">
+      <w:hyperlink r:id="rId13" w:history="1">
         <w:r>
           <w:rPr>
             <w:rStyle w:val="Hyperlink"/>
@@ -3178,7 +3232,7 @@
       <w:r>
         <w:t xml:space="preserve"> connector with mating connector pins </w:t>
       </w:r>
-      <w:hyperlink r:id="rId13" w:history="1">
+      <w:hyperlink r:id="rId14" w:history="1">
         <w:r>
           <w:rPr>
             <w:rStyle w:val="Hyperlink"/>
@@ -3241,7 +3295,7 @@
             <wp:cNvGraphicFramePr/>
             <a:graphic xmlns:a="http://schemas.openxmlformats.org/drawingml/2006/main">
               <a:graphicData uri="http://schemas.openxmlformats.org/drawingml/2006/chart">
-                <c:chart xmlns:c="http://schemas.openxmlformats.org/drawingml/2006/chart" xmlns:r="http://schemas.openxmlformats.org/officeDocument/2006/relationships" r:id="rId14"/>
+                <c:chart xmlns:c="http://schemas.openxmlformats.org/drawingml/2006/chart" xmlns:r="http://schemas.openxmlformats.org/officeDocument/2006/relationships" r:id="rId15"/>
               </a:graphicData>
             </a:graphic>
           </wp:inline>
@@ -3268,36 +3322,94 @@
       </w:r>
     </w:p>
     <w:p>
-      <w:pPr>
+      <w:r>
+        <w:t xml:space="preserve">The following test setup was used to create this chart.  The power supply voltage and current are monitored.  The load current </w:t>
+      </w:r>
+      <w:r>
+        <w:t>was varied over a range of constant currents</w:t>
+      </w:r>
+      <w:r>
+        <w:t>. This can be seen in the diagram below.</w:t>
+      </w:r>
+      <w:r>
+        <w:t xml:space="preserve">  </w:t>
+      </w:r>
+    </w:p>
+    <w:p>
+      <w:pPr>
+        <w:keepNext/>
+      </w:pPr>
+      <w:r>
+        <w:rPr>
+          <w:b/>
+          <w:bCs/>
+          <w:noProof/>
+        </w:rPr>
+        <w:drawing>
+          <wp:inline distT="0" distB="0" distL="0" distR="0" wp14:anchorId="61B095DB" wp14:editId="6C9BBE42">
+            <wp:extent cx="4791162" cy="1630326"/>
+            <wp:effectExtent l="0" t="0" r="0" b="0"/>
+            <wp:docPr id="30" name="Picture 30" descr="A diagram of a circuit board&#10;&#10;Description automatically generated"/>
+            <wp:cNvGraphicFramePr>
+              <a:graphicFrameLocks xmlns:a="http://schemas.openxmlformats.org/drawingml/2006/main" noChangeAspect="1"/>
+            </wp:cNvGraphicFramePr>
+            <a:graphic xmlns:a="http://schemas.openxmlformats.org/drawingml/2006/main">
+              <a:graphicData uri="http://schemas.openxmlformats.org/drawingml/2006/picture">
+                <pic:pic xmlns:pic="http://schemas.openxmlformats.org/drawingml/2006/picture">
+                  <pic:nvPicPr>
+                    <pic:cNvPr id="30" name="Picture 30" descr="A diagram of a circuit board&#10;&#10;Description automatically generated"/>
+                    <pic:cNvPicPr/>
+                  </pic:nvPicPr>
+                  <pic:blipFill>
+                    <a:blip r:embed="rId16">
+                      <a:extLst>
+                        <a:ext uri="{28A0092B-C50C-407E-A947-70E740481C1C}">
+                          <a14:useLocalDpi xmlns:a14="http://schemas.microsoft.com/office/drawing/2010/main" val="0"/>
+                        </a:ext>
+                      </a:extLst>
+                    </a:blip>
+                    <a:stretch>
+                      <a:fillRect/>
+                    </a:stretch>
+                  </pic:blipFill>
+                  <pic:spPr>
+                    <a:xfrm>
+                      <a:off x="0" y="0"/>
+                      <a:ext cx="4858619" cy="1653280"/>
+                    </a:xfrm>
+                    <a:prstGeom prst="rect">
+                      <a:avLst/>
+                    </a:prstGeom>
+                  </pic:spPr>
+                </pic:pic>
+              </a:graphicData>
+            </a:graphic>
+          </wp:inline>
+        </w:drawing>
+      </w:r>
+    </w:p>
+    <w:p>
+      <w:pPr>
+        <w:pStyle w:val="Caption"/>
         <w:rPr>
           <w:b/>
           <w:bCs/>
         </w:rPr>
       </w:pPr>
-    </w:p>
-    <w:p>
-      <w:pPr>
-        <w:rPr>
-          <w:b/>
-          <w:bCs/>
-        </w:rPr>
-      </w:pPr>
-    </w:p>
-    <w:p>
-      <w:pPr>
-        <w:rPr>
-          <w:b/>
-          <w:bCs/>
-        </w:rPr>
-      </w:pPr>
-    </w:p>
-    <w:p>
-      <w:pPr>
-        <w:rPr>
-          <w:b/>
-          <w:bCs/>
-        </w:rPr>
-      </w:pPr>
+      <w:r>
+        <w:t xml:space="preserve">Figure </w:t>
+      </w:r>
+      <w:fldSimple w:instr=" SEQ Figure \* ARABIC ">
+        <w:r>
+          <w:rPr>
+            <w:noProof/>
+          </w:rPr>
+          <w:t>5</w:t>
+        </w:r>
+      </w:fldSimple>
+      <w:r>
+        <w:t xml:space="preserve"> - Power Draw Test Setup</w:t>
+      </w:r>
     </w:p>
     <w:p>
       <w:pPr>
@@ -3327,26 +3439,38 @@
     </w:p>
     <w:p>
       <w:r>
-        <w:t>I can look on the chart and see that the 500mA LEDs will require about 300mA at 24V.  I can then include this in my power budget for the system that I’m creating.</w:t>
-      </w:r>
+        <w:t xml:space="preserve">I can look on the chart and see that the 500mA LEDs will require </w:t>
+      </w:r>
+      <w:r>
+        <w:t>my supply to provide about 300mA at 24VDC on the input</w:t>
+      </w:r>
+      <w:r>
+        <w:t xml:space="preserve">.  I can then include this in my power budget for the </w:t>
+      </w:r>
+      <w:r>
+        <w:t>robot</w:t>
+      </w:r>
+      <w:r>
+        <w:t xml:space="preserve"> that I’m creating.</w:t>
+      </w:r>
+    </w:p>
+    <w:p>
+      <w:pPr>
+        <w:pStyle w:val="Heading2"/>
+      </w:pPr>
+      <w:bookmarkStart w:id="9" w:name="_Toc178966524"/>
+      <w:r>
+        <w:t>Interfacing with LEDs</w:t>
+      </w:r>
+      <w:bookmarkEnd w:id="9"/>
     </w:p>
     <w:p/>
     <w:p>
-      <w:pPr>
-        <w:pStyle w:val="Heading2"/>
-      </w:pPr>
-      <w:bookmarkStart w:id="9" w:name="_Toc178631761"/>
-      <w:r>
-        <w:t>Interfacing with LEDs</w:t>
-      </w:r>
-      <w:bookmarkEnd w:id="9"/>
-    </w:p>
-    <w:p/>
-    <w:p>
-      <w:r>
+      <w:r>
+        <w:lastRenderedPageBreak/>
         <w:t xml:space="preserve">For the power connector, the mating part will be a XHP-4 connector with mating connector pins </w:t>
       </w:r>
-      <w:hyperlink r:id="rId15" w:history="1">
+      <w:hyperlink r:id="rId17" w:history="1">
         <w:r>
           <w:rPr>
             <w:rStyle w:val="Hyperlink"/>
@@ -3370,7 +3494,6 @@
         <w:rPr>
           <w:noProof/>
         </w:rPr>
-        <w:lastRenderedPageBreak/>
         <w:drawing>
           <wp:inline distT="0" distB="0" distL="0" distR="0" wp14:anchorId="5D74AB5E" wp14:editId="0B3910AB">
             <wp:extent cx="2629666" cy="1803400"/>
@@ -3387,7 +3510,7 @@
                     <pic:cNvPicPr/>
                   </pic:nvPicPr>
                   <pic:blipFill>
-                    <a:blip r:embed="rId16">
+                    <a:blip r:embed="rId18">
                       <a:extLst>
                         <a:ext uri="{28A0092B-C50C-407E-A947-70E740481C1C}">
                           <a14:useLocalDpi xmlns:a14="http://schemas.microsoft.com/office/drawing/2010/main" val="0"/>
@@ -3426,7 +3549,7 @@
           <w:rPr>
             <w:noProof/>
           </w:rPr>
-          <w:t>5</w:t>
+          <w:t>6</w:t>
         </w:r>
       </w:fldSimple>
       <w:r>
@@ -3438,6 +3561,9 @@
         <w:keepNext/>
       </w:pPr>
       <w:r>
+        <w:rPr>
+          <w:noProof/>
+        </w:rPr>
         <w:drawing>
           <wp:inline distT="0" distB="0" distL="0" distR="0" wp14:anchorId="62CAA504" wp14:editId="114ADC34">
             <wp:extent cx="2629535" cy="766948"/>
@@ -3454,7 +3580,7 @@
                     <pic:cNvPicPr/>
                   </pic:nvPicPr>
                   <pic:blipFill>
-                    <a:blip r:embed="rId17"/>
+                    <a:blip r:embed="rId19"/>
                     <a:stretch>
                       <a:fillRect/>
                     </a:stretch>
@@ -3487,7 +3613,7 @@
           <w:rPr>
             <w:noProof/>
           </w:rPr>
-          <w:t>6</w:t>
+          <w:t>7</w:t>
         </w:r>
       </w:fldSimple>
       <w:r>
@@ -3498,7 +3624,7 @@
       <w:pPr>
         <w:pStyle w:val="Heading2"/>
       </w:pPr>
-      <w:bookmarkStart w:id="10" w:name="_Toc178631762"/>
+      <w:bookmarkStart w:id="10" w:name="_Toc178966525"/>
       <w:r>
         <w:t>Configuring the On-board Switches</w:t>
       </w:r>
@@ -3600,7 +3726,7 @@
                                 </pic:cNvPicPr>
                               </pic:nvPicPr>
                               <pic:blipFill>
-                                <a:blip r:embed="rId18">
+                                <a:blip r:embed="rId20">
                                   <a:extLst>
                                     <a:ext uri="{28A0092B-C50C-407E-A947-70E740481C1C}">
                                       <a14:useLocalDpi xmlns:a14="http://schemas.microsoft.com/office/drawing/2010/main" val="0"/>
@@ -3766,7 +3892,7 @@
                         <o:lock v:ext="edit" aspectratio="t"/>
                       </v:shapetype>
                       <v:shape id="Picture 6" o:spid="_x0000_s1027" type="#_x0000_t75" alt="A close up of a sign&#10;&#10;Description automatically generated" style="position:absolute;width:19939;height:9398;visibility:visible;mso-wrap-style:square" o:gfxdata="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">
-                        <v:imagedata r:id="rId19" o:title="A close up of a sign&#10;&#10;Description automatically generated"/>
+                        <v:imagedata r:id="rId21" o:title="A close up of a sign&#10;&#10;Description automatically generated"/>
                       </v:shape>
                       <v:rect id="Rectangle 7" o:spid="_x0000_s1028" style="position:absolute;left:1859;top:3846;width:1388;height:3266;visibility:visible;mso-wrap-style:square;v-text-anchor:middle" o:gfxdata="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" fillcolor="black [3200]" strokecolor="black [1600]" strokeweight="1pt"/>
                       <v:rect id="Rectangle 8" o:spid="_x0000_s1029" style="position:absolute;left:3719;top:3846;width:1388;height:3266;visibility:visible;mso-wrap-style:square;v-text-anchor:middle" o:gfxdata="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" fillcolor="black [3200]" strokecolor="black [1600]" strokeweight="1pt"/>
@@ -3839,7 +3965,7 @@
                                 </pic:cNvPicPr>
                               </pic:nvPicPr>
                               <pic:blipFill>
-                                <a:blip r:embed="rId18">
+                                <a:blip r:embed="rId20">
                                   <a:extLst>
                                     <a:ext uri="{28A0092B-C50C-407E-A947-70E740481C1C}">
                                       <a14:useLocalDpi xmlns:a14="http://schemas.microsoft.com/office/drawing/2010/main" val="0"/>
@@ -3986,7 +4112,7 @@
                   <w:pict>
                     <v:group w14:anchorId="15D2D0C3" id="Group 29" o:spid="_x0000_s1026" style="position:absolute;margin-left:.05pt;margin-top:.9pt;width:157pt;height:74pt;z-index:251663360" coordsize="19939,9398" o:gfxdata="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">
                       <v:shape id="Picture 12" o:spid="_x0000_s1027" type="#_x0000_t75" alt="A close up of a sign&#10;&#10;Description automatically generated" style="position:absolute;width:19939;height:9398;visibility:visible;mso-wrap-style:square" o:gfxdata="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">
-                        <v:imagedata r:id="rId19" o:title="A close up of a sign&#10;&#10;Description automatically generated"/>
+                        <v:imagedata r:id="rId21" o:title="A close up of a sign&#10;&#10;Description automatically generated"/>
                       </v:shape>
                       <v:rect id="Rectangle 13" o:spid="_x0000_s1028" style="position:absolute;left:1859;top:3846;width:1388;height:3266;visibility:visible;mso-wrap-style:square;v-text-anchor:middle" o:gfxdata="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" fillcolor="black [3200]" strokecolor="black [1600]" strokeweight="1pt"/>
                       <v:rect id="Rectangle 14" o:spid="_x0000_s1029" style="position:absolute;left:3719;top:3846;width:1388;height:3266;visibility:visible;mso-wrap-style:square;v-text-anchor:middle" o:gfxdata="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" fillcolor="black [3200]" strokecolor="black [1600]" strokeweight="1pt"/>
@@ -4064,7 +4190,7 @@
                                 </pic:cNvPicPr>
                               </pic:nvPicPr>
                               <pic:blipFill>
-                                <a:blip r:embed="rId18">
+                                <a:blip r:embed="rId20">
                                   <a:extLst>
                                     <a:ext uri="{28A0092B-C50C-407E-A947-70E740481C1C}">
                                       <a14:useLocalDpi xmlns:a14="http://schemas.microsoft.com/office/drawing/2010/main" val="0"/>
@@ -4211,7 +4337,7 @@
                   <w:pict>
                     <v:group w14:anchorId="6C2C7651" id="Group 28" o:spid="_x0000_s1026" style="position:absolute;margin-left:.05pt;margin-top:.9pt;width:157pt;height:74pt;z-index:251665408" coordsize="19939,9398" o:gfxdata="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">
                       <v:shape id="Picture 18" o:spid="_x0000_s1027" type="#_x0000_t75" alt="A close up of a sign&#10;&#10;Description automatically generated" style="position:absolute;width:19939;height:9398;visibility:visible;mso-wrap-style:square" o:gfxdata="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">
-                        <v:imagedata r:id="rId19" o:title="A close up of a sign&#10;&#10;Description automatically generated"/>
+                        <v:imagedata r:id="rId21" o:title="A close up of a sign&#10;&#10;Description automatically generated"/>
                       </v:shape>
                       <v:rect id="Rectangle 19" o:spid="_x0000_s1028" style="position:absolute;left:1859;top:3846;width:1388;height:3266;visibility:visible;mso-wrap-style:square;v-text-anchor:middle" o:gfxdata="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" fillcolor="black [3200]" strokecolor="black [1600]" strokeweight="1pt"/>
                       <v:rect id="Rectangle 20" o:spid="_x0000_s1029" style="position:absolute;left:3719;top:3846;width:1388;height:3266;visibility:visible;mso-wrap-style:square;v-text-anchor:middle" o:gfxdata="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" fillcolor="black [3200]" strokecolor="black [1600]" strokeweight="1pt"/>
@@ -4235,6 +4361,7 @@
           </w:tcPr>
           <w:p>
             <w:r>
+              <w:lastRenderedPageBreak/>
               <w:t>Tackle sensor is eligible.  Tackle sensor is away.</w:t>
             </w:r>
           </w:p>
@@ -4284,7 +4411,7 @@
                                 </pic:cNvPicPr>
                               </pic:nvPicPr>
                               <pic:blipFill>
-                                <a:blip r:embed="rId18">
+                                <a:blip r:embed="rId20">
                                   <a:extLst>
                                     <a:ext uri="{28A0092B-C50C-407E-A947-70E740481C1C}">
                                       <a14:useLocalDpi xmlns:a14="http://schemas.microsoft.com/office/drawing/2010/main" val="0"/>
@@ -4431,7 +4558,7 @@
                   <w:pict>
                     <v:group w14:anchorId="2692D315" id="Group 27" o:spid="_x0000_s1026" style="position:absolute;margin-left:.05pt;margin-top:.9pt;width:157pt;height:74pt;z-index:251667456" coordsize="19939,9398" o:gfxdata="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">
                       <v:shape id="Picture 24" o:spid="_x0000_s1027" type="#_x0000_t75" alt="A close up of a sign&#10;&#10;Description automatically generated" style="position:absolute;width:19939;height:9398;visibility:visible;mso-wrap-style:square" o:gfxdata="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">
-                        <v:imagedata r:id="rId19" o:title="A close up of a sign&#10;&#10;Description automatically generated"/>
+                        <v:imagedata r:id="rId21" o:title="A close up of a sign&#10;&#10;Description automatically generated"/>
                       </v:shape>
                       <v:rect id="Rectangle 25" o:spid="_x0000_s1028" style="position:absolute;left:1859;top:3846;width:1388;height:3266;visibility:visible;mso-wrap-style:square;v-text-anchor:middle" o:gfxdata="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" fillcolor="black [3200]" strokecolor="black [1600]" strokeweight="1pt"/>
                       <v:rect id="Rectangle 26" o:spid="_x0000_s1029" style="position:absolute;left:3719;top:3846;width:1388;height:3266;visibility:visible;mso-wrap-style:square;v-text-anchor:middle" o:gfxdata="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" fillcolor="black [3200]" strokecolor="black [1600]" strokeweight="1pt"/>
@@ -4451,7 +4578,7 @@
       <w:pPr>
         <w:pStyle w:val="Heading2"/>
       </w:pPr>
-      <w:bookmarkStart w:id="11" w:name="_Toc178631763"/>
+      <w:bookmarkStart w:id="11" w:name="_Toc178966526"/>
       <w:r>
         <w:t>Configuring with Remote IO</w:t>
       </w:r>
@@ -4523,7 +4650,7 @@
                     <pic:cNvPicPr/>
                   </pic:nvPicPr>
                   <pic:blipFill>
-                    <a:blip r:embed="rId20">
+                    <a:blip r:embed="rId22">
                       <a:extLst>
                         <a:ext uri="{28A0092B-C50C-407E-A947-70E740481C1C}">
                           <a14:useLocalDpi xmlns:a14="http://schemas.microsoft.com/office/drawing/2010/main" val="0"/>
@@ -4562,7 +4689,7 @@
           <w:rPr>
             <w:noProof/>
           </w:rPr>
-          <w:t>7</w:t>
+          <w:t>8</w:t>
         </w:r>
       </w:fldSimple>
       <w:r>
@@ -4594,6 +4721,7 @@
         <w:rPr>
           <w:noProof/>
         </w:rPr>
+        <w:lastRenderedPageBreak/>
         <w:drawing>
           <wp:inline distT="0" distB="0" distL="0" distR="0" wp14:anchorId="4612D55C" wp14:editId="7CA393DB">
             <wp:extent cx="5943600" cy="1610360"/>
@@ -4610,7 +4738,7 @@
                     <pic:cNvPicPr/>
                   </pic:nvPicPr>
                   <pic:blipFill>
-                    <a:blip r:embed="rId21">
+                    <a:blip r:embed="rId23">
                       <a:extLst>
                         <a:ext uri="{28A0092B-C50C-407E-A947-70E740481C1C}">
                           <a14:useLocalDpi xmlns:a14="http://schemas.microsoft.com/office/drawing/2010/main" val="0"/>
@@ -4649,7 +4777,7 @@
           <w:rPr>
             <w:noProof/>
           </w:rPr>
-          <w:t>8</w:t>
+          <w:t>9</w:t>
         </w:r>
       </w:fldSimple>
       <w:r>
@@ -4660,7 +4788,7 @@
       <w:pPr>
         <w:pStyle w:val="Heading2"/>
       </w:pPr>
-      <w:bookmarkStart w:id="12" w:name="_Toc178631764"/>
+      <w:bookmarkStart w:id="12" w:name="_Toc178966527"/>
       <w:r>
         <w:t>Configuring with the Serial UART</w:t>
       </w:r>
@@ -4677,11 +4805,7 @@
         <w:t xml:space="preserve"> is to build up a small cable that includes a USB to UART and the J5 connector</w:t>
       </w:r>
       <w:r>
-        <w:t xml:space="preserve">.  This adapter gives the designer the ability to </w:t>
-      </w:r>
-      <w:r>
-        <w:lastRenderedPageBreak/>
-        <w:t>easily send commands to the tackle sensor for configuration purposes.  When configuring the tackle sensor, the changes are stored in non-volatile on-board memory.</w:t>
+        <w:t>.  This adapter gives the designer the ability to easily send commands to the tackle sensor for configuration purposes.  When configuring the tackle sensor, the changes are stored in non-volatile on-board memory.</w:t>
       </w:r>
       <w:r>
         <w:t xml:space="preserve">  </w:t>
@@ -4720,7 +4844,7 @@
                     <pic:cNvPicPr/>
                   </pic:nvPicPr>
                   <pic:blipFill>
-                    <a:blip r:embed="rId22">
+                    <a:blip r:embed="rId24">
                       <a:extLst>
                         <a:ext uri="{28A0092B-C50C-407E-A947-70E740481C1C}">
                           <a14:useLocalDpi xmlns:a14="http://schemas.microsoft.com/office/drawing/2010/main" val="0"/>
@@ -4759,7 +4883,7 @@
           <w:rPr>
             <w:noProof/>
           </w:rPr>
-          <w:t>9</w:t>
+          <w:t>10</w:t>
         </w:r>
       </w:fldSimple>
       <w:r>
@@ -4951,7 +5075,8 @@
           </w:tcPr>
           <w:p>
             <w:r>
-              <w:t>Get Acceleration</w:t>
+              <w:lastRenderedPageBreak/>
+              <w:t>Set Fade Enabled</w:t>
             </w:r>
           </w:p>
         </w:tc>
@@ -4961,7 +5086,7 @@
           </w:tcPr>
           <w:p>
             <w:r>
-              <w:t>a (0x61)</w:t>
+              <w:t>f (0x66)</w:t>
             </w:r>
           </w:p>
         </w:tc>
@@ -4971,7 +5096,7 @@
           </w:tcPr>
           <w:p>
             <w:r>
-              <w:t>a\n</w:t>
+              <w:t>f\n</w:t>
             </w:r>
           </w:p>
         </w:tc>
@@ -4981,7 +5106,7 @@
           </w:tcPr>
           <w:p>
             <w:r>
-              <w:t>a:0,0,1000\n</w:t>
+              <w:t>f:1\n</w:t>
             </w:r>
           </w:p>
         </w:tc>
@@ -4991,7 +5116,7 @@
           </w:tcPr>
           <w:p>
             <w:r>
-              <w:t>Reports the latest acceleration X, Y, and Z in milli-g.</w:t>
+              <w:t>1: Sets the Ineligible LED mode to fading. 0: Sets the Ineligible LED mode to off.</w:t>
             </w:r>
           </w:p>
         </w:tc>
@@ -5003,7 +5128,7 @@
           </w:tcPr>
           <w:p>
             <w:r>
-              <w:t>Get Acceleration Magnitude Range</w:t>
+              <w:t>Get Acceleration</w:t>
             </w:r>
           </w:p>
         </w:tc>
@@ -5013,7 +5138,7 @@
           </w:tcPr>
           <w:p>
             <w:r>
-              <w:t>r (0x72)</w:t>
+              <w:t>a (0x61)</w:t>
             </w:r>
           </w:p>
         </w:tc>
@@ -5023,7 +5148,7 @@
           </w:tcPr>
           <w:p>
             <w:r>
-              <w:t>r\n</w:t>
+              <w:t>a\n</w:t>
             </w:r>
           </w:p>
         </w:tc>
@@ -5033,7 +5158,7 @@
           </w:tcPr>
           <w:p>
             <w:r>
-              <w:t>r:0,100,0,100\n</w:t>
+              <w:t>a:0,0,1000\n</w:t>
             </w:r>
           </w:p>
         </w:tc>
@@ -5043,7 +5168,7 @@
           </w:tcPr>
           <w:p>
             <w:r>
-              <w:t>Reports the minimum and maximum acceleration observed since the last call to this function. Min X, Max X, Min Y, and Max Y in milli-g.</w:t>
+              <w:t>Reports the latest acceleration X, Y, and Z in milli-g.</w:t>
             </w:r>
           </w:p>
         </w:tc>
@@ -5055,7 +5180,7 @@
           </w:tcPr>
           <w:p>
             <w:r>
-              <w:t>Get Home Away Status</w:t>
+              <w:t>Get Acceleration Magnitude Range</w:t>
             </w:r>
           </w:p>
         </w:tc>
@@ -5065,7 +5190,7 @@
           </w:tcPr>
           <w:p>
             <w:r>
-              <w:t>h (0x68)</w:t>
+              <w:t>r (0x72)</w:t>
             </w:r>
           </w:p>
         </w:tc>
@@ -5075,7 +5200,7 @@
           </w:tcPr>
           <w:p>
             <w:r>
-              <w:t>h\n</w:t>
+              <w:t>r\n</w:t>
             </w:r>
           </w:p>
         </w:tc>
@@ -5085,7 +5210,7 @@
           </w:tcPr>
           <w:p>
             <w:r>
-              <w:t>h:1\n</w:t>
+              <w:t>r:0,100,0,100\n</w:t>
             </w:r>
           </w:p>
         </w:tc>
@@ -5095,7 +5220,7 @@
           </w:tcPr>
           <w:p>
             <w:r>
-              <w:t>Home = 1.  Away = 0.</w:t>
+              <w:t>Reports the minimum and maximum acceleration observed since the last call to this function. Min X, Max X, Min Y, and Max Y in milli-g.</w:t>
             </w:r>
           </w:p>
         </w:tc>
@@ -5107,7 +5232,58 @@
           </w:tcPr>
           <w:p>
             <w:r>
-              <w:lastRenderedPageBreak/>
+              <w:t>Get Home Away Status</w:t>
+            </w:r>
+          </w:p>
+        </w:tc>
+        <w:tc>
+          <w:tcPr>
+            <w:tcW w:w="1169" w:type="dxa"/>
+          </w:tcPr>
+          <w:p>
+            <w:r>
+              <w:t>h (0x68)</w:t>
+            </w:r>
+          </w:p>
+        </w:tc>
+        <w:tc>
+          <w:tcPr>
+            <w:tcW w:w="1692" w:type="dxa"/>
+          </w:tcPr>
+          <w:p>
+            <w:r>
+              <w:t>h\n</w:t>
+            </w:r>
+          </w:p>
+        </w:tc>
+        <w:tc>
+          <w:tcPr>
+            <w:tcW w:w="2070" w:type="dxa"/>
+          </w:tcPr>
+          <w:p>
+            <w:r>
+              <w:t>h:1\n</w:t>
+            </w:r>
+          </w:p>
+        </w:tc>
+        <w:tc>
+          <w:tcPr>
+            <w:tcW w:w="2515" w:type="dxa"/>
+          </w:tcPr>
+          <w:p>
+            <w:r>
+              <w:t>Home = 1.  Away = 0.</w:t>
+            </w:r>
+          </w:p>
+        </w:tc>
+      </w:tr>
+      <w:tr>
+        <w:tc>
+          <w:tcPr>
+            <w:tcW w:w="1904" w:type="dxa"/>
+          </w:tcPr>
+          <w:p>
+            <w:r>
               <w:t>Get Eligible Status</w:t>
             </w:r>
           </w:p>
@@ -5263,7 +5439,7 @@
       <w:r>
         <w:t xml:space="preserve">This protocol has been fully implemented in a webapp that can be found hosted on GitHub: </w:t>
       </w:r>
-      <w:hyperlink r:id="rId23" w:history="1">
+      <w:hyperlink r:id="rId25" w:history="1">
         <w:r>
           <w:rPr>
             <w:rStyle w:val="Hyperlink"/>
@@ -5281,6 +5457,7 @@
         <w:rPr>
           <w:noProof/>
         </w:rPr>
+        <w:lastRenderedPageBreak/>
         <w:drawing>
           <wp:inline distT="0" distB="0" distL="0" distR="0" wp14:anchorId="3E454080" wp14:editId="68BAA34B">
             <wp:extent cx="5943600" cy="4363720"/>
@@ -5297,7 +5474,7 @@
                     <pic:cNvPicPr/>
                   </pic:nvPicPr>
                   <pic:blipFill>
-                    <a:blip r:embed="rId24">
+                    <a:blip r:embed="rId26">
                       <a:extLst>
                         <a:ext uri="{28A0092B-C50C-407E-A947-70E740481C1C}">
                           <a14:useLocalDpi xmlns:a14="http://schemas.microsoft.com/office/drawing/2010/main" val="0"/>
@@ -5336,7 +5513,7 @@
           <w:rPr>
             <w:noProof/>
           </w:rPr>
-          <w:t>10</w:t>
+          <w:t>11</w:t>
         </w:r>
       </w:fldSimple>
       <w:r>
@@ -5363,7 +5540,7 @@
       </w:r>
     </w:p>
     <w:p>
-      <w:bookmarkStart w:id="13" w:name="_Toc178631765"/>
+      <w:bookmarkStart w:id="13" w:name="_Toc178966528"/>
       <w:r>
         <w:rPr>
           <w:rStyle w:val="Heading1Char"/>
@@ -5388,7 +5565,7 @@
       <w:r>
         <w:t xml:space="preserve">Firmware - </w:t>
       </w:r>
-      <w:hyperlink r:id="rId25" w:history="1">
+      <w:hyperlink r:id="rId27" w:history="1">
         <w:r>
           <w:rPr>
             <w:rStyle w:val="Hyperlink"/>
@@ -5408,7 +5585,7 @@
       <w:r>
         <w:t xml:space="preserve">Hardware - </w:t>
       </w:r>
-      <w:hyperlink r:id="rId26" w:history="1">
+      <w:hyperlink r:id="rId28" w:history="1">
         <w:r>
           <w:rPr>
             <w:rStyle w:val="Hyperlink"/>
@@ -5428,7 +5605,7 @@
       <w:r>
         <w:t xml:space="preserve">Reference Sheet PDF - </w:t>
       </w:r>
-      <w:hyperlink r:id="rId27" w:history="1">
+      <w:hyperlink r:id="rId29" w:history="1">
         <w:r>
           <w:rPr>
             <w:rStyle w:val="Hyperlink"/>
@@ -5448,7 +5625,7 @@
       <w:r>
         <w:t xml:space="preserve">Schematic PDF - </w:t>
       </w:r>
-      <w:hyperlink r:id="rId28" w:history="1">
+      <w:hyperlink r:id="rId30" w:history="1">
         <w:r>
           <w:rPr>
             <w:rStyle w:val="Hyperlink"/>
@@ -5468,7 +5645,7 @@
       <w:r>
         <w:t xml:space="preserve">3D Model STEP File - </w:t>
       </w:r>
-      <w:hyperlink r:id="rId29" w:history="1">
+      <w:hyperlink r:id="rId31" w:history="1">
         <w:r>
           <w:rPr>
             <w:rStyle w:val="Hyperlink"/>
@@ -5490,11 +5667,16 @@
           <w:ilvl w:val="0"/>
           <w:numId w:val="5"/>
         </w:numPr>
+        <w:rPr>
+          <w:rStyle w:val="Hyperlink"/>
+          <w:color w:val="auto"/>
+          <w:u w:val="none"/>
+        </w:rPr>
       </w:pPr>
       <w:r>
         <w:t xml:space="preserve">Configuration Utility - </w:t>
       </w:r>
-      <w:hyperlink r:id="rId30" w:history="1">
+      <w:hyperlink r:id="rId32" w:history="1">
         <w:r>
           <w:rPr>
             <w:rStyle w:val="Hyperlink"/>
@@ -5503,6 +5685,8 @@
         </w:r>
       </w:hyperlink>
     </w:p>
+    <w:p/>
+    <w:p/>
     <w:p>
       <w:r>
         <w:rPr>
@@ -5531,7 +5715,7 @@
                     <pic:cNvPicPr/>
                   </pic:nvPicPr>
                   <pic:blipFill>
-                    <a:blip r:embed="rId31">
+                    <a:blip r:embed="rId33">
                       <a:extLst>
                         <a:ext uri="{28A0092B-C50C-407E-A947-70E740481C1C}">
                           <a14:useLocalDpi xmlns:a14="http://schemas.microsoft.com/office/drawing/2010/main" val="0"/>
@@ -5601,7 +5785,7 @@
                     <pic:cNvPicPr/>
                   </pic:nvPicPr>
                   <pic:blipFill>
-                    <a:blip r:embed="rId32"/>
+                    <a:blip r:embed="rId34"/>
                     <a:stretch>
                       <a:fillRect/>
                     </a:stretch>
@@ -5629,8 +5813,8 @@
       </w:r>
     </w:p>
     <w:sectPr>
-      <w:footerReference w:type="even" r:id="rId33"/>
-      <w:footerReference w:type="default" r:id="rId34"/>
+      <w:footerReference w:type="even" r:id="rId35"/>
+      <w:footerReference w:type="default" r:id="rId36"/>
       <w:pgSz w:w="12240" w:h="15840"/>
       <w:pgMar w:top="1440" w:right="1440" w:bottom="1440" w:left="1440" w:header="720" w:footer="720" w:gutter="0"/>
       <w:cols w:space="720"/>

</xml_diff>